<commit_message>
Cambio en el documento
</commit_message>
<xml_diff>
--- a/Ejercicio Pull Request.docx
+++ b/Ejercicio Pull Request.docx
@@ -1,6 +1,6 @@
 
 <file path=word/document.xml><?xml version="1.0" encoding="utf-8"?>
-<w:document xmlns:wpc="http://schemas.microsoft.com/office/word/2010/wordprocessingCanvas" xmlns:cx="http://schemas.microsoft.com/office/drawing/2014/chartex" xmlns:cx1="http://schemas.microsoft.com/office/drawing/2015/9/8/chartex" xmlns:cx2="http://schemas.microsoft.com/office/drawing/2015/10/21/chartex" xmlns:cx3="http://schemas.microsoft.com/office/drawing/2016/5/9/chartex" xmlns:cx4="http://schemas.microsoft.com/office/drawing/2016/5/10/chartex" xmlns:cx5="http://schemas.microsoft.com/office/drawing/2016/5/11/chartex" xmlns:cx6="http://schemas.microsoft.com/office/drawing/2016/5/12/chartex" xmlns:cx7="http://schemas.microsoft.com/office/drawing/2016/5/13/chartex" xmlns:cx8="http://schemas.microsoft.com/office/drawing/2016/5/14/chartex" xmlns:mc="http://schemas.openxmlformats.org/markup-compatibility/2006" xmlns:aink="http://schemas.microsoft.com/office/drawing/2016/ink" xmlns:am3d="http://schemas.microsoft.com/office/drawing/2017/model3d" xmlns:o="urn:schemas-microsoft-com:office:office" xmlns:oel="http://schemas.microsoft.com/office/2019/extlst" xmlns:r="http://schemas.openxmlformats.org/officeDocument/2006/relationships" xmlns:m="http://schemas.openxmlformats.org/officeDocument/2006/math" xmlns:v="urn:schemas-microsoft-com:vml" xmlns:wp14="http://schemas.microsoft.com/office/word/2010/wordprocessingDrawing" xmlns:wp="http://schemas.openxmlformats.org/drawingml/2006/wordprocessingDrawing" xmlns:w10="urn:schemas-microsoft-com:office:word" xmlns:w="http://schemas.openxmlformats.org/wordprocessingml/2006/main" xmlns:w14="http://schemas.microsoft.com/office/word/2010/wordml" xmlns:w15="http://schemas.microsoft.com/office/word/2012/wordml" xmlns:w16cex="http://schemas.microsoft.com/office/word/2018/wordml/cex" xmlns:w16cid="http://schemas.microsoft.com/office/word/2016/wordml/cid" xmlns:w16="http://schemas.microsoft.com/office/word/2018/wordml" xmlns:w16du="http://schemas.microsoft.com/office/word/2023/wordml/word16du" xmlns:w16sdtdh="http://schemas.microsoft.com/office/word/2020/wordml/sdtdatahash" xmlns:w16se="http://schemas.microsoft.com/office/word/2015/wordml/symex" xmlns:wpg="http://schemas.microsoft.com/office/word/2010/wordprocessingGroup" xmlns:wpi="http://schemas.microsoft.com/office/word/2010/wordprocessingInk" xmlns:wne="http://schemas.microsoft.com/office/word/2006/wordml" xmlns:wps="http://schemas.microsoft.com/office/word/2010/wordprocessingShape" mc:Ignorable="w14 w15 w16se w16cid w16 w16cex w16sdtdh w16du wp14">
+<w:document xmlns:wpc="http://schemas.microsoft.com/office/word/2010/wordprocessingCanvas" xmlns:cx="http://schemas.microsoft.com/office/drawing/2014/chartex" xmlns:cx1="http://schemas.microsoft.com/office/drawing/2015/9/8/chartex" xmlns:cx2="http://schemas.microsoft.com/office/drawing/2015/10/21/chartex" xmlns:cx3="http://schemas.microsoft.com/office/drawing/2016/5/9/chartex" xmlns:cx4="http://schemas.microsoft.com/office/drawing/2016/5/10/chartex" xmlns:cx5="http://schemas.microsoft.com/office/drawing/2016/5/11/chartex" xmlns:cx6="http://schemas.microsoft.com/office/drawing/2016/5/12/chartex" xmlns:cx7="http://schemas.microsoft.com/office/drawing/2016/5/13/chartex" xmlns:cx8="http://schemas.microsoft.com/office/drawing/2016/5/14/chartex" xmlns:mc="http://schemas.openxmlformats.org/markup-compatibility/2006" xmlns:aink="http://schemas.microsoft.com/office/drawing/2016/ink" xmlns:am3d="http://schemas.microsoft.com/office/drawing/2017/model3d" xmlns:o="urn:schemas-microsoft-com:office:office" xmlns:oel="http://schemas.microsoft.com/office/2019/extlst" xmlns:r="http://schemas.openxmlformats.org/officeDocument/2006/relationships" xmlns:m="http://schemas.openxmlformats.org/officeDocument/2006/math" xmlns:v="urn:schemas-microsoft-com:vml" xmlns:wp14="http://schemas.microsoft.com/office/word/2010/wordprocessingDrawing" xmlns:wp="http://schemas.openxmlformats.org/drawingml/2006/wordprocessingDrawing" xmlns:w10="urn:schemas-microsoft-com:office:word" xmlns:w="http://schemas.openxmlformats.org/wordprocessingml/2006/main" xmlns:w14="http://schemas.microsoft.com/office/word/2010/wordml" xmlns:w15="http://schemas.microsoft.com/office/word/2012/wordml" xmlns:w16cex="http://schemas.microsoft.com/office/word/2018/wordml/cex" xmlns:w16cid="http://schemas.microsoft.com/office/word/2016/wordml/cid" xmlns:w16="http://schemas.microsoft.com/office/word/2018/wordml" xmlns:w16sdtdh="http://schemas.microsoft.com/office/word/2020/wordml/sdtdatahash" xmlns:w16se="http://schemas.microsoft.com/office/word/2015/wordml/symex" xmlns:wpg="http://schemas.microsoft.com/office/word/2010/wordprocessingGroup" xmlns:wpi="http://schemas.microsoft.com/office/word/2010/wordprocessingInk" xmlns:wne="http://schemas.microsoft.com/office/word/2006/wordml" xmlns:wps="http://schemas.microsoft.com/office/word/2010/wordprocessingShape" mc:Ignorable="w14 w15 w16se w16cid w16 w16cex w16sdtdh wp14">
   <w:body>
     <w:p>
       <w:pPr>
@@ -82,7 +82,7 @@
               </wp:anchor>
             </w:drawing>
           </mc:Choice>
-          <mc:Fallback>
+          <mc:Fallback xmlns:w16du="http://schemas.microsoft.com/office/word/2023/wordml/word16du">
             <w:pict>
               <v:rect w14:anchorId="6AEA091A" id="Rectángulo 3" o:spid="_x0000_s1026" alt="rectángulo blanco para texto en portada" style="position:absolute;margin-left:-15.95pt;margin-top:73.85pt;width:310.15pt;height:681.65pt;z-index:-251656192;visibility:visible;mso-wrap-style:square;mso-width-percent:0;mso-height-percent:0;mso-wrap-distance-left:9pt;mso-wrap-distance-top:0;mso-wrap-distance-right:9pt;mso-wrap-distance-bottom:0;mso-position-horizontal:absolute;mso-position-horizontal-relative:text;mso-position-vertical:absolute;mso-position-vertical-relative:page;mso-width-percent:0;mso-height-percent:0;mso-width-relative:margin;mso-height-relative:margin;v-text-anchor:middle" o:gfxdata="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" fillcolor="white [3212]" stroked="f" strokeweight="2pt">
                 <w10:wrap anchory="page"/>
@@ -400,7 +400,7 @@
                     </wp:inline>
                   </w:drawing>
                 </mc:Choice>
-                <mc:Fallback>
+                <mc:Fallback xmlns:w16du="http://schemas.microsoft.com/office/word/2023/wordml/word16du">
                   <w:pict>
                     <v:line w14:anchorId="41B58AE8" id="Conector recto 5" o:spid="_x0000_s1026" alt="divisor de texto" style="visibility:visible;mso-wrap-style:square;mso-left-percent:-10001;mso-top-percent:-10001;mso-position-horizontal:absolute;mso-position-horizontal-relative:char;mso-position-vertical:absolute;mso-position-vertical-relative:line;mso-left-percent:-10001;mso-top-percent:-10001" from="0,0" to="109.5pt,0" o:gfxdata="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" strokecolor="#082a75 [3215]" strokeweight="3pt">
                       <w10:anchorlock/>
@@ -556,7 +556,7 @@
                     </wp:inline>
                   </w:drawing>
                 </mc:Choice>
-                <mc:Fallback>
+                <mc:Fallback xmlns:w16du="http://schemas.microsoft.com/office/word/2023/wordml/word16du">
                   <w:pict>
                     <v:line w14:anchorId="1223BC24" id="Conector recto 6" o:spid="_x0000_s1026" alt="divisor de texto" style="visibility:visible;mso-wrap-style:square;mso-left-percent:-10001;mso-top-percent:-10001;mso-position-horizontal:absolute;mso-position-horizontal-relative:char;mso-position-vertical:absolute;mso-position-vertical-relative:line;mso-left-percent:-10001;mso-top-percent:-10001" from="0,0" to="117.65pt,0" o:gfxdata="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" strokecolor="#082a75 [3215]" strokeweight="3pt">
                       <w10:anchorlock/>
@@ -733,7 +733,7 @@
               </wp:anchor>
             </w:drawing>
           </mc:Choice>
-          <mc:Fallback>
+          <mc:Fallback xmlns:w16du="http://schemas.microsoft.com/office/word/2023/wordml/word16du">
             <w:pict>
               <v:rect w14:anchorId="78CCAC0D" id="Rectángulo 2" o:spid="_x0000_s1026" alt="rectángulo de color" style="position:absolute;margin-left:-58.7pt;margin-top:525pt;width:611.1pt;height:316.5pt;z-index:-251657216;visibility:visible;mso-wrap-style:square;mso-height-percent:0;mso-wrap-distance-left:9pt;mso-wrap-distance-top:0;mso-wrap-distance-right:9pt;mso-wrap-distance-bottom:0;mso-position-horizontal:absolute;mso-position-horizontal-relative:text;mso-position-vertical:absolute;mso-position-vertical-relative:page;mso-height-percent:0;mso-height-relative:margin;v-text-anchor:middle" o:gfxdata="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" fillcolor="#34aba2 [3206]" stroked="f" strokeweight="2pt">
                 <w10:wrap anchory="page"/>
@@ -809,21 +809,8 @@
           <w:szCs w:val="28"/>
           <w:shd w:val="clear" w:color="auto" w:fill="FFFFFF"/>
         </w:rPr>
-        <w:t xml:space="preserve"> – Por parejas, crea un documento compartido en Word para trabajar de manera </w:t>
-      </w:r>
-      <w:proofErr w:type="spellStart"/>
-      <w:r>
-        <w:rPr>
-          <w:rFonts w:ascii="Times New Roman" w:hAnsi="Times New Roman" w:cs="Times New Roman"/>
-          <w:b w:val="0"/>
-          <w:bCs/>
-          <w:color w:val="auto"/>
-          <w:szCs w:val="28"/>
-          <w:shd w:val="clear" w:color="auto" w:fill="FFFFFF"/>
-        </w:rPr>
-        <w:t>simultanea</w:t>
-      </w:r>
-      <w:proofErr w:type="spellEnd"/>
+        <w:t xml:space="preserve"> – Por parejas, crea un documento compartido en Word para trabajar de manera simultanea</w:t>
+      </w:r>
       <w:r>
         <w:rPr>
           <w:rFonts w:ascii="Times New Roman" w:hAnsi="Times New Roman" w:cs="Times New Roman"/>
@@ -960,7 +947,6 @@
         </w:rPr>
         <w:t>(</w:t>
       </w:r>
-      <w:proofErr w:type="spellStart"/>
       <w:r>
         <w:rPr>
           <w:rFonts w:ascii="Times New Roman" w:hAnsi="Times New Roman" w:cs="Times New Roman"/>
@@ -974,7 +960,6 @@
         </w:rPr>
         <w:t>carlosferayu</w:t>
       </w:r>
-      <w:proofErr w:type="spellEnd"/>
       <w:r>
         <w:rPr>
           <w:rFonts w:ascii="Times New Roman" w:hAnsi="Times New Roman" w:cs="Times New Roman"/>
@@ -1017,31 +1002,7 @@
           <w:szCs w:val="28"/>
           <w:shd w:val="clear" w:color="auto" w:fill="FFFFFF"/>
         </w:rPr>
-        <w:t xml:space="preserve"> Indica la </w:t>
-      </w:r>
-      <w:proofErr w:type="spellStart"/>
-      <w:r>
-        <w:rPr>
-          <w:rFonts w:ascii="Times New Roman" w:hAnsi="Times New Roman" w:cs="Times New Roman"/>
-          <w:b w:val="0"/>
-          <w:bCs/>
-          <w:color w:val="auto"/>
-          <w:szCs w:val="28"/>
-          <w:shd w:val="clear" w:color="auto" w:fill="FFFFFF"/>
-        </w:rPr>
-        <w:t>url</w:t>
-      </w:r>
-      <w:proofErr w:type="spellEnd"/>
-      <w:r>
-        <w:rPr>
-          <w:rFonts w:ascii="Times New Roman" w:hAnsi="Times New Roman" w:cs="Times New Roman"/>
-          <w:b w:val="0"/>
-          <w:bCs/>
-          <w:color w:val="auto"/>
-          <w:szCs w:val="28"/>
-          <w:shd w:val="clear" w:color="auto" w:fill="FFFFFF"/>
-        </w:rPr>
-        <w:t xml:space="preserve"> de tu repositorio público. </w:t>
+        <w:t xml:space="preserve"> Indica la url de tu repositorio público. </w:t>
       </w:r>
       <w:r>
         <w:rPr>
@@ -1053,6 +1014,94 @@
           <w:shd w:val="clear" w:color="auto" w:fill="FFFFFF"/>
         </w:rPr>
         <w:t>Modifica el fichero readme.md indicando el nombre de los colaboradores.</w:t>
+      </w:r>
+    </w:p>
+    <w:p>
+      <w:pPr>
+        <w:spacing w:after="200"/>
+        <w:jc w:val="both"/>
+        <w:rPr>
+          <w:rFonts w:ascii="Times New Roman" w:hAnsi="Times New Roman" w:cs="Times New Roman"/>
+          <w:color w:val="auto"/>
+          <w:szCs w:val="28"/>
+          <w:shd w:val="clear" w:color="auto" w:fill="FFFFFF"/>
+        </w:rPr>
+      </w:pPr>
+      <w:r>
+        <w:rPr>
+          <w:rFonts w:ascii="Times New Roman" w:hAnsi="Times New Roman" w:cs="Times New Roman"/>
+          <w:color w:val="auto"/>
+          <w:szCs w:val="28"/>
+          <w:shd w:val="clear" w:color="auto" w:fill="FFFFFF"/>
+        </w:rPr>
+        <w:t>Soy una prueba</w:t>
+      </w:r>
+    </w:p>
+    <w:p>
+      <w:pPr>
+        <w:spacing w:after="200"/>
+        <w:jc w:val="both"/>
+        <w:rPr>
+          <w:rFonts w:ascii="Times New Roman" w:hAnsi="Times New Roman" w:cs="Times New Roman"/>
+          <w:b w:val="0"/>
+          <w:bCs/>
+          <w:color w:val="auto"/>
+          <w:szCs w:val="28"/>
+          <w:shd w:val="clear" w:color="auto" w:fill="FFFFFF"/>
+        </w:rPr>
+      </w:pPr>
+      <w:r>
+        <w:rPr>
+          <w:rFonts w:ascii="Times New Roman" w:hAnsi="Times New Roman" w:cs="Times New Roman"/>
+          <w:color w:val="auto"/>
+          <w:szCs w:val="28"/>
+          <w:shd w:val="clear" w:color="auto" w:fill="FFFFFF"/>
+        </w:rPr>
+        <w:t>Ejercicio 3</w:t>
+      </w:r>
+      <w:r>
+        <w:rPr>
+          <w:rFonts w:ascii="Times New Roman" w:hAnsi="Times New Roman" w:cs="Times New Roman"/>
+          <w:b w:val="0"/>
+          <w:bCs/>
+          <w:color w:val="auto"/>
+          <w:szCs w:val="28"/>
+          <w:shd w:val="clear" w:color="auto" w:fill="FFFFFF"/>
+        </w:rPr>
+        <w:t xml:space="preserve"> </w:t>
+      </w:r>
+      <w:r>
+        <w:rPr>
+          <w:rFonts w:ascii="Times New Roman" w:hAnsi="Times New Roman" w:cs="Times New Roman"/>
+          <w:b w:val="0"/>
+          <w:bCs/>
+          <w:color w:val="auto"/>
+          <w:szCs w:val="28"/>
+          <w:shd w:val="clear" w:color="auto" w:fill="FFFFFF"/>
+        </w:rPr>
+        <w:t>–</w:t>
+      </w:r>
+      <w:r>
+        <w:rPr>
+          <w:rFonts w:ascii="Times New Roman" w:hAnsi="Times New Roman" w:cs="Times New Roman"/>
+          <w:b w:val="0"/>
+          <w:bCs/>
+          <w:color w:val="auto"/>
+          <w:szCs w:val="28"/>
+          <w:shd w:val="clear" w:color="auto" w:fill="FFFFFF"/>
+        </w:rPr>
+        <w:t xml:space="preserve"> </w:t>
+      </w:r>
+      <w:r>
+        <w:rPr>
+          <w:rFonts w:ascii="Times New Roman" w:hAnsi="Times New Roman" w:cs="Times New Roman"/>
+          <w:b w:val="0"/>
+          <w:bCs/>
+          <w:color w:val="auto"/>
+          <w:szCs w:val="28"/>
+          <w:shd w:val="clear" w:color="auto" w:fill="FFFFFF"/>
+        </w:rPr>
+        <w:t>Despliega en dicho repositorio un documento en PHP, CSS o JavaScript, según vuestra elección.</w:t>
       </w:r>
     </w:p>
     <w:p>
@@ -1087,13 +1136,20 @@
           <w:szCs w:val="28"/>
           <w:shd w:val="clear" w:color="auto" w:fill="FFFFFF"/>
         </w:rPr>
-        <w:t>Ejercicio 3</w:t>
-      </w:r>
-      <w:r>
-        <w:rPr>
-          <w:rFonts w:ascii="Times New Roman" w:hAnsi="Times New Roman" w:cs="Times New Roman"/>
-          <w:b w:val="0"/>
-          <w:bCs/>
+        <w:t xml:space="preserve">Ejercicio </w:t>
+      </w:r>
+      <w:r>
+        <w:rPr>
+          <w:rFonts w:ascii="Times New Roman" w:hAnsi="Times New Roman" w:cs="Times New Roman"/>
+          <w:color w:val="auto"/>
+          <w:szCs w:val="28"/>
+          <w:shd w:val="clear" w:color="auto" w:fill="FFFFFF"/>
+        </w:rPr>
+        <w:t>4</w:t>
+      </w:r>
+      <w:r>
+        <w:rPr>
+          <w:rFonts w:ascii="Times New Roman" w:hAnsi="Times New Roman" w:cs="Times New Roman"/>
           <w:color w:val="auto"/>
           <w:szCs w:val="28"/>
           <w:shd w:val="clear" w:color="auto" w:fill="FFFFFF"/>
@@ -1109,95 +1165,8 @@
           <w:szCs w:val="28"/>
           <w:shd w:val="clear" w:color="auto" w:fill="FFFFFF"/>
         </w:rPr>
-        <w:t>–</w:t>
-      </w:r>
-      <w:r>
-        <w:rPr>
-          <w:rFonts w:ascii="Times New Roman" w:hAnsi="Times New Roman" w:cs="Times New Roman"/>
-          <w:b w:val="0"/>
-          <w:bCs/>
-          <w:color w:val="auto"/>
-          <w:szCs w:val="28"/>
-          <w:shd w:val="clear" w:color="auto" w:fill="FFFFFF"/>
-        </w:rPr>
-        <w:t xml:space="preserve"> </w:t>
-      </w:r>
-      <w:r>
-        <w:rPr>
-          <w:rFonts w:ascii="Times New Roman" w:hAnsi="Times New Roman" w:cs="Times New Roman"/>
-          <w:b w:val="0"/>
-          <w:bCs/>
-          <w:color w:val="auto"/>
-          <w:szCs w:val="28"/>
-          <w:shd w:val="clear" w:color="auto" w:fill="FFFFFF"/>
-        </w:rPr>
-        <w:t>Despliega en dicho repositorio un documento en PHP, CSS o JavaScript, según vuestra elección.</w:t>
-      </w:r>
-    </w:p>
-    <w:p>
-      <w:pPr>
-        <w:spacing w:after="200"/>
-        <w:jc w:val="both"/>
-        <w:rPr>
-          <w:rFonts w:ascii="Times New Roman" w:hAnsi="Times New Roman" w:cs="Times New Roman"/>
-          <w:color w:val="auto"/>
-          <w:szCs w:val="28"/>
-          <w:shd w:val="clear" w:color="auto" w:fill="FFFFFF"/>
-        </w:rPr>
-      </w:pPr>
-    </w:p>
-    <w:p>
-      <w:pPr>
-        <w:spacing w:after="200"/>
-        <w:jc w:val="both"/>
-        <w:rPr>
-          <w:rFonts w:ascii="Times New Roman" w:hAnsi="Times New Roman" w:cs="Times New Roman"/>
-          <w:b w:val="0"/>
-          <w:bCs/>
-          <w:color w:val="auto"/>
-          <w:szCs w:val="28"/>
-          <w:shd w:val="clear" w:color="auto" w:fill="FFFFFF"/>
-        </w:rPr>
-      </w:pPr>
-      <w:r>
-        <w:rPr>
-          <w:rFonts w:ascii="Times New Roman" w:hAnsi="Times New Roman" w:cs="Times New Roman"/>
-          <w:color w:val="auto"/>
-          <w:szCs w:val="28"/>
-          <w:shd w:val="clear" w:color="auto" w:fill="FFFFFF"/>
-        </w:rPr>
-        <w:t xml:space="preserve">Ejercicio </w:t>
-      </w:r>
-      <w:r>
-        <w:rPr>
-          <w:rFonts w:ascii="Times New Roman" w:hAnsi="Times New Roman" w:cs="Times New Roman"/>
-          <w:color w:val="auto"/>
-          <w:szCs w:val="28"/>
-          <w:shd w:val="clear" w:color="auto" w:fill="FFFFFF"/>
-        </w:rPr>
-        <w:t>4</w:t>
-      </w:r>
-      <w:r>
-        <w:rPr>
-          <w:rFonts w:ascii="Times New Roman" w:hAnsi="Times New Roman" w:cs="Times New Roman"/>
-          <w:color w:val="auto"/>
-          <w:szCs w:val="28"/>
-          <w:shd w:val="clear" w:color="auto" w:fill="FFFFFF"/>
-        </w:rPr>
-        <w:t xml:space="preserve"> </w:t>
-      </w:r>
-      <w:r>
-        <w:rPr>
-          <w:rFonts w:ascii="Times New Roman" w:hAnsi="Times New Roman" w:cs="Times New Roman"/>
-          <w:b w:val="0"/>
-          <w:bCs/>
-          <w:color w:val="auto"/>
-          <w:szCs w:val="28"/>
-          <w:shd w:val="clear" w:color="auto" w:fill="FFFFFF"/>
-        </w:rPr>
         <w:t>– Crea una pizarra Kanban y añade tareas a realizar por miembros del equipo. Inserta una captura donde se muestre tareas a hacer (</w:t>
       </w:r>
-      <w:proofErr w:type="spellStart"/>
       <w:r>
         <w:rPr>
           <w:rFonts w:ascii="Times New Roman" w:hAnsi="Times New Roman" w:cs="Times New Roman"/>
@@ -1209,21 +1178,7 @@
           <w:szCs w:val="28"/>
           <w:shd w:val="clear" w:color="auto" w:fill="FFFFFF"/>
         </w:rPr>
-        <w:t>to</w:t>
-      </w:r>
-      <w:proofErr w:type="spellEnd"/>
-      <w:r>
-        <w:rPr>
-          <w:rFonts w:ascii="Times New Roman" w:hAnsi="Times New Roman" w:cs="Times New Roman"/>
-          <w:b w:val="0"/>
-          <w:bCs/>
-          <w:i/>
-          <w:iCs/>
-          <w:color w:val="auto"/>
-          <w:szCs w:val="28"/>
-          <w:shd w:val="clear" w:color="auto" w:fill="FFFFFF"/>
-        </w:rPr>
-        <w:t xml:space="preserve"> do</w:t>
+        <w:t>to do</w:t>
       </w:r>
       <w:r>
         <w:rPr>
@@ -1377,33 +1332,8 @@
           <w:szCs w:val="28"/>
           <w:shd w:val="clear" w:color="auto" w:fill="FFFFFF"/>
         </w:rPr>
-        <w:t>Ambos miembros de la pareja deberán tener el mismo proyecto o programa actualizado para trabajar en él. Una vez hecho esto, cada miembro del equipo creará una rama con el nombre “</w:t>
-      </w:r>
-      <w:proofErr w:type="spellStart"/>
-      <w:r>
-        <w:rPr>
-          <w:rFonts w:ascii="Times New Roman" w:hAnsi="Times New Roman" w:cs="Times New Roman"/>
-          <w:b w:val="0"/>
-          <w:bCs/>
-          <w:color w:val="auto"/>
-          <w:szCs w:val="28"/>
-          <w:shd w:val="clear" w:color="auto" w:fill="FFFFFF"/>
-        </w:rPr>
-        <w:t>RamaDe</w:t>
-      </w:r>
-      <w:proofErr w:type="spellEnd"/>
-      <w:r>
-        <w:rPr>
-          <w:rFonts w:ascii="Times New Roman" w:hAnsi="Times New Roman" w:cs="Times New Roman"/>
-          <w:b w:val="0"/>
-          <w:bCs/>
-          <w:color w:val="auto"/>
-          <w:szCs w:val="28"/>
-          <w:shd w:val="clear" w:color="auto" w:fill="FFFFFF"/>
-        </w:rPr>
-        <w:t xml:space="preserve"> + tu nombre”, por ejemplo: ‘</w:t>
-      </w:r>
-      <w:proofErr w:type="spellStart"/>
+        <w:t>Ambos miembros de la pareja deberán tener el mismo proyecto o programa actualizado para trabajar en él. Una vez hecho esto, cada miembro del equipo creará una rama con el nombre “RamaDe + tu nombre”, por ejemplo: ‘</w:t>
+      </w:r>
       <w:r>
         <w:rPr>
           <w:rFonts w:ascii="Times New Roman" w:hAnsi="Times New Roman" w:cs="Times New Roman"/>
@@ -1417,7 +1347,6 @@
         </w:rPr>
         <w:t>RamaDeCarlos</w:t>
       </w:r>
-      <w:proofErr w:type="spellEnd"/>
       <w:r>
         <w:rPr>
           <w:rFonts w:ascii="Times New Roman" w:hAnsi="Times New Roman" w:cs="Times New Roman"/>
@@ -1777,7 +1706,7 @@
 </file>
 
 <file path=word/endnotes.xml><?xml version="1.0" encoding="utf-8"?>
-<w:endnotes xmlns:wpc="http://schemas.microsoft.com/office/word/2010/wordprocessingCanvas" xmlns:cx="http://schemas.microsoft.com/office/drawing/2014/chartex" xmlns:cx1="http://schemas.microsoft.com/office/drawing/2015/9/8/chartex" xmlns:cx2="http://schemas.microsoft.com/office/drawing/2015/10/21/chartex" xmlns:cx3="http://schemas.microsoft.com/office/drawing/2016/5/9/chartex" xmlns:cx4="http://schemas.microsoft.com/office/drawing/2016/5/10/chartex" xmlns:cx5="http://schemas.microsoft.com/office/drawing/2016/5/11/chartex" xmlns:cx6="http://schemas.microsoft.com/office/drawing/2016/5/12/chartex" xmlns:cx7="http://schemas.microsoft.com/office/drawing/2016/5/13/chartex" xmlns:cx8="http://schemas.microsoft.com/office/drawing/2016/5/14/chartex" xmlns:mc="http://schemas.openxmlformats.org/markup-compatibility/2006" xmlns:aink="http://schemas.microsoft.com/office/drawing/2016/ink" xmlns:am3d="http://schemas.microsoft.com/office/drawing/2017/model3d" xmlns:o="urn:schemas-microsoft-com:office:office" xmlns:oel="http://schemas.microsoft.com/office/2019/extlst" xmlns:r="http://schemas.openxmlformats.org/officeDocument/2006/relationships" xmlns:m="http://schemas.openxmlformats.org/officeDocument/2006/math" xmlns:v="urn:schemas-microsoft-com:vml" xmlns:wp14="http://schemas.microsoft.com/office/word/2010/wordprocessingDrawing" xmlns:wp="http://schemas.openxmlformats.org/drawingml/2006/wordprocessingDrawing" xmlns:w10="urn:schemas-microsoft-com:office:word" xmlns:w="http://schemas.openxmlformats.org/wordprocessingml/2006/main" xmlns:w14="http://schemas.microsoft.com/office/word/2010/wordml" xmlns:w15="http://schemas.microsoft.com/office/word/2012/wordml" xmlns:w16cex="http://schemas.microsoft.com/office/word/2018/wordml/cex" xmlns:w16cid="http://schemas.microsoft.com/office/word/2016/wordml/cid" xmlns:w16="http://schemas.microsoft.com/office/word/2018/wordml" xmlns:w16du="http://schemas.microsoft.com/office/word/2023/wordml/word16du" xmlns:w16sdtdh="http://schemas.microsoft.com/office/word/2020/wordml/sdtdatahash" xmlns:w16se="http://schemas.microsoft.com/office/word/2015/wordml/symex" xmlns:wpg="http://schemas.microsoft.com/office/word/2010/wordprocessingGroup" xmlns:wpi="http://schemas.microsoft.com/office/word/2010/wordprocessingInk" xmlns:wne="http://schemas.microsoft.com/office/word/2006/wordml" xmlns:wps="http://schemas.microsoft.com/office/word/2010/wordprocessingShape" mc:Ignorable="w14 w15 w16se w16cid w16 w16cex w16sdtdh w16du wp14">
+<w:endnotes xmlns:wpc="http://schemas.microsoft.com/office/word/2010/wordprocessingCanvas" xmlns:cx="http://schemas.microsoft.com/office/drawing/2014/chartex" xmlns:cx1="http://schemas.microsoft.com/office/drawing/2015/9/8/chartex" xmlns:cx2="http://schemas.microsoft.com/office/drawing/2015/10/21/chartex" xmlns:cx3="http://schemas.microsoft.com/office/drawing/2016/5/9/chartex" xmlns:cx4="http://schemas.microsoft.com/office/drawing/2016/5/10/chartex" xmlns:cx5="http://schemas.microsoft.com/office/drawing/2016/5/11/chartex" xmlns:cx6="http://schemas.microsoft.com/office/drawing/2016/5/12/chartex" xmlns:cx7="http://schemas.microsoft.com/office/drawing/2016/5/13/chartex" xmlns:cx8="http://schemas.microsoft.com/office/drawing/2016/5/14/chartex" xmlns:mc="http://schemas.openxmlformats.org/markup-compatibility/2006" xmlns:aink="http://schemas.microsoft.com/office/drawing/2016/ink" xmlns:am3d="http://schemas.microsoft.com/office/drawing/2017/model3d" xmlns:o="urn:schemas-microsoft-com:office:office" xmlns:oel="http://schemas.microsoft.com/office/2019/extlst" xmlns:r="http://schemas.openxmlformats.org/officeDocument/2006/relationships" xmlns:m="http://schemas.openxmlformats.org/officeDocument/2006/math" xmlns:v="urn:schemas-microsoft-com:vml" xmlns:wp14="http://schemas.microsoft.com/office/word/2010/wordprocessingDrawing" xmlns:wp="http://schemas.openxmlformats.org/drawingml/2006/wordprocessingDrawing" xmlns:w10="urn:schemas-microsoft-com:office:word" xmlns:w="http://schemas.openxmlformats.org/wordprocessingml/2006/main" xmlns:w14="http://schemas.microsoft.com/office/word/2010/wordml" xmlns:w15="http://schemas.microsoft.com/office/word/2012/wordml" xmlns:w16cex="http://schemas.microsoft.com/office/word/2018/wordml/cex" xmlns:w16cid="http://schemas.microsoft.com/office/word/2016/wordml/cid" xmlns:w16="http://schemas.microsoft.com/office/word/2018/wordml" xmlns:w16sdtdh="http://schemas.microsoft.com/office/word/2020/wordml/sdtdatahash" xmlns:w16se="http://schemas.microsoft.com/office/word/2015/wordml/symex" xmlns:wpg="http://schemas.microsoft.com/office/word/2010/wordprocessingGroup" xmlns:wpi="http://schemas.microsoft.com/office/word/2010/wordprocessingInk" xmlns:wne="http://schemas.microsoft.com/office/word/2006/wordml" xmlns:wps="http://schemas.microsoft.com/office/word/2010/wordprocessingShape" mc:Ignorable="w14 w15 w16se w16cid w16 w16cex w16sdtdh wp14">
   <w:endnote w:type="separator" w:id="-1">
     <w:p>
       <w:r>
@@ -1798,7 +1727,7 @@
 </file>
 
 <file path=word/footer1.xml><?xml version="1.0" encoding="utf-8"?>
-<w:ftr xmlns:wpc="http://schemas.microsoft.com/office/word/2010/wordprocessingCanvas" xmlns:cx="http://schemas.microsoft.com/office/drawing/2014/chartex" xmlns:cx1="http://schemas.microsoft.com/office/drawing/2015/9/8/chartex" xmlns:cx2="http://schemas.microsoft.com/office/drawing/2015/10/21/chartex" xmlns:cx3="http://schemas.microsoft.com/office/drawing/2016/5/9/chartex" xmlns:cx4="http://schemas.microsoft.com/office/drawing/2016/5/10/chartex" xmlns:cx5="http://schemas.microsoft.com/office/drawing/2016/5/11/chartex" xmlns:cx6="http://schemas.microsoft.com/office/drawing/2016/5/12/chartex" xmlns:cx7="http://schemas.microsoft.com/office/drawing/2016/5/13/chartex" xmlns:cx8="http://schemas.microsoft.com/office/drawing/2016/5/14/chartex" xmlns:mc="http://schemas.openxmlformats.org/markup-compatibility/2006" xmlns:aink="http://schemas.microsoft.com/office/drawing/2016/ink" xmlns:am3d="http://schemas.microsoft.com/office/drawing/2017/model3d" xmlns:o="urn:schemas-microsoft-com:office:office" xmlns:oel="http://schemas.microsoft.com/office/2019/extlst" xmlns:r="http://schemas.openxmlformats.org/officeDocument/2006/relationships" xmlns:m="http://schemas.openxmlformats.org/officeDocument/2006/math" xmlns:v="urn:schemas-microsoft-com:vml" xmlns:wp14="http://schemas.microsoft.com/office/word/2010/wordprocessingDrawing" xmlns:wp="http://schemas.openxmlformats.org/drawingml/2006/wordprocessingDrawing" xmlns:w10="urn:schemas-microsoft-com:office:word" xmlns:w="http://schemas.openxmlformats.org/wordprocessingml/2006/main" xmlns:w14="http://schemas.microsoft.com/office/word/2010/wordml" xmlns:w15="http://schemas.microsoft.com/office/word/2012/wordml" xmlns:w16cex="http://schemas.microsoft.com/office/word/2018/wordml/cex" xmlns:w16cid="http://schemas.microsoft.com/office/word/2016/wordml/cid" xmlns:w16="http://schemas.microsoft.com/office/word/2018/wordml" xmlns:w16du="http://schemas.microsoft.com/office/word/2023/wordml/word16du" xmlns:w16sdtdh="http://schemas.microsoft.com/office/word/2020/wordml/sdtdatahash" xmlns:w16se="http://schemas.microsoft.com/office/word/2015/wordml/symex" xmlns:wpg="http://schemas.microsoft.com/office/word/2010/wordprocessingGroup" xmlns:wpi="http://schemas.microsoft.com/office/word/2010/wordprocessingInk" xmlns:wne="http://schemas.microsoft.com/office/word/2006/wordml" xmlns:wps="http://schemas.microsoft.com/office/word/2010/wordprocessingShape" mc:Ignorable="w14 w15 w16se w16cid w16 w16cex w16sdtdh w16du wp14">
+<w:ftr xmlns:wpc="http://schemas.microsoft.com/office/word/2010/wordprocessingCanvas" xmlns:cx="http://schemas.microsoft.com/office/drawing/2014/chartex" xmlns:cx1="http://schemas.microsoft.com/office/drawing/2015/9/8/chartex" xmlns:cx2="http://schemas.microsoft.com/office/drawing/2015/10/21/chartex" xmlns:cx3="http://schemas.microsoft.com/office/drawing/2016/5/9/chartex" xmlns:cx4="http://schemas.microsoft.com/office/drawing/2016/5/10/chartex" xmlns:cx5="http://schemas.microsoft.com/office/drawing/2016/5/11/chartex" xmlns:cx6="http://schemas.microsoft.com/office/drawing/2016/5/12/chartex" xmlns:cx7="http://schemas.microsoft.com/office/drawing/2016/5/13/chartex" xmlns:cx8="http://schemas.microsoft.com/office/drawing/2016/5/14/chartex" xmlns:mc="http://schemas.openxmlformats.org/markup-compatibility/2006" xmlns:aink="http://schemas.microsoft.com/office/drawing/2016/ink" xmlns:am3d="http://schemas.microsoft.com/office/drawing/2017/model3d" xmlns:o="urn:schemas-microsoft-com:office:office" xmlns:oel="http://schemas.microsoft.com/office/2019/extlst" xmlns:r="http://schemas.openxmlformats.org/officeDocument/2006/relationships" xmlns:m="http://schemas.openxmlformats.org/officeDocument/2006/math" xmlns:v="urn:schemas-microsoft-com:vml" xmlns:wp14="http://schemas.microsoft.com/office/word/2010/wordprocessingDrawing" xmlns:wp="http://schemas.openxmlformats.org/drawingml/2006/wordprocessingDrawing" xmlns:w10="urn:schemas-microsoft-com:office:word" xmlns:w="http://schemas.openxmlformats.org/wordprocessingml/2006/main" xmlns:w14="http://schemas.microsoft.com/office/word/2010/wordml" xmlns:w15="http://schemas.microsoft.com/office/word/2012/wordml" xmlns:w16cex="http://schemas.microsoft.com/office/word/2018/wordml/cex" xmlns:w16cid="http://schemas.microsoft.com/office/word/2016/wordml/cid" xmlns:w16="http://schemas.microsoft.com/office/word/2018/wordml" xmlns:w16sdtdh="http://schemas.microsoft.com/office/word/2020/wordml/sdtdatahash" xmlns:w16se="http://schemas.microsoft.com/office/word/2015/wordml/symex" xmlns:wpg="http://schemas.microsoft.com/office/word/2010/wordprocessingGroup" xmlns:wpi="http://schemas.microsoft.com/office/word/2010/wordprocessingInk" xmlns:wne="http://schemas.microsoft.com/office/word/2006/wordml" xmlns:wps="http://schemas.microsoft.com/office/word/2010/wordprocessingShape" mc:Ignorable="w14 w15 w16se w16cid w16 w16cex w16sdtdh wp14">
   <w:sdt>
     <w:sdtPr>
       <w:rPr>
@@ -1869,7 +1798,7 @@
 </file>
 
 <file path=word/footnotes.xml><?xml version="1.0" encoding="utf-8"?>
-<w:footnotes xmlns:wpc="http://schemas.microsoft.com/office/word/2010/wordprocessingCanvas" xmlns:cx="http://schemas.microsoft.com/office/drawing/2014/chartex" xmlns:cx1="http://schemas.microsoft.com/office/drawing/2015/9/8/chartex" xmlns:cx2="http://schemas.microsoft.com/office/drawing/2015/10/21/chartex" xmlns:cx3="http://schemas.microsoft.com/office/drawing/2016/5/9/chartex" xmlns:cx4="http://schemas.microsoft.com/office/drawing/2016/5/10/chartex" xmlns:cx5="http://schemas.microsoft.com/office/drawing/2016/5/11/chartex" xmlns:cx6="http://schemas.microsoft.com/office/drawing/2016/5/12/chartex" xmlns:cx7="http://schemas.microsoft.com/office/drawing/2016/5/13/chartex" xmlns:cx8="http://schemas.microsoft.com/office/drawing/2016/5/14/chartex" xmlns:mc="http://schemas.openxmlformats.org/markup-compatibility/2006" xmlns:aink="http://schemas.microsoft.com/office/drawing/2016/ink" xmlns:am3d="http://schemas.microsoft.com/office/drawing/2017/model3d" xmlns:o="urn:schemas-microsoft-com:office:office" xmlns:oel="http://schemas.microsoft.com/office/2019/extlst" xmlns:r="http://schemas.openxmlformats.org/officeDocument/2006/relationships" xmlns:m="http://schemas.openxmlformats.org/officeDocument/2006/math" xmlns:v="urn:schemas-microsoft-com:vml" xmlns:wp14="http://schemas.microsoft.com/office/word/2010/wordprocessingDrawing" xmlns:wp="http://schemas.openxmlformats.org/drawingml/2006/wordprocessingDrawing" xmlns:w10="urn:schemas-microsoft-com:office:word" xmlns:w="http://schemas.openxmlformats.org/wordprocessingml/2006/main" xmlns:w14="http://schemas.microsoft.com/office/word/2010/wordml" xmlns:w15="http://schemas.microsoft.com/office/word/2012/wordml" xmlns:w16cex="http://schemas.microsoft.com/office/word/2018/wordml/cex" xmlns:w16cid="http://schemas.microsoft.com/office/word/2016/wordml/cid" xmlns:w16="http://schemas.microsoft.com/office/word/2018/wordml" xmlns:w16du="http://schemas.microsoft.com/office/word/2023/wordml/word16du" xmlns:w16sdtdh="http://schemas.microsoft.com/office/word/2020/wordml/sdtdatahash" xmlns:w16se="http://schemas.microsoft.com/office/word/2015/wordml/symex" xmlns:wpg="http://schemas.microsoft.com/office/word/2010/wordprocessingGroup" xmlns:wpi="http://schemas.microsoft.com/office/word/2010/wordprocessingInk" xmlns:wne="http://schemas.microsoft.com/office/word/2006/wordml" xmlns:wps="http://schemas.microsoft.com/office/word/2010/wordprocessingShape" mc:Ignorable="w14 w15 w16se w16cid w16 w16cex w16sdtdh w16du wp14">
+<w:footnotes xmlns:wpc="http://schemas.microsoft.com/office/word/2010/wordprocessingCanvas" xmlns:cx="http://schemas.microsoft.com/office/drawing/2014/chartex" xmlns:cx1="http://schemas.microsoft.com/office/drawing/2015/9/8/chartex" xmlns:cx2="http://schemas.microsoft.com/office/drawing/2015/10/21/chartex" xmlns:cx3="http://schemas.microsoft.com/office/drawing/2016/5/9/chartex" xmlns:cx4="http://schemas.microsoft.com/office/drawing/2016/5/10/chartex" xmlns:cx5="http://schemas.microsoft.com/office/drawing/2016/5/11/chartex" xmlns:cx6="http://schemas.microsoft.com/office/drawing/2016/5/12/chartex" xmlns:cx7="http://schemas.microsoft.com/office/drawing/2016/5/13/chartex" xmlns:cx8="http://schemas.microsoft.com/office/drawing/2016/5/14/chartex" xmlns:mc="http://schemas.openxmlformats.org/markup-compatibility/2006" xmlns:aink="http://schemas.microsoft.com/office/drawing/2016/ink" xmlns:am3d="http://schemas.microsoft.com/office/drawing/2017/model3d" xmlns:o="urn:schemas-microsoft-com:office:office" xmlns:oel="http://schemas.microsoft.com/office/2019/extlst" xmlns:r="http://schemas.openxmlformats.org/officeDocument/2006/relationships" xmlns:m="http://schemas.openxmlformats.org/officeDocument/2006/math" xmlns:v="urn:schemas-microsoft-com:vml" xmlns:wp14="http://schemas.microsoft.com/office/word/2010/wordprocessingDrawing" xmlns:wp="http://schemas.openxmlformats.org/drawingml/2006/wordprocessingDrawing" xmlns:w10="urn:schemas-microsoft-com:office:word" xmlns:w="http://schemas.openxmlformats.org/wordprocessingml/2006/main" xmlns:w14="http://schemas.microsoft.com/office/word/2010/wordml" xmlns:w15="http://schemas.microsoft.com/office/word/2012/wordml" xmlns:w16cex="http://schemas.microsoft.com/office/word/2018/wordml/cex" xmlns:w16cid="http://schemas.microsoft.com/office/word/2016/wordml/cid" xmlns:w16="http://schemas.microsoft.com/office/word/2018/wordml" xmlns:w16sdtdh="http://schemas.microsoft.com/office/word/2020/wordml/sdtdatahash" xmlns:w16se="http://schemas.microsoft.com/office/word/2015/wordml/symex" xmlns:wpg="http://schemas.microsoft.com/office/word/2010/wordprocessingGroup" xmlns:wpi="http://schemas.microsoft.com/office/word/2010/wordprocessingInk" xmlns:wne="http://schemas.microsoft.com/office/word/2006/wordml" xmlns:wps="http://schemas.microsoft.com/office/word/2010/wordprocessingShape" mc:Ignorable="w14 w15 w16se w16cid w16 w16cex w16sdtdh wp14">
   <w:footnote w:type="separator" w:id="-1">
     <w:p>
       <w:r>
@@ -1890,7 +1819,7 @@
 </file>
 
 <file path=word/header1.xml><?xml version="1.0" encoding="utf-8"?>
-<w:hdr xmlns:wpc="http://schemas.microsoft.com/office/word/2010/wordprocessingCanvas" xmlns:cx="http://schemas.microsoft.com/office/drawing/2014/chartex" xmlns:cx1="http://schemas.microsoft.com/office/drawing/2015/9/8/chartex" xmlns:cx2="http://schemas.microsoft.com/office/drawing/2015/10/21/chartex" xmlns:cx3="http://schemas.microsoft.com/office/drawing/2016/5/9/chartex" xmlns:cx4="http://schemas.microsoft.com/office/drawing/2016/5/10/chartex" xmlns:cx5="http://schemas.microsoft.com/office/drawing/2016/5/11/chartex" xmlns:cx6="http://schemas.microsoft.com/office/drawing/2016/5/12/chartex" xmlns:cx7="http://schemas.microsoft.com/office/drawing/2016/5/13/chartex" xmlns:cx8="http://schemas.microsoft.com/office/drawing/2016/5/14/chartex" xmlns:mc="http://schemas.openxmlformats.org/markup-compatibility/2006" xmlns:aink="http://schemas.microsoft.com/office/drawing/2016/ink" xmlns:am3d="http://schemas.microsoft.com/office/drawing/2017/model3d" xmlns:o="urn:schemas-microsoft-com:office:office" xmlns:oel="http://schemas.microsoft.com/office/2019/extlst" xmlns:r="http://schemas.openxmlformats.org/officeDocument/2006/relationships" xmlns:m="http://schemas.openxmlformats.org/officeDocument/2006/math" xmlns:v="urn:schemas-microsoft-com:vml" xmlns:wp14="http://schemas.microsoft.com/office/word/2010/wordprocessingDrawing" xmlns:wp="http://schemas.openxmlformats.org/drawingml/2006/wordprocessingDrawing" xmlns:w10="urn:schemas-microsoft-com:office:word" xmlns:w="http://schemas.openxmlformats.org/wordprocessingml/2006/main" xmlns:w14="http://schemas.microsoft.com/office/word/2010/wordml" xmlns:w15="http://schemas.microsoft.com/office/word/2012/wordml" xmlns:w16cex="http://schemas.microsoft.com/office/word/2018/wordml/cex" xmlns:w16cid="http://schemas.microsoft.com/office/word/2016/wordml/cid" xmlns:w16="http://schemas.microsoft.com/office/word/2018/wordml" xmlns:w16du="http://schemas.microsoft.com/office/word/2023/wordml/word16du" xmlns:w16sdtdh="http://schemas.microsoft.com/office/word/2020/wordml/sdtdatahash" xmlns:w16se="http://schemas.microsoft.com/office/word/2015/wordml/symex" xmlns:wpg="http://schemas.microsoft.com/office/word/2010/wordprocessingGroup" xmlns:wpi="http://schemas.microsoft.com/office/word/2010/wordprocessingInk" xmlns:wne="http://schemas.microsoft.com/office/word/2006/wordml" xmlns:wps="http://schemas.microsoft.com/office/word/2010/wordprocessingShape" mc:Ignorable="w14 w15 w16se w16cid w16 w16cex w16sdtdh w16du wp14">
+<w:hdr xmlns:wpc="http://schemas.microsoft.com/office/word/2010/wordprocessingCanvas" xmlns:cx="http://schemas.microsoft.com/office/drawing/2014/chartex" xmlns:cx1="http://schemas.microsoft.com/office/drawing/2015/9/8/chartex" xmlns:cx2="http://schemas.microsoft.com/office/drawing/2015/10/21/chartex" xmlns:cx3="http://schemas.microsoft.com/office/drawing/2016/5/9/chartex" xmlns:cx4="http://schemas.microsoft.com/office/drawing/2016/5/10/chartex" xmlns:cx5="http://schemas.microsoft.com/office/drawing/2016/5/11/chartex" xmlns:cx6="http://schemas.microsoft.com/office/drawing/2016/5/12/chartex" xmlns:cx7="http://schemas.microsoft.com/office/drawing/2016/5/13/chartex" xmlns:cx8="http://schemas.microsoft.com/office/drawing/2016/5/14/chartex" xmlns:mc="http://schemas.openxmlformats.org/markup-compatibility/2006" xmlns:aink="http://schemas.microsoft.com/office/drawing/2016/ink" xmlns:am3d="http://schemas.microsoft.com/office/drawing/2017/model3d" xmlns:o="urn:schemas-microsoft-com:office:office" xmlns:oel="http://schemas.microsoft.com/office/2019/extlst" xmlns:r="http://schemas.openxmlformats.org/officeDocument/2006/relationships" xmlns:m="http://schemas.openxmlformats.org/officeDocument/2006/math" xmlns:v="urn:schemas-microsoft-com:vml" xmlns:wp14="http://schemas.microsoft.com/office/word/2010/wordprocessingDrawing" xmlns:wp="http://schemas.openxmlformats.org/drawingml/2006/wordprocessingDrawing" xmlns:w10="urn:schemas-microsoft-com:office:word" xmlns:w="http://schemas.openxmlformats.org/wordprocessingml/2006/main" xmlns:w14="http://schemas.microsoft.com/office/word/2010/wordml" xmlns:w15="http://schemas.microsoft.com/office/word/2012/wordml" xmlns:w16cex="http://schemas.microsoft.com/office/word/2018/wordml/cex" xmlns:w16cid="http://schemas.microsoft.com/office/word/2016/wordml/cid" xmlns:w16="http://schemas.microsoft.com/office/word/2018/wordml" xmlns:w16sdtdh="http://schemas.microsoft.com/office/word/2020/wordml/sdtdatahash" xmlns:w16se="http://schemas.microsoft.com/office/word/2015/wordml/symex" xmlns:wpg="http://schemas.microsoft.com/office/word/2010/wordprocessingGroup" xmlns:wpi="http://schemas.microsoft.com/office/word/2010/wordprocessingInk" xmlns:wne="http://schemas.microsoft.com/office/word/2006/wordml" xmlns:wps="http://schemas.microsoft.com/office/word/2010/wordprocessingShape" mc:Ignorable="w14 w15 w16se w16cid w16 w16cex w16sdtdh wp14">
   <w:tbl>
     <w:tblPr>
       <w:tblW w:w="10035" w:type="dxa"/>
@@ -1992,7 +1921,7 @@
 </file>
 
 <file path=word/styles.xml><?xml version="1.0" encoding="utf-8"?>
-<w:styles xmlns:mc="http://schemas.openxmlformats.org/markup-compatibility/2006" xmlns:r="http://schemas.openxmlformats.org/officeDocument/2006/relationships" xmlns:w="http://schemas.openxmlformats.org/wordprocessingml/2006/main" xmlns:w14="http://schemas.microsoft.com/office/word/2010/wordml" xmlns:w15="http://schemas.microsoft.com/office/word/2012/wordml" xmlns:w16cex="http://schemas.microsoft.com/office/word/2018/wordml/cex" xmlns:w16cid="http://schemas.microsoft.com/office/word/2016/wordml/cid" xmlns:w16="http://schemas.microsoft.com/office/word/2018/wordml" xmlns:w16du="http://schemas.microsoft.com/office/word/2023/wordml/word16du" xmlns:w16sdtdh="http://schemas.microsoft.com/office/word/2020/wordml/sdtdatahash" xmlns:w16se="http://schemas.microsoft.com/office/word/2015/wordml/symex" mc:Ignorable="w14 w15 w16se w16cid w16 w16cex w16sdtdh w16du">
+<w:styles xmlns:mc="http://schemas.openxmlformats.org/markup-compatibility/2006" xmlns:r="http://schemas.openxmlformats.org/officeDocument/2006/relationships" xmlns:w="http://schemas.openxmlformats.org/wordprocessingml/2006/main" xmlns:w14="http://schemas.microsoft.com/office/word/2010/wordml" xmlns:w15="http://schemas.microsoft.com/office/word/2012/wordml" xmlns:w16cex="http://schemas.microsoft.com/office/word/2018/wordml/cex" xmlns:w16cid="http://schemas.microsoft.com/office/word/2016/wordml/cid" xmlns:w16="http://schemas.microsoft.com/office/word/2018/wordml" xmlns:w16sdtdh="http://schemas.microsoft.com/office/word/2020/wordml/sdtdatahash" xmlns:w16se="http://schemas.microsoft.com/office/word/2015/wordml/symex" mc:Ignorable="w14 w15 w16se w16cid w16 w16cex w16sdtdh">
   <w:docDefaults>
     <w:rPrDefault>
       <w:rPr>
@@ -2741,7 +2670,7 @@
 </file>
 
 <file path=word/glossary/document.xml><?xml version="1.0" encoding="utf-8"?>
-<w:glossaryDocument xmlns:wpc="http://schemas.microsoft.com/office/word/2010/wordprocessingCanvas" xmlns:cx="http://schemas.microsoft.com/office/drawing/2014/chartex" xmlns:cx1="http://schemas.microsoft.com/office/drawing/2015/9/8/chartex" xmlns:cx2="http://schemas.microsoft.com/office/drawing/2015/10/21/chartex" xmlns:cx3="http://schemas.microsoft.com/office/drawing/2016/5/9/chartex" xmlns:cx4="http://schemas.microsoft.com/office/drawing/2016/5/10/chartex" xmlns:cx5="http://schemas.microsoft.com/office/drawing/2016/5/11/chartex" xmlns:cx6="http://schemas.microsoft.com/office/drawing/2016/5/12/chartex" xmlns:cx7="http://schemas.microsoft.com/office/drawing/2016/5/13/chartex" xmlns:cx8="http://schemas.microsoft.com/office/drawing/2016/5/14/chartex" xmlns:mc="http://schemas.openxmlformats.org/markup-compatibility/2006" xmlns:aink="http://schemas.microsoft.com/office/drawing/2016/ink" xmlns:am3d="http://schemas.microsoft.com/office/drawing/2017/model3d" xmlns:o="urn:schemas-microsoft-com:office:office" xmlns:oel="http://schemas.microsoft.com/office/2019/extlst" xmlns:r="http://schemas.openxmlformats.org/officeDocument/2006/relationships" xmlns:m="http://schemas.openxmlformats.org/officeDocument/2006/math" xmlns:v="urn:schemas-microsoft-com:vml" xmlns:wp14="http://schemas.microsoft.com/office/word/2010/wordprocessingDrawing" xmlns:wp="http://schemas.openxmlformats.org/drawingml/2006/wordprocessingDrawing" xmlns:w10="urn:schemas-microsoft-com:office:word" xmlns:w="http://schemas.openxmlformats.org/wordprocessingml/2006/main" xmlns:w14="http://schemas.microsoft.com/office/word/2010/wordml" xmlns:w15="http://schemas.microsoft.com/office/word/2012/wordml" xmlns:w16cex="http://schemas.microsoft.com/office/word/2018/wordml/cex" xmlns:w16cid="http://schemas.microsoft.com/office/word/2016/wordml/cid" xmlns:w16="http://schemas.microsoft.com/office/word/2018/wordml" xmlns:w16du="http://schemas.microsoft.com/office/word/2023/wordml/word16du" xmlns:w16sdtdh="http://schemas.microsoft.com/office/word/2020/wordml/sdtdatahash" xmlns:w16se="http://schemas.microsoft.com/office/word/2015/wordml/symex" xmlns:wpg="http://schemas.microsoft.com/office/word/2010/wordprocessingGroup" xmlns:wpi="http://schemas.microsoft.com/office/word/2010/wordprocessingInk" xmlns:wne="http://schemas.microsoft.com/office/word/2006/wordml" xmlns:wps="http://schemas.microsoft.com/office/word/2010/wordprocessingShape" mc:Ignorable="w14 w15 w16se w16cid w16 w16cex w16sdtdh w16du wp14">
+<w:glossaryDocument xmlns:wpc="http://schemas.microsoft.com/office/word/2010/wordprocessingCanvas" xmlns:cx="http://schemas.microsoft.com/office/drawing/2014/chartex" xmlns:cx1="http://schemas.microsoft.com/office/drawing/2015/9/8/chartex" xmlns:cx2="http://schemas.microsoft.com/office/drawing/2015/10/21/chartex" xmlns:cx3="http://schemas.microsoft.com/office/drawing/2016/5/9/chartex" xmlns:cx4="http://schemas.microsoft.com/office/drawing/2016/5/10/chartex" xmlns:cx5="http://schemas.microsoft.com/office/drawing/2016/5/11/chartex" xmlns:cx6="http://schemas.microsoft.com/office/drawing/2016/5/12/chartex" xmlns:cx7="http://schemas.microsoft.com/office/drawing/2016/5/13/chartex" xmlns:cx8="http://schemas.microsoft.com/office/drawing/2016/5/14/chartex" xmlns:mc="http://schemas.openxmlformats.org/markup-compatibility/2006" xmlns:aink="http://schemas.microsoft.com/office/drawing/2016/ink" xmlns:am3d="http://schemas.microsoft.com/office/drawing/2017/model3d" xmlns:o="urn:schemas-microsoft-com:office:office" xmlns:oel="http://schemas.microsoft.com/office/2019/extlst" xmlns:r="http://schemas.openxmlformats.org/officeDocument/2006/relationships" xmlns:m="http://schemas.openxmlformats.org/officeDocument/2006/math" xmlns:v="urn:schemas-microsoft-com:vml" xmlns:wp14="http://schemas.microsoft.com/office/word/2010/wordprocessingDrawing" xmlns:wp="http://schemas.openxmlformats.org/drawingml/2006/wordprocessingDrawing" xmlns:w10="urn:schemas-microsoft-com:office:word" xmlns:w="http://schemas.openxmlformats.org/wordprocessingml/2006/main" xmlns:w14="http://schemas.microsoft.com/office/word/2010/wordml" xmlns:w15="http://schemas.microsoft.com/office/word/2012/wordml" xmlns:w16cex="http://schemas.microsoft.com/office/word/2018/wordml/cex" xmlns:w16cid="http://schemas.microsoft.com/office/word/2016/wordml/cid" xmlns:w16="http://schemas.microsoft.com/office/word/2018/wordml" xmlns:w16sdtdh="http://schemas.microsoft.com/office/word/2020/wordml/sdtdatahash" xmlns:w16se="http://schemas.microsoft.com/office/word/2015/wordml/symex" xmlns:wpg="http://schemas.microsoft.com/office/word/2010/wordprocessingGroup" xmlns:wpi="http://schemas.microsoft.com/office/word/2010/wordprocessingInk" xmlns:wne="http://schemas.microsoft.com/office/word/2006/wordml" xmlns:wps="http://schemas.microsoft.com/office/word/2010/wordprocessingShape" mc:Ignorable="w14 w15 w16se w16cid w16 w16cex w16sdtdh wp14">
   <w:docParts>
     <w:docPart>
       <w:docPartPr>
@@ -2839,7 +2768,7 @@
 </file>
 
 <file path=word/glossary/fontTable.xml><?xml version="1.0" encoding="utf-8"?>
-<w:fonts xmlns:mc="http://schemas.openxmlformats.org/markup-compatibility/2006" xmlns:r="http://schemas.openxmlformats.org/officeDocument/2006/relationships" xmlns:w="http://schemas.openxmlformats.org/wordprocessingml/2006/main" xmlns:w14="http://schemas.microsoft.com/office/word/2010/wordml" xmlns:w15="http://schemas.microsoft.com/office/word/2012/wordml" xmlns:w16cex="http://schemas.microsoft.com/office/word/2018/wordml/cex" xmlns:w16cid="http://schemas.microsoft.com/office/word/2016/wordml/cid" xmlns:w16="http://schemas.microsoft.com/office/word/2018/wordml" xmlns:w16du="http://schemas.microsoft.com/office/word/2023/wordml/word16du" xmlns:w16sdtdh="http://schemas.microsoft.com/office/word/2020/wordml/sdtdatahash" xmlns:w16se="http://schemas.microsoft.com/office/word/2015/wordml/symex" mc:Ignorable="w14 w15 w16se w16cid w16 w16cex w16sdtdh w16du">
+<w:fonts xmlns:mc="http://schemas.openxmlformats.org/markup-compatibility/2006" xmlns:r="http://schemas.openxmlformats.org/officeDocument/2006/relationships" xmlns:w="http://schemas.openxmlformats.org/wordprocessingml/2006/main" xmlns:w14="http://schemas.microsoft.com/office/word/2010/wordml" xmlns:w15="http://schemas.microsoft.com/office/word/2012/wordml" xmlns:w16cex="http://schemas.microsoft.com/office/word/2018/wordml/cex" xmlns:w16cid="http://schemas.microsoft.com/office/word/2016/wordml/cid" xmlns:w16="http://schemas.microsoft.com/office/word/2018/wordml" xmlns:w16sdtdh="http://schemas.microsoft.com/office/word/2020/wordml/sdtdatahash" xmlns:w16se="http://schemas.microsoft.com/office/word/2015/wordml/symex" mc:Ignorable="w14 w15 w16se w16cid w16 w16cex w16sdtdh">
   <w:font w:name="Calibri">
     <w:panose1 w:val="020F0502020204030204"/>
     <w:charset w:val="00"/>
@@ -2891,23 +2820,18 @@
     <w:pitch w:val="fixed"/>
     <w:sig w:usb0="E0002EFF" w:usb1="C0007843" w:usb2="00000009" w:usb3="00000000" w:csb0="000001FF" w:csb1="00000000"/>
   </w:font>
-  <w:font w:name="Aptos">
+  <w:font w:name="Calibri Light">
+    <w:panose1 w:val="020F0302020204030204"/>
     <w:charset w:val="00"/>
     <w:family w:val="swiss"/>
     <w:pitch w:val="variable"/>
-    <w:sig w:usb0="20000287" w:usb1="00000003" w:usb2="00000000" w:usb3="00000000" w:csb0="0000019F" w:csb1="00000000"/>
-  </w:font>
-  <w:font w:name="Aptos Display">
-    <w:charset w:val="00"/>
-    <w:family w:val="swiss"/>
-    <w:pitch w:val="variable"/>
-    <w:sig w:usb0="20000287" w:usb1="00000003" w:usb2="00000000" w:usb3="00000000" w:csb0="0000019F" w:csb1="00000000"/>
+    <w:sig w:usb0="E4002EFF" w:usb1="C000247B" w:usb2="00000009" w:usb3="00000000" w:csb0="000001FF" w:csb1="00000000"/>
   </w:font>
 </w:fonts>
 </file>
 
 <file path=word/glossary/settings.xml><?xml version="1.0" encoding="utf-8"?>
-<w:settings xmlns:mc="http://schemas.openxmlformats.org/markup-compatibility/2006" xmlns:o="urn:schemas-microsoft-com:office:office" xmlns:r="http://schemas.openxmlformats.org/officeDocument/2006/relationships" xmlns:m="http://schemas.openxmlformats.org/officeDocument/2006/math" xmlns:v="urn:schemas-microsoft-com:vml" xmlns:w10="urn:schemas-microsoft-com:office:word" xmlns:w="http://schemas.openxmlformats.org/wordprocessingml/2006/main" xmlns:w14="http://schemas.microsoft.com/office/word/2010/wordml" xmlns:w15="http://schemas.microsoft.com/office/word/2012/wordml" xmlns:w16cex="http://schemas.microsoft.com/office/word/2018/wordml/cex" xmlns:w16cid="http://schemas.microsoft.com/office/word/2016/wordml/cid" xmlns:w16="http://schemas.microsoft.com/office/word/2018/wordml" xmlns:w16du="http://schemas.microsoft.com/office/word/2023/wordml/word16du" xmlns:w16sdtdh="http://schemas.microsoft.com/office/word/2020/wordml/sdtdatahash" xmlns:w16se="http://schemas.microsoft.com/office/word/2015/wordml/symex" xmlns:sl="http://schemas.openxmlformats.org/schemaLibrary/2006/main" mc:Ignorable="w14 w15 w16se w16cid w16 w16cex w16sdtdh w16du">
+<w:settings xmlns:mc="http://schemas.openxmlformats.org/markup-compatibility/2006" xmlns:o="urn:schemas-microsoft-com:office:office" xmlns:r="http://schemas.openxmlformats.org/officeDocument/2006/relationships" xmlns:m="http://schemas.openxmlformats.org/officeDocument/2006/math" xmlns:v="urn:schemas-microsoft-com:vml" xmlns:w10="urn:schemas-microsoft-com:office:word" xmlns:w="http://schemas.openxmlformats.org/wordprocessingml/2006/main" xmlns:w14="http://schemas.microsoft.com/office/word/2010/wordml" xmlns:w15="http://schemas.microsoft.com/office/word/2012/wordml" xmlns:w16cex="http://schemas.microsoft.com/office/word/2018/wordml/cex" xmlns:w16cid="http://schemas.microsoft.com/office/word/2016/wordml/cid" xmlns:w16="http://schemas.microsoft.com/office/word/2018/wordml" xmlns:w16sdtdh="http://schemas.microsoft.com/office/word/2020/wordml/sdtdatahash" xmlns:w16se="http://schemas.microsoft.com/office/word/2015/wordml/symex" xmlns:sl="http://schemas.openxmlformats.org/schemaLibrary/2006/main" mc:Ignorable="w14 w15 w16se w16cid w16 w16cex w16sdtdh">
   <w:view w:val="normal"/>
   <w:defaultTabStop w:val="708"/>
   <w:hyphenationZone w:val="425"/>
@@ -2931,6 +2855,7 @@
     <w:rsid w:val="00C20582"/>
     <w:rsid w:val="00E504DA"/>
     <w:rsid w:val="00E91A8B"/>
+    <w:rsid w:val="00EC1675"/>
   </w:rsids>
   <m:mathPr>
     <m:mathFont m:val="Cambria Math"/>
@@ -2954,7 +2879,7 @@
 </file>
 
 <file path=word/glossary/styles.xml><?xml version="1.0" encoding="utf-8"?>
-<w:styles xmlns:mc="http://schemas.openxmlformats.org/markup-compatibility/2006" xmlns:r="http://schemas.openxmlformats.org/officeDocument/2006/relationships" xmlns:w="http://schemas.openxmlformats.org/wordprocessingml/2006/main" xmlns:w14="http://schemas.microsoft.com/office/word/2010/wordml" xmlns:w15="http://schemas.microsoft.com/office/word/2012/wordml" xmlns:w16cex="http://schemas.microsoft.com/office/word/2018/wordml/cex" xmlns:w16cid="http://schemas.microsoft.com/office/word/2016/wordml/cid" xmlns:w16="http://schemas.microsoft.com/office/word/2018/wordml" xmlns:w16du="http://schemas.microsoft.com/office/word/2023/wordml/word16du" xmlns:w16sdtdh="http://schemas.microsoft.com/office/word/2020/wordml/sdtdatahash" xmlns:w16se="http://schemas.microsoft.com/office/word/2015/wordml/symex" mc:Ignorable="w14 w15 w16se w16cid w16 w16cex w16sdtdh w16du">
+<w:styles xmlns:mc="http://schemas.openxmlformats.org/markup-compatibility/2006" xmlns:r="http://schemas.openxmlformats.org/officeDocument/2006/relationships" xmlns:w="http://schemas.openxmlformats.org/wordprocessingml/2006/main" xmlns:w14="http://schemas.microsoft.com/office/word/2010/wordml" xmlns:w15="http://schemas.microsoft.com/office/word/2012/wordml" xmlns:w16cex="http://schemas.microsoft.com/office/word/2018/wordml/cex" xmlns:w16cid="http://schemas.microsoft.com/office/word/2016/wordml/cid" xmlns:w16="http://schemas.microsoft.com/office/word/2018/wordml" xmlns:w16sdtdh="http://schemas.microsoft.com/office/word/2020/wordml/sdtdatahash" xmlns:w16se="http://schemas.microsoft.com/office/word/2015/wordml/symex" mc:Ignorable="w14 w15 w16se w16cid w16 w16cex w16sdtdh">
   <w:docDefaults>
     <w:rPrDefault>
       <w:rPr>
@@ -3391,7 +3316,7 @@
     </w:pPr>
     <w:rPr>
       <w:caps/>
-      <w:color w:val="0E2841" w:themeColor="text2"/>
+      <w:color w:val="44546A" w:themeColor="text2"/>
       <w:spacing w:val="20"/>
       <w:sz w:val="32"/>
       <w:lang w:eastAsia="en-US"/>
@@ -3404,7 +3329,7 @@
     <w:uiPriority w:val="2"/>
     <w:rPr>
       <w:caps/>
-      <w:color w:val="0E2841" w:themeColor="text2"/>
+      <w:color w:val="44546A" w:themeColor="text2"/>
       <w:spacing w:val="20"/>
       <w:sz w:val="32"/>
       <w:lang w:eastAsia="en-US"/>
@@ -3420,7 +3345,7 @@
 </file>
 
 <file path=word/glossary/webSettings.xml><?xml version="1.0" encoding="utf-8"?>
-<w:webSettings xmlns:mc="http://schemas.openxmlformats.org/markup-compatibility/2006" xmlns:r="http://schemas.openxmlformats.org/officeDocument/2006/relationships" xmlns:w="http://schemas.openxmlformats.org/wordprocessingml/2006/main" xmlns:w14="http://schemas.microsoft.com/office/word/2010/wordml" xmlns:w15="http://schemas.microsoft.com/office/word/2012/wordml" xmlns:w16cex="http://schemas.microsoft.com/office/word/2018/wordml/cex" xmlns:w16cid="http://schemas.microsoft.com/office/word/2016/wordml/cid" xmlns:w16="http://schemas.microsoft.com/office/word/2018/wordml" xmlns:w16du="http://schemas.microsoft.com/office/word/2023/wordml/word16du" xmlns:w16sdtdh="http://schemas.microsoft.com/office/word/2020/wordml/sdtdatahash" xmlns:w16se="http://schemas.microsoft.com/office/word/2015/wordml/symex" mc:Ignorable="w14 w15 w16se w16cid w16 w16cex w16sdtdh w16du">
+<w:webSettings xmlns:mc="http://schemas.openxmlformats.org/markup-compatibility/2006" xmlns:r="http://schemas.openxmlformats.org/officeDocument/2006/relationships" xmlns:w="http://schemas.openxmlformats.org/wordprocessingml/2006/main" xmlns:w14="http://schemas.microsoft.com/office/word/2010/wordml" xmlns:w15="http://schemas.microsoft.com/office/word/2012/wordml" xmlns:w16cex="http://schemas.microsoft.com/office/word/2018/wordml/cex" xmlns:w16cid="http://schemas.microsoft.com/office/word/2016/wordml/cid" xmlns:w16="http://schemas.microsoft.com/office/word/2018/wordml" xmlns:w16sdtdh="http://schemas.microsoft.com/office/word/2020/wordml/sdtdatahash" xmlns:w16se="http://schemas.microsoft.com/office/word/2015/wordml/symex" mc:Ignorable="w14 w15 w16se w16cid w16 w16cex w16sdtdh">
   <w:optimizeForBrowser/>
   <w:allowPNG/>
 </w:webSettings>

</xml_diff>

<commit_message>
He hecho el ejercicio 2
</commit_message>
<xml_diff>
--- a/Ejercicio Pull Request.docx
+++ b/Ejercicio Pull Request.docx
@@ -1,6 +1,6 @@
 
 <file path=word/document.xml><?xml version="1.0" encoding="utf-8"?>
-<w:document xmlns:wpc="http://schemas.microsoft.com/office/word/2010/wordprocessingCanvas" xmlns:cx="http://schemas.microsoft.com/office/drawing/2014/chartex" xmlns:cx1="http://schemas.microsoft.com/office/drawing/2015/9/8/chartex" xmlns:cx2="http://schemas.microsoft.com/office/drawing/2015/10/21/chartex" xmlns:cx3="http://schemas.microsoft.com/office/drawing/2016/5/9/chartex" xmlns:cx4="http://schemas.microsoft.com/office/drawing/2016/5/10/chartex" xmlns:cx5="http://schemas.microsoft.com/office/drawing/2016/5/11/chartex" xmlns:cx6="http://schemas.microsoft.com/office/drawing/2016/5/12/chartex" xmlns:cx7="http://schemas.microsoft.com/office/drawing/2016/5/13/chartex" xmlns:cx8="http://schemas.microsoft.com/office/drawing/2016/5/14/chartex" xmlns:mc="http://schemas.openxmlformats.org/markup-compatibility/2006" xmlns:aink="http://schemas.microsoft.com/office/drawing/2016/ink" xmlns:am3d="http://schemas.microsoft.com/office/drawing/2017/model3d" xmlns:o="urn:schemas-microsoft-com:office:office" xmlns:oel="http://schemas.microsoft.com/office/2019/extlst" xmlns:r="http://schemas.openxmlformats.org/officeDocument/2006/relationships" xmlns:m="http://schemas.openxmlformats.org/officeDocument/2006/math" xmlns:v="urn:schemas-microsoft-com:vml" xmlns:wp14="http://schemas.microsoft.com/office/word/2010/wordprocessingDrawing" xmlns:wp="http://schemas.openxmlformats.org/drawingml/2006/wordprocessingDrawing" xmlns:w10="urn:schemas-microsoft-com:office:word" xmlns:w="http://schemas.openxmlformats.org/wordprocessingml/2006/main" xmlns:w14="http://schemas.microsoft.com/office/word/2010/wordml" xmlns:w15="http://schemas.microsoft.com/office/word/2012/wordml" xmlns:w16cex="http://schemas.microsoft.com/office/word/2018/wordml/cex" xmlns:w16cid="http://schemas.microsoft.com/office/word/2016/wordml/cid" xmlns:w16="http://schemas.microsoft.com/office/word/2018/wordml" xmlns:w16du="http://schemas.microsoft.com/office/word/2023/wordml/word16du" xmlns:w16sdtdh="http://schemas.microsoft.com/office/word/2020/wordml/sdtdatahash" xmlns:w16se="http://schemas.microsoft.com/office/word/2015/wordml/symex" xmlns:wpg="http://schemas.microsoft.com/office/word/2010/wordprocessingGroup" xmlns:wpi="http://schemas.microsoft.com/office/word/2010/wordprocessingInk" xmlns:wne="http://schemas.microsoft.com/office/word/2006/wordml" xmlns:wps="http://schemas.microsoft.com/office/word/2010/wordprocessingShape" mc:Ignorable="w14 w15 w16se w16cid w16 w16cex w16sdtdh w16du wp14">
+<w:document xmlns:wpc="http://schemas.microsoft.com/office/word/2010/wordprocessingCanvas" xmlns:cx="http://schemas.microsoft.com/office/drawing/2014/chartex" xmlns:cx1="http://schemas.microsoft.com/office/drawing/2015/9/8/chartex" xmlns:cx2="http://schemas.microsoft.com/office/drawing/2015/10/21/chartex" xmlns:cx3="http://schemas.microsoft.com/office/drawing/2016/5/9/chartex" xmlns:cx4="http://schemas.microsoft.com/office/drawing/2016/5/10/chartex" xmlns:cx5="http://schemas.microsoft.com/office/drawing/2016/5/11/chartex" xmlns:cx6="http://schemas.microsoft.com/office/drawing/2016/5/12/chartex" xmlns:cx7="http://schemas.microsoft.com/office/drawing/2016/5/13/chartex" xmlns:cx8="http://schemas.microsoft.com/office/drawing/2016/5/14/chartex" xmlns:mc="http://schemas.openxmlformats.org/markup-compatibility/2006" xmlns:aink="http://schemas.microsoft.com/office/drawing/2016/ink" xmlns:am3d="http://schemas.microsoft.com/office/drawing/2017/model3d" xmlns:o="urn:schemas-microsoft-com:office:office" xmlns:oel="http://schemas.microsoft.com/office/2019/extlst" xmlns:r="http://schemas.openxmlformats.org/officeDocument/2006/relationships" xmlns:m="http://schemas.openxmlformats.org/officeDocument/2006/math" xmlns:v="urn:schemas-microsoft-com:vml" xmlns:wp14="http://schemas.microsoft.com/office/word/2010/wordprocessingDrawing" xmlns:wp="http://schemas.openxmlformats.org/drawingml/2006/wordprocessingDrawing" xmlns:w10="urn:schemas-microsoft-com:office:word" xmlns:w="http://schemas.openxmlformats.org/wordprocessingml/2006/main" xmlns:w14="http://schemas.microsoft.com/office/word/2010/wordml" xmlns:w15="http://schemas.microsoft.com/office/word/2012/wordml" xmlns:w16cex="http://schemas.microsoft.com/office/word/2018/wordml/cex" xmlns:w16cid="http://schemas.microsoft.com/office/word/2016/wordml/cid" xmlns:w16="http://schemas.microsoft.com/office/word/2018/wordml" xmlns:w16sdtdh="http://schemas.microsoft.com/office/word/2020/wordml/sdtdatahash" xmlns:w16se="http://schemas.microsoft.com/office/word/2015/wordml/symex" xmlns:wpg="http://schemas.microsoft.com/office/word/2010/wordprocessingGroup" xmlns:wpi="http://schemas.microsoft.com/office/word/2010/wordprocessingInk" xmlns:wne="http://schemas.microsoft.com/office/word/2006/wordml" xmlns:wps="http://schemas.microsoft.com/office/word/2010/wordprocessingShape" mc:Ignorable="w14 w15 w16se w16cid w16 w16cex w16sdtdh wp14">
   <w:body>
     <w:p>
       <w:pPr>
@@ -82,7 +82,7 @@
               </wp:anchor>
             </w:drawing>
           </mc:Choice>
-          <mc:Fallback>
+          <mc:Fallback xmlns:w16du="http://schemas.microsoft.com/office/word/2023/wordml/word16du" xmlns="">
             <w:pict>
               <v:rect w14:anchorId="6AEA091A" id="Rectángulo 3" o:spid="_x0000_s1026" alt="rectángulo blanco para texto en portada" style="position:absolute;margin-left:-15.95pt;margin-top:73.85pt;width:310.15pt;height:681.65pt;z-index:-251656192;visibility:visible;mso-wrap-style:square;mso-width-percent:0;mso-height-percent:0;mso-wrap-distance-left:9pt;mso-wrap-distance-top:0;mso-wrap-distance-right:9pt;mso-wrap-distance-bottom:0;mso-position-horizontal:absolute;mso-position-horizontal-relative:text;mso-position-vertical:absolute;mso-position-vertical-relative:page;mso-width-percent:0;mso-height-percent:0;mso-width-relative:margin;mso-height-relative:margin;v-text-anchor:middle" o:gfxdata="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" fillcolor="white [3212]" stroked="f" strokeweight="2pt">
                 <w10:wrap anchory="page"/>
@@ -282,7 +282,7 @@
                     </wp:inline>
                   </w:drawing>
                 </mc:Choice>
-                <mc:Fallback>
+                <mc:Fallback xmlns:w16du="http://schemas.microsoft.com/office/word/2023/wordml/word16du" xmlns="">
                   <w:pict>
                     <v:shapetype w14:anchorId="27E71AF2" id="_x0000_t202" coordsize="21600,21600" o:spt="202" path="m,l,21600r21600,l21600,xe">
                       <v:stroke joinstyle="miter"/>
@@ -400,7 +400,7 @@
                     </wp:inline>
                   </w:drawing>
                 </mc:Choice>
-                <mc:Fallback>
+                <mc:Fallback xmlns:w16du="http://schemas.microsoft.com/office/word/2023/wordml/word16du" xmlns="">
                   <w:pict>
                     <v:line w14:anchorId="41B58AE8" id="Conector recto 5" o:spid="_x0000_s1026" alt="divisor de texto" style="visibility:visible;mso-wrap-style:square;mso-left-percent:-10001;mso-top-percent:-10001;mso-position-horizontal:absolute;mso-position-horizontal-relative:char;mso-position-vertical:absolute;mso-position-vertical-relative:line;mso-left-percent:-10001;mso-top-percent:-10001" from="0,0" to="109.5pt,0" o:gfxdata="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" strokecolor="#082a75 [3215]" strokeweight="3pt">
                       <w10:anchorlock/>
@@ -556,7 +556,7 @@
                     </wp:inline>
                   </w:drawing>
                 </mc:Choice>
-                <mc:Fallback>
+                <mc:Fallback xmlns:w16du="http://schemas.microsoft.com/office/word/2023/wordml/word16du" xmlns="">
                   <w:pict>
                     <v:line w14:anchorId="1223BC24" id="Conector recto 6" o:spid="_x0000_s1026" alt="divisor de texto" style="visibility:visible;mso-wrap-style:square;mso-left-percent:-10001;mso-top-percent:-10001;mso-position-horizontal:absolute;mso-position-horizontal-relative:char;mso-position-vertical:absolute;mso-position-vertical-relative:line;mso-left-percent:-10001;mso-top-percent:-10001" from="0,0" to="117.65pt,0" o:gfxdata="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" strokecolor="#082a75 [3215]" strokeweight="3pt">
                       <w10:anchorlock/>
@@ -733,7 +733,7 @@
               </wp:anchor>
             </w:drawing>
           </mc:Choice>
-          <mc:Fallback>
+          <mc:Fallback xmlns:w16du="http://schemas.microsoft.com/office/word/2023/wordml/word16du" xmlns="">
             <w:pict>
               <v:rect w14:anchorId="78CCAC0D" id="Rectángulo 2" o:spid="_x0000_s1026" alt="rectángulo de color" style="position:absolute;margin-left:-58.7pt;margin-top:525pt;width:611.1pt;height:316.5pt;z-index:-251657216;visibility:visible;mso-wrap-style:square;mso-height-percent:0;mso-wrap-distance-left:9pt;mso-wrap-distance-top:0;mso-wrap-distance-right:9pt;mso-wrap-distance-bottom:0;mso-position-horizontal:absolute;mso-position-horizontal-relative:text;mso-position-vertical:absolute;mso-position-vertical-relative:page;mso-height-percent:0;mso-height-relative:margin;v-text-anchor:middle" o:gfxdata="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" fillcolor="#34aba2 [3206]" stroked="f" strokeweight="2pt">
                 <w10:wrap anchory="page"/>
@@ -809,21 +809,8 @@
           <w:szCs w:val="28"/>
           <w:shd w:val="clear" w:color="auto" w:fill="FFFFFF"/>
         </w:rPr>
-        <w:t xml:space="preserve"> – Por parejas, crea un documento compartido en Word para trabajar de manera </w:t>
-      </w:r>
-      <w:proofErr w:type="spellStart"/>
-      <w:r>
-        <w:rPr>
-          <w:rFonts w:ascii="Times New Roman" w:hAnsi="Times New Roman" w:cs="Times New Roman"/>
-          <w:b w:val="0"/>
-          <w:bCs/>
-          <w:color w:val="auto"/>
-          <w:szCs w:val="28"/>
-          <w:shd w:val="clear" w:color="auto" w:fill="FFFFFF"/>
-        </w:rPr>
-        <w:t>simultanea</w:t>
-      </w:r>
-      <w:proofErr w:type="spellEnd"/>
+        <w:t xml:space="preserve"> – Por parejas, crea un documento compartido en Word para trabajar de manera simultanea</w:t>
+      </w:r>
       <w:r>
         <w:rPr>
           <w:rFonts w:ascii="Times New Roman" w:hAnsi="Times New Roman" w:cs="Times New Roman"/>
@@ -960,7 +947,6 @@
         </w:rPr>
         <w:t>(</w:t>
       </w:r>
-      <w:proofErr w:type="spellStart"/>
       <w:r>
         <w:rPr>
           <w:rFonts w:ascii="Times New Roman" w:hAnsi="Times New Roman" w:cs="Times New Roman"/>
@@ -974,7 +960,6 @@
         </w:rPr>
         <w:t>carlosferayu</w:t>
       </w:r>
-      <w:proofErr w:type="spellEnd"/>
       <w:r>
         <w:rPr>
           <w:rFonts w:ascii="Times New Roman" w:hAnsi="Times New Roman" w:cs="Times New Roman"/>
@@ -1017,31 +1002,7 @@
           <w:szCs w:val="28"/>
           <w:shd w:val="clear" w:color="auto" w:fill="FFFFFF"/>
         </w:rPr>
-        <w:t xml:space="preserve"> Indica la </w:t>
-      </w:r>
-      <w:proofErr w:type="spellStart"/>
-      <w:r>
-        <w:rPr>
-          <w:rFonts w:ascii="Times New Roman" w:hAnsi="Times New Roman" w:cs="Times New Roman"/>
-          <w:b w:val="0"/>
-          <w:bCs/>
-          <w:color w:val="auto"/>
-          <w:szCs w:val="28"/>
-          <w:shd w:val="clear" w:color="auto" w:fill="FFFFFF"/>
-        </w:rPr>
-        <w:t>url</w:t>
-      </w:r>
-      <w:proofErr w:type="spellEnd"/>
-      <w:r>
-        <w:rPr>
-          <w:rFonts w:ascii="Times New Roman" w:hAnsi="Times New Roman" w:cs="Times New Roman"/>
-          <w:b w:val="0"/>
-          <w:bCs/>
-          <w:color w:val="auto"/>
-          <w:szCs w:val="28"/>
-          <w:shd w:val="clear" w:color="auto" w:fill="FFFFFF"/>
-        </w:rPr>
-        <w:t xml:space="preserve"> de tu repositorio público. </w:t>
+        <w:t xml:space="preserve"> Indica la url de tu repositorio público. </w:t>
       </w:r>
       <w:r>
         <w:rPr>
@@ -1053,6 +1014,125 @@
           <w:shd w:val="clear" w:color="auto" w:fill="FFFFFF"/>
         </w:rPr>
         <w:t>Modifica el fichero readme.md indicando el nombre de los colaboradores.</w:t>
+      </w:r>
+    </w:p>
+    <w:p>
+      <w:pPr>
+        <w:spacing w:after="200"/>
+        <w:jc w:val="both"/>
+        <w:rPr>
+          <w:rFonts w:ascii="Times New Roman" w:hAnsi="Times New Roman" w:cs="Times New Roman"/>
+          <w:color w:val="auto"/>
+          <w:szCs w:val="28"/>
+          <w:shd w:val="clear" w:color="auto" w:fill="FFFFFF"/>
+        </w:rPr>
+      </w:pPr>
+      <w:r>
+        <w:rPr>
+          <w:noProof/>
+        </w:rPr>
+        <w:drawing>
+          <wp:inline distT="0" distB="0" distL="0" distR="0" wp14:anchorId="43DD3CB7" wp14:editId="196F11DF">
+            <wp:extent cx="5800725" cy="2428875"/>
+            <wp:effectExtent l="0" t="0" r="9525" b="9525"/>
+            <wp:docPr id="856735482" name="Imagen 1"/>
+            <wp:cNvGraphicFramePr>
+              <a:graphicFrameLocks xmlns:a="http://schemas.openxmlformats.org/drawingml/2006/main" noChangeAspect="1"/>
+            </wp:cNvGraphicFramePr>
+            <a:graphic xmlns:a="http://schemas.openxmlformats.org/drawingml/2006/main">
+              <a:graphicData uri="http://schemas.openxmlformats.org/drawingml/2006/picture">
+                <pic:pic xmlns:pic="http://schemas.openxmlformats.org/drawingml/2006/picture">
+                  <pic:nvPicPr>
+                    <pic:cNvPr id="856735482" name=""/>
+                    <pic:cNvPicPr/>
+                  </pic:nvPicPr>
+                  <pic:blipFill>
+                    <a:blip r:embed="rId8"/>
+                    <a:stretch>
+                      <a:fillRect/>
+                    </a:stretch>
+                  </pic:blipFill>
+                  <pic:spPr>
+                    <a:xfrm>
+                      <a:off x="0" y="0"/>
+                      <a:ext cx="5800725" cy="2428875"/>
+                    </a:xfrm>
+                    <a:prstGeom prst="rect">
+                      <a:avLst/>
+                    </a:prstGeom>
+                  </pic:spPr>
+                </pic:pic>
+              </a:graphicData>
+            </a:graphic>
+          </wp:inline>
+        </w:drawing>
+      </w:r>
+    </w:p>
+    <w:p>
+      <w:pPr>
+        <w:spacing w:after="200"/>
+        <w:jc w:val="both"/>
+        <w:rPr>
+          <w:rFonts w:ascii="Times New Roman" w:hAnsi="Times New Roman" w:cs="Times New Roman"/>
+          <w:b w:val="0"/>
+          <w:bCs/>
+          <w:color w:val="auto"/>
+          <w:szCs w:val="28"/>
+          <w:shd w:val="clear" w:color="auto" w:fill="FFFFFF"/>
+        </w:rPr>
+      </w:pPr>
+      <w:r>
+        <w:rPr>
+          <w:rFonts w:ascii="Times New Roman" w:hAnsi="Times New Roman" w:cs="Times New Roman"/>
+          <w:color w:val="auto"/>
+          <w:szCs w:val="28"/>
+          <w:shd w:val="clear" w:color="auto" w:fill="FFFFFF"/>
+        </w:rPr>
+        <w:t>Ejercicio 3</w:t>
+      </w:r>
+      <w:r>
+        <w:rPr>
+          <w:rFonts w:ascii="Times New Roman" w:hAnsi="Times New Roman" w:cs="Times New Roman"/>
+          <w:b w:val="0"/>
+          <w:bCs/>
+          <w:color w:val="auto"/>
+          <w:szCs w:val="28"/>
+          <w:shd w:val="clear" w:color="auto" w:fill="FFFFFF"/>
+        </w:rPr>
+        <w:t xml:space="preserve"> </w:t>
+      </w:r>
+      <w:r>
+        <w:rPr>
+          <w:rFonts w:ascii="Times New Roman" w:hAnsi="Times New Roman" w:cs="Times New Roman"/>
+          <w:b w:val="0"/>
+          <w:bCs/>
+          <w:color w:val="auto"/>
+          <w:szCs w:val="28"/>
+          <w:shd w:val="clear" w:color="auto" w:fill="FFFFFF"/>
+        </w:rPr>
+        <w:t>–</w:t>
+      </w:r>
+      <w:r>
+        <w:rPr>
+          <w:rFonts w:ascii="Times New Roman" w:hAnsi="Times New Roman" w:cs="Times New Roman"/>
+          <w:b w:val="0"/>
+          <w:bCs/>
+          <w:color w:val="auto"/>
+          <w:szCs w:val="28"/>
+          <w:shd w:val="clear" w:color="auto" w:fill="FFFFFF"/>
+        </w:rPr>
+        <w:t xml:space="preserve"> </w:t>
+      </w:r>
+      <w:r>
+        <w:rPr>
+          <w:rFonts w:ascii="Times New Roman" w:hAnsi="Times New Roman" w:cs="Times New Roman"/>
+          <w:b w:val="0"/>
+          <w:bCs/>
+          <w:color w:val="auto"/>
+          <w:szCs w:val="28"/>
+          <w:shd w:val="clear" w:color="auto" w:fill="FFFFFF"/>
+        </w:rPr>
+        <w:t>Despliega en dicho repositorio un documento en PHP, CSS o JavaScript, según vuestra elección.</w:t>
       </w:r>
     </w:p>
     <w:p>
@@ -1087,13 +1167,20 @@
           <w:szCs w:val="28"/>
           <w:shd w:val="clear" w:color="auto" w:fill="FFFFFF"/>
         </w:rPr>
-        <w:t>Ejercicio 3</w:t>
-      </w:r>
-      <w:r>
-        <w:rPr>
-          <w:rFonts w:ascii="Times New Roman" w:hAnsi="Times New Roman" w:cs="Times New Roman"/>
-          <w:b w:val="0"/>
-          <w:bCs/>
+        <w:t xml:space="preserve">Ejercicio </w:t>
+      </w:r>
+      <w:r>
+        <w:rPr>
+          <w:rFonts w:ascii="Times New Roman" w:hAnsi="Times New Roman" w:cs="Times New Roman"/>
+          <w:color w:val="auto"/>
+          <w:szCs w:val="28"/>
+          <w:shd w:val="clear" w:color="auto" w:fill="FFFFFF"/>
+        </w:rPr>
+        <w:t>4</w:t>
+      </w:r>
+      <w:r>
+        <w:rPr>
+          <w:rFonts w:ascii="Times New Roman" w:hAnsi="Times New Roman" w:cs="Times New Roman"/>
           <w:color w:val="auto"/>
           <w:szCs w:val="28"/>
           <w:shd w:val="clear" w:color="auto" w:fill="FFFFFF"/>
@@ -1109,95 +1196,8 @@
           <w:szCs w:val="28"/>
           <w:shd w:val="clear" w:color="auto" w:fill="FFFFFF"/>
         </w:rPr>
-        <w:t>–</w:t>
-      </w:r>
-      <w:r>
-        <w:rPr>
-          <w:rFonts w:ascii="Times New Roman" w:hAnsi="Times New Roman" w:cs="Times New Roman"/>
-          <w:b w:val="0"/>
-          <w:bCs/>
-          <w:color w:val="auto"/>
-          <w:szCs w:val="28"/>
-          <w:shd w:val="clear" w:color="auto" w:fill="FFFFFF"/>
-        </w:rPr>
-        <w:t xml:space="preserve"> </w:t>
-      </w:r>
-      <w:r>
-        <w:rPr>
-          <w:rFonts w:ascii="Times New Roman" w:hAnsi="Times New Roman" w:cs="Times New Roman"/>
-          <w:b w:val="0"/>
-          <w:bCs/>
-          <w:color w:val="auto"/>
-          <w:szCs w:val="28"/>
-          <w:shd w:val="clear" w:color="auto" w:fill="FFFFFF"/>
-        </w:rPr>
-        <w:t>Despliega en dicho repositorio un documento en PHP, CSS o JavaScript, según vuestra elección.</w:t>
-      </w:r>
-    </w:p>
-    <w:p>
-      <w:pPr>
-        <w:spacing w:after="200"/>
-        <w:jc w:val="both"/>
-        <w:rPr>
-          <w:rFonts w:ascii="Times New Roman" w:hAnsi="Times New Roman" w:cs="Times New Roman"/>
-          <w:color w:val="auto"/>
-          <w:szCs w:val="28"/>
-          <w:shd w:val="clear" w:color="auto" w:fill="FFFFFF"/>
-        </w:rPr>
-      </w:pPr>
-    </w:p>
-    <w:p>
-      <w:pPr>
-        <w:spacing w:after="200"/>
-        <w:jc w:val="both"/>
-        <w:rPr>
-          <w:rFonts w:ascii="Times New Roman" w:hAnsi="Times New Roman" w:cs="Times New Roman"/>
-          <w:b w:val="0"/>
-          <w:bCs/>
-          <w:color w:val="auto"/>
-          <w:szCs w:val="28"/>
-          <w:shd w:val="clear" w:color="auto" w:fill="FFFFFF"/>
-        </w:rPr>
-      </w:pPr>
-      <w:r>
-        <w:rPr>
-          <w:rFonts w:ascii="Times New Roman" w:hAnsi="Times New Roman" w:cs="Times New Roman"/>
-          <w:color w:val="auto"/>
-          <w:szCs w:val="28"/>
-          <w:shd w:val="clear" w:color="auto" w:fill="FFFFFF"/>
-        </w:rPr>
-        <w:t xml:space="preserve">Ejercicio </w:t>
-      </w:r>
-      <w:r>
-        <w:rPr>
-          <w:rFonts w:ascii="Times New Roman" w:hAnsi="Times New Roman" w:cs="Times New Roman"/>
-          <w:color w:val="auto"/>
-          <w:szCs w:val="28"/>
-          <w:shd w:val="clear" w:color="auto" w:fill="FFFFFF"/>
-        </w:rPr>
-        <w:t>4</w:t>
-      </w:r>
-      <w:r>
-        <w:rPr>
-          <w:rFonts w:ascii="Times New Roman" w:hAnsi="Times New Roman" w:cs="Times New Roman"/>
-          <w:color w:val="auto"/>
-          <w:szCs w:val="28"/>
-          <w:shd w:val="clear" w:color="auto" w:fill="FFFFFF"/>
-        </w:rPr>
-        <w:t xml:space="preserve"> </w:t>
-      </w:r>
-      <w:r>
-        <w:rPr>
-          <w:rFonts w:ascii="Times New Roman" w:hAnsi="Times New Roman" w:cs="Times New Roman"/>
-          <w:b w:val="0"/>
-          <w:bCs/>
-          <w:color w:val="auto"/>
-          <w:szCs w:val="28"/>
-          <w:shd w:val="clear" w:color="auto" w:fill="FFFFFF"/>
-        </w:rPr>
         <w:t>– Crea una pizarra Kanban y añade tareas a realizar por miembros del equipo. Inserta una captura donde se muestre tareas a hacer (</w:t>
       </w:r>
-      <w:proofErr w:type="spellStart"/>
       <w:r>
         <w:rPr>
           <w:rFonts w:ascii="Times New Roman" w:hAnsi="Times New Roman" w:cs="Times New Roman"/>
@@ -1209,21 +1209,7 @@
           <w:szCs w:val="28"/>
           <w:shd w:val="clear" w:color="auto" w:fill="FFFFFF"/>
         </w:rPr>
-        <w:t>to</w:t>
-      </w:r>
-      <w:proofErr w:type="spellEnd"/>
-      <w:r>
-        <w:rPr>
-          <w:rFonts w:ascii="Times New Roman" w:hAnsi="Times New Roman" w:cs="Times New Roman"/>
-          <w:b w:val="0"/>
-          <w:bCs/>
-          <w:i/>
-          <w:iCs/>
-          <w:color w:val="auto"/>
-          <w:szCs w:val="28"/>
-          <w:shd w:val="clear" w:color="auto" w:fill="FFFFFF"/>
-        </w:rPr>
-        <w:t xml:space="preserve"> do</w:t>
+        <w:t>to do</w:t>
       </w:r>
       <w:r>
         <w:rPr>
@@ -1298,7 +1284,7 @@
                     <pic:cNvPicPr/>
                   </pic:nvPicPr>
                   <pic:blipFill>
-                    <a:blip r:embed="rId8">
+                    <a:blip r:embed="rId9">
                       <a:extLst>
                         <a:ext uri="{28A0092B-C50C-407E-A947-70E740481C1C}">
                           <a14:useLocalDpi xmlns:a14="http://schemas.microsoft.com/office/drawing/2010/main" val="0"/>
@@ -1377,33 +1363,8 @@
           <w:szCs w:val="28"/>
           <w:shd w:val="clear" w:color="auto" w:fill="FFFFFF"/>
         </w:rPr>
-        <w:t>Ambos miembros de la pareja deberán tener el mismo proyecto o programa actualizado para trabajar en él. Una vez hecho esto, cada miembro del equipo creará una rama con el nombre “</w:t>
-      </w:r>
-      <w:proofErr w:type="spellStart"/>
-      <w:r>
-        <w:rPr>
-          <w:rFonts w:ascii="Times New Roman" w:hAnsi="Times New Roman" w:cs="Times New Roman"/>
-          <w:b w:val="0"/>
-          <w:bCs/>
-          <w:color w:val="auto"/>
-          <w:szCs w:val="28"/>
-          <w:shd w:val="clear" w:color="auto" w:fill="FFFFFF"/>
-        </w:rPr>
-        <w:t>RamaDe</w:t>
-      </w:r>
-      <w:proofErr w:type="spellEnd"/>
-      <w:r>
-        <w:rPr>
-          <w:rFonts w:ascii="Times New Roman" w:hAnsi="Times New Roman" w:cs="Times New Roman"/>
-          <w:b w:val="0"/>
-          <w:bCs/>
-          <w:color w:val="auto"/>
-          <w:szCs w:val="28"/>
-          <w:shd w:val="clear" w:color="auto" w:fill="FFFFFF"/>
-        </w:rPr>
-        <w:t xml:space="preserve"> + tu nombre”, por ejemplo: ‘</w:t>
-      </w:r>
-      <w:proofErr w:type="spellStart"/>
+        <w:t>Ambos miembros de la pareja deberán tener el mismo proyecto o programa actualizado para trabajar en él. Una vez hecho esto, cada miembro del equipo creará una rama con el nombre “RamaDe + tu nombre”, por ejemplo: ‘</w:t>
+      </w:r>
       <w:r>
         <w:rPr>
           <w:rFonts w:ascii="Times New Roman" w:hAnsi="Times New Roman" w:cs="Times New Roman"/>
@@ -1417,7 +1378,6 @@
         </w:rPr>
         <w:t>RamaDeCarlos</w:t>
       </w:r>
-      <w:proofErr w:type="spellEnd"/>
       <w:r>
         <w:rPr>
           <w:rFonts w:ascii="Times New Roman" w:hAnsi="Times New Roman" w:cs="Times New Roman"/>
@@ -1440,7 +1400,19 @@
           <w:szCs w:val="28"/>
           <w:shd w:val="clear" w:color="auto" w:fill="FFFFFF"/>
         </w:rPr>
-        <w:t>y añadiremos una funcionalidad extra a nuestro código. Esta funcionalidad, deberá ser coherente y tener al menos 4 líneas de código.</w:t>
+        <w:t xml:space="preserve">y añadiremos una funcionalidad extra a </w:t>
+      </w:r>
+      <w:r>
+        <w:rPr>
+          <w:rFonts w:ascii="Times New Roman" w:hAnsi="Times New Roman" w:cs="Times New Roman"/>
+          <w:b w:val="0"/>
+          <w:bCs/>
+          <w:color w:val="auto"/>
+          <w:szCs w:val="28"/>
+          <w:shd w:val="clear" w:color="auto" w:fill="FFFFFF"/>
+        </w:rPr>
+        <w:lastRenderedPageBreak/>
+        <w:t>nuestro código. Esta funcionalidad, deberá ser coherente y tener al menos 4 líneas de código.</w:t>
       </w:r>
     </w:p>
     <w:p>
@@ -1608,7 +1580,6 @@
           <w:color w:val="auto"/>
           <w:szCs w:val="28"/>
         </w:rPr>
-        <w:lastRenderedPageBreak/>
         <w:t xml:space="preserve">Ejercicio </w:t>
       </w:r>
       <w:r>
@@ -1764,8 +1735,8 @@
       </w:pPr>
     </w:p>
     <w:sectPr>
-      <w:headerReference w:type="default" r:id="rId9"/>
-      <w:footerReference w:type="default" r:id="rId10"/>
+      <w:headerReference w:type="default" r:id="rId10"/>
+      <w:footerReference w:type="default" r:id="rId11"/>
       <w:pgSz w:w="11906" w:h="16838" w:code="9"/>
       <w:pgMar w:top="720" w:right="936" w:bottom="720" w:left="936" w:header="0" w:footer="289" w:gutter="0"/>
       <w:pgNumType w:start="1"/>
@@ -1777,7 +1748,7 @@
 </file>
 
 <file path=word/endnotes.xml><?xml version="1.0" encoding="utf-8"?>
-<w:endnotes xmlns:wpc="http://schemas.microsoft.com/office/word/2010/wordprocessingCanvas" xmlns:cx="http://schemas.microsoft.com/office/drawing/2014/chartex" xmlns:cx1="http://schemas.microsoft.com/office/drawing/2015/9/8/chartex" xmlns:cx2="http://schemas.microsoft.com/office/drawing/2015/10/21/chartex" xmlns:cx3="http://schemas.microsoft.com/office/drawing/2016/5/9/chartex" xmlns:cx4="http://schemas.microsoft.com/office/drawing/2016/5/10/chartex" xmlns:cx5="http://schemas.microsoft.com/office/drawing/2016/5/11/chartex" xmlns:cx6="http://schemas.microsoft.com/office/drawing/2016/5/12/chartex" xmlns:cx7="http://schemas.microsoft.com/office/drawing/2016/5/13/chartex" xmlns:cx8="http://schemas.microsoft.com/office/drawing/2016/5/14/chartex" xmlns:mc="http://schemas.openxmlformats.org/markup-compatibility/2006" xmlns:aink="http://schemas.microsoft.com/office/drawing/2016/ink" xmlns:am3d="http://schemas.microsoft.com/office/drawing/2017/model3d" xmlns:o="urn:schemas-microsoft-com:office:office" xmlns:oel="http://schemas.microsoft.com/office/2019/extlst" xmlns:r="http://schemas.openxmlformats.org/officeDocument/2006/relationships" xmlns:m="http://schemas.openxmlformats.org/officeDocument/2006/math" xmlns:v="urn:schemas-microsoft-com:vml" xmlns:wp14="http://schemas.microsoft.com/office/word/2010/wordprocessingDrawing" xmlns:wp="http://schemas.openxmlformats.org/drawingml/2006/wordprocessingDrawing" xmlns:w10="urn:schemas-microsoft-com:office:word" xmlns:w="http://schemas.openxmlformats.org/wordprocessingml/2006/main" xmlns:w14="http://schemas.microsoft.com/office/word/2010/wordml" xmlns:w15="http://schemas.microsoft.com/office/word/2012/wordml" xmlns:w16cex="http://schemas.microsoft.com/office/word/2018/wordml/cex" xmlns:w16cid="http://schemas.microsoft.com/office/word/2016/wordml/cid" xmlns:w16="http://schemas.microsoft.com/office/word/2018/wordml" xmlns:w16du="http://schemas.microsoft.com/office/word/2023/wordml/word16du" xmlns:w16sdtdh="http://schemas.microsoft.com/office/word/2020/wordml/sdtdatahash" xmlns:w16se="http://schemas.microsoft.com/office/word/2015/wordml/symex" xmlns:wpg="http://schemas.microsoft.com/office/word/2010/wordprocessingGroup" xmlns:wpi="http://schemas.microsoft.com/office/word/2010/wordprocessingInk" xmlns:wne="http://schemas.microsoft.com/office/word/2006/wordml" xmlns:wps="http://schemas.microsoft.com/office/word/2010/wordprocessingShape" mc:Ignorable="w14 w15 w16se w16cid w16 w16cex w16sdtdh w16du wp14">
+<w:endnotes xmlns:wpc="http://schemas.microsoft.com/office/word/2010/wordprocessingCanvas" xmlns:cx="http://schemas.microsoft.com/office/drawing/2014/chartex" xmlns:cx1="http://schemas.microsoft.com/office/drawing/2015/9/8/chartex" xmlns:cx2="http://schemas.microsoft.com/office/drawing/2015/10/21/chartex" xmlns:cx3="http://schemas.microsoft.com/office/drawing/2016/5/9/chartex" xmlns:cx4="http://schemas.microsoft.com/office/drawing/2016/5/10/chartex" xmlns:cx5="http://schemas.microsoft.com/office/drawing/2016/5/11/chartex" xmlns:cx6="http://schemas.microsoft.com/office/drawing/2016/5/12/chartex" xmlns:cx7="http://schemas.microsoft.com/office/drawing/2016/5/13/chartex" xmlns:cx8="http://schemas.microsoft.com/office/drawing/2016/5/14/chartex" xmlns:mc="http://schemas.openxmlformats.org/markup-compatibility/2006" xmlns:aink="http://schemas.microsoft.com/office/drawing/2016/ink" xmlns:am3d="http://schemas.microsoft.com/office/drawing/2017/model3d" xmlns:o="urn:schemas-microsoft-com:office:office" xmlns:oel="http://schemas.microsoft.com/office/2019/extlst" xmlns:r="http://schemas.openxmlformats.org/officeDocument/2006/relationships" xmlns:m="http://schemas.openxmlformats.org/officeDocument/2006/math" xmlns:v="urn:schemas-microsoft-com:vml" xmlns:wp14="http://schemas.microsoft.com/office/word/2010/wordprocessingDrawing" xmlns:wp="http://schemas.openxmlformats.org/drawingml/2006/wordprocessingDrawing" xmlns:w10="urn:schemas-microsoft-com:office:word" xmlns:w="http://schemas.openxmlformats.org/wordprocessingml/2006/main" xmlns:w14="http://schemas.microsoft.com/office/word/2010/wordml" xmlns:w15="http://schemas.microsoft.com/office/word/2012/wordml" xmlns:w16cex="http://schemas.microsoft.com/office/word/2018/wordml/cex" xmlns:w16cid="http://schemas.microsoft.com/office/word/2016/wordml/cid" xmlns:w16="http://schemas.microsoft.com/office/word/2018/wordml" xmlns:w16sdtdh="http://schemas.microsoft.com/office/word/2020/wordml/sdtdatahash" xmlns:w16se="http://schemas.microsoft.com/office/word/2015/wordml/symex" xmlns:wpg="http://schemas.microsoft.com/office/word/2010/wordprocessingGroup" xmlns:wpi="http://schemas.microsoft.com/office/word/2010/wordprocessingInk" xmlns:wne="http://schemas.microsoft.com/office/word/2006/wordml" xmlns:wps="http://schemas.microsoft.com/office/word/2010/wordprocessingShape" mc:Ignorable="w14 w15 w16se w16cid w16 w16cex w16sdtdh wp14">
   <w:endnote w:type="separator" w:id="-1">
     <w:p>
       <w:r>
@@ -1798,7 +1769,7 @@
 </file>
 
 <file path=word/footer1.xml><?xml version="1.0" encoding="utf-8"?>
-<w:ftr xmlns:wpc="http://schemas.microsoft.com/office/word/2010/wordprocessingCanvas" xmlns:cx="http://schemas.microsoft.com/office/drawing/2014/chartex" xmlns:cx1="http://schemas.microsoft.com/office/drawing/2015/9/8/chartex" xmlns:cx2="http://schemas.microsoft.com/office/drawing/2015/10/21/chartex" xmlns:cx3="http://schemas.microsoft.com/office/drawing/2016/5/9/chartex" xmlns:cx4="http://schemas.microsoft.com/office/drawing/2016/5/10/chartex" xmlns:cx5="http://schemas.microsoft.com/office/drawing/2016/5/11/chartex" xmlns:cx6="http://schemas.microsoft.com/office/drawing/2016/5/12/chartex" xmlns:cx7="http://schemas.microsoft.com/office/drawing/2016/5/13/chartex" xmlns:cx8="http://schemas.microsoft.com/office/drawing/2016/5/14/chartex" xmlns:mc="http://schemas.openxmlformats.org/markup-compatibility/2006" xmlns:aink="http://schemas.microsoft.com/office/drawing/2016/ink" xmlns:am3d="http://schemas.microsoft.com/office/drawing/2017/model3d" xmlns:o="urn:schemas-microsoft-com:office:office" xmlns:oel="http://schemas.microsoft.com/office/2019/extlst" xmlns:r="http://schemas.openxmlformats.org/officeDocument/2006/relationships" xmlns:m="http://schemas.openxmlformats.org/officeDocument/2006/math" xmlns:v="urn:schemas-microsoft-com:vml" xmlns:wp14="http://schemas.microsoft.com/office/word/2010/wordprocessingDrawing" xmlns:wp="http://schemas.openxmlformats.org/drawingml/2006/wordprocessingDrawing" xmlns:w10="urn:schemas-microsoft-com:office:word" xmlns:w="http://schemas.openxmlformats.org/wordprocessingml/2006/main" xmlns:w14="http://schemas.microsoft.com/office/word/2010/wordml" xmlns:w15="http://schemas.microsoft.com/office/word/2012/wordml" xmlns:w16cex="http://schemas.microsoft.com/office/word/2018/wordml/cex" xmlns:w16cid="http://schemas.microsoft.com/office/word/2016/wordml/cid" xmlns:w16="http://schemas.microsoft.com/office/word/2018/wordml" xmlns:w16du="http://schemas.microsoft.com/office/word/2023/wordml/word16du" xmlns:w16sdtdh="http://schemas.microsoft.com/office/word/2020/wordml/sdtdatahash" xmlns:w16se="http://schemas.microsoft.com/office/word/2015/wordml/symex" xmlns:wpg="http://schemas.microsoft.com/office/word/2010/wordprocessingGroup" xmlns:wpi="http://schemas.microsoft.com/office/word/2010/wordprocessingInk" xmlns:wne="http://schemas.microsoft.com/office/word/2006/wordml" xmlns:wps="http://schemas.microsoft.com/office/word/2010/wordprocessingShape" mc:Ignorable="w14 w15 w16se w16cid w16 w16cex w16sdtdh w16du wp14">
+<w:ftr xmlns:wpc="http://schemas.microsoft.com/office/word/2010/wordprocessingCanvas" xmlns:cx="http://schemas.microsoft.com/office/drawing/2014/chartex" xmlns:cx1="http://schemas.microsoft.com/office/drawing/2015/9/8/chartex" xmlns:cx2="http://schemas.microsoft.com/office/drawing/2015/10/21/chartex" xmlns:cx3="http://schemas.microsoft.com/office/drawing/2016/5/9/chartex" xmlns:cx4="http://schemas.microsoft.com/office/drawing/2016/5/10/chartex" xmlns:cx5="http://schemas.microsoft.com/office/drawing/2016/5/11/chartex" xmlns:cx6="http://schemas.microsoft.com/office/drawing/2016/5/12/chartex" xmlns:cx7="http://schemas.microsoft.com/office/drawing/2016/5/13/chartex" xmlns:cx8="http://schemas.microsoft.com/office/drawing/2016/5/14/chartex" xmlns:mc="http://schemas.openxmlformats.org/markup-compatibility/2006" xmlns:aink="http://schemas.microsoft.com/office/drawing/2016/ink" xmlns:am3d="http://schemas.microsoft.com/office/drawing/2017/model3d" xmlns:o="urn:schemas-microsoft-com:office:office" xmlns:oel="http://schemas.microsoft.com/office/2019/extlst" xmlns:r="http://schemas.openxmlformats.org/officeDocument/2006/relationships" xmlns:m="http://schemas.openxmlformats.org/officeDocument/2006/math" xmlns:v="urn:schemas-microsoft-com:vml" xmlns:wp14="http://schemas.microsoft.com/office/word/2010/wordprocessingDrawing" xmlns:wp="http://schemas.openxmlformats.org/drawingml/2006/wordprocessingDrawing" xmlns:w10="urn:schemas-microsoft-com:office:word" xmlns:w="http://schemas.openxmlformats.org/wordprocessingml/2006/main" xmlns:w14="http://schemas.microsoft.com/office/word/2010/wordml" xmlns:w15="http://schemas.microsoft.com/office/word/2012/wordml" xmlns:w16cex="http://schemas.microsoft.com/office/word/2018/wordml/cex" xmlns:w16cid="http://schemas.microsoft.com/office/word/2016/wordml/cid" xmlns:w16="http://schemas.microsoft.com/office/word/2018/wordml" xmlns:w16sdtdh="http://schemas.microsoft.com/office/word/2020/wordml/sdtdatahash" xmlns:w16se="http://schemas.microsoft.com/office/word/2015/wordml/symex" xmlns:wpg="http://schemas.microsoft.com/office/word/2010/wordprocessingGroup" xmlns:wpi="http://schemas.microsoft.com/office/word/2010/wordprocessingInk" xmlns:wne="http://schemas.microsoft.com/office/word/2006/wordml" xmlns:wps="http://schemas.microsoft.com/office/word/2010/wordprocessingShape" mc:Ignorable="w14 w15 w16se w16cid w16 w16cex w16sdtdh wp14">
   <w:sdt>
     <w:sdtPr>
       <w:rPr>
@@ -1869,7 +1840,7 @@
 </file>
 
 <file path=word/footnotes.xml><?xml version="1.0" encoding="utf-8"?>
-<w:footnotes xmlns:wpc="http://schemas.microsoft.com/office/word/2010/wordprocessingCanvas" xmlns:cx="http://schemas.microsoft.com/office/drawing/2014/chartex" xmlns:cx1="http://schemas.microsoft.com/office/drawing/2015/9/8/chartex" xmlns:cx2="http://schemas.microsoft.com/office/drawing/2015/10/21/chartex" xmlns:cx3="http://schemas.microsoft.com/office/drawing/2016/5/9/chartex" xmlns:cx4="http://schemas.microsoft.com/office/drawing/2016/5/10/chartex" xmlns:cx5="http://schemas.microsoft.com/office/drawing/2016/5/11/chartex" xmlns:cx6="http://schemas.microsoft.com/office/drawing/2016/5/12/chartex" xmlns:cx7="http://schemas.microsoft.com/office/drawing/2016/5/13/chartex" xmlns:cx8="http://schemas.microsoft.com/office/drawing/2016/5/14/chartex" xmlns:mc="http://schemas.openxmlformats.org/markup-compatibility/2006" xmlns:aink="http://schemas.microsoft.com/office/drawing/2016/ink" xmlns:am3d="http://schemas.microsoft.com/office/drawing/2017/model3d" xmlns:o="urn:schemas-microsoft-com:office:office" xmlns:oel="http://schemas.microsoft.com/office/2019/extlst" xmlns:r="http://schemas.openxmlformats.org/officeDocument/2006/relationships" xmlns:m="http://schemas.openxmlformats.org/officeDocument/2006/math" xmlns:v="urn:schemas-microsoft-com:vml" xmlns:wp14="http://schemas.microsoft.com/office/word/2010/wordprocessingDrawing" xmlns:wp="http://schemas.openxmlformats.org/drawingml/2006/wordprocessingDrawing" xmlns:w10="urn:schemas-microsoft-com:office:word" xmlns:w="http://schemas.openxmlformats.org/wordprocessingml/2006/main" xmlns:w14="http://schemas.microsoft.com/office/word/2010/wordml" xmlns:w15="http://schemas.microsoft.com/office/word/2012/wordml" xmlns:w16cex="http://schemas.microsoft.com/office/word/2018/wordml/cex" xmlns:w16cid="http://schemas.microsoft.com/office/word/2016/wordml/cid" xmlns:w16="http://schemas.microsoft.com/office/word/2018/wordml" xmlns:w16du="http://schemas.microsoft.com/office/word/2023/wordml/word16du" xmlns:w16sdtdh="http://schemas.microsoft.com/office/word/2020/wordml/sdtdatahash" xmlns:w16se="http://schemas.microsoft.com/office/word/2015/wordml/symex" xmlns:wpg="http://schemas.microsoft.com/office/word/2010/wordprocessingGroup" xmlns:wpi="http://schemas.microsoft.com/office/word/2010/wordprocessingInk" xmlns:wne="http://schemas.microsoft.com/office/word/2006/wordml" xmlns:wps="http://schemas.microsoft.com/office/word/2010/wordprocessingShape" mc:Ignorable="w14 w15 w16se w16cid w16 w16cex w16sdtdh w16du wp14">
+<w:footnotes xmlns:wpc="http://schemas.microsoft.com/office/word/2010/wordprocessingCanvas" xmlns:cx="http://schemas.microsoft.com/office/drawing/2014/chartex" xmlns:cx1="http://schemas.microsoft.com/office/drawing/2015/9/8/chartex" xmlns:cx2="http://schemas.microsoft.com/office/drawing/2015/10/21/chartex" xmlns:cx3="http://schemas.microsoft.com/office/drawing/2016/5/9/chartex" xmlns:cx4="http://schemas.microsoft.com/office/drawing/2016/5/10/chartex" xmlns:cx5="http://schemas.microsoft.com/office/drawing/2016/5/11/chartex" xmlns:cx6="http://schemas.microsoft.com/office/drawing/2016/5/12/chartex" xmlns:cx7="http://schemas.microsoft.com/office/drawing/2016/5/13/chartex" xmlns:cx8="http://schemas.microsoft.com/office/drawing/2016/5/14/chartex" xmlns:mc="http://schemas.openxmlformats.org/markup-compatibility/2006" xmlns:aink="http://schemas.microsoft.com/office/drawing/2016/ink" xmlns:am3d="http://schemas.microsoft.com/office/drawing/2017/model3d" xmlns:o="urn:schemas-microsoft-com:office:office" xmlns:oel="http://schemas.microsoft.com/office/2019/extlst" xmlns:r="http://schemas.openxmlformats.org/officeDocument/2006/relationships" xmlns:m="http://schemas.openxmlformats.org/officeDocument/2006/math" xmlns:v="urn:schemas-microsoft-com:vml" xmlns:wp14="http://schemas.microsoft.com/office/word/2010/wordprocessingDrawing" xmlns:wp="http://schemas.openxmlformats.org/drawingml/2006/wordprocessingDrawing" xmlns:w10="urn:schemas-microsoft-com:office:word" xmlns:w="http://schemas.openxmlformats.org/wordprocessingml/2006/main" xmlns:w14="http://schemas.microsoft.com/office/word/2010/wordml" xmlns:w15="http://schemas.microsoft.com/office/word/2012/wordml" xmlns:w16cex="http://schemas.microsoft.com/office/word/2018/wordml/cex" xmlns:w16cid="http://schemas.microsoft.com/office/word/2016/wordml/cid" xmlns:w16="http://schemas.microsoft.com/office/word/2018/wordml" xmlns:w16sdtdh="http://schemas.microsoft.com/office/word/2020/wordml/sdtdatahash" xmlns:w16se="http://schemas.microsoft.com/office/word/2015/wordml/symex" xmlns:wpg="http://schemas.microsoft.com/office/word/2010/wordprocessingGroup" xmlns:wpi="http://schemas.microsoft.com/office/word/2010/wordprocessingInk" xmlns:wne="http://schemas.microsoft.com/office/word/2006/wordml" xmlns:wps="http://schemas.microsoft.com/office/word/2010/wordprocessingShape" mc:Ignorable="w14 w15 w16se w16cid w16 w16cex w16sdtdh wp14">
   <w:footnote w:type="separator" w:id="-1">
     <w:p>
       <w:r>
@@ -1890,7 +1861,7 @@
 </file>
 
 <file path=word/header1.xml><?xml version="1.0" encoding="utf-8"?>
-<w:hdr xmlns:wpc="http://schemas.microsoft.com/office/word/2010/wordprocessingCanvas" xmlns:cx="http://schemas.microsoft.com/office/drawing/2014/chartex" xmlns:cx1="http://schemas.microsoft.com/office/drawing/2015/9/8/chartex" xmlns:cx2="http://schemas.microsoft.com/office/drawing/2015/10/21/chartex" xmlns:cx3="http://schemas.microsoft.com/office/drawing/2016/5/9/chartex" xmlns:cx4="http://schemas.microsoft.com/office/drawing/2016/5/10/chartex" xmlns:cx5="http://schemas.microsoft.com/office/drawing/2016/5/11/chartex" xmlns:cx6="http://schemas.microsoft.com/office/drawing/2016/5/12/chartex" xmlns:cx7="http://schemas.microsoft.com/office/drawing/2016/5/13/chartex" xmlns:cx8="http://schemas.microsoft.com/office/drawing/2016/5/14/chartex" xmlns:mc="http://schemas.openxmlformats.org/markup-compatibility/2006" xmlns:aink="http://schemas.microsoft.com/office/drawing/2016/ink" xmlns:am3d="http://schemas.microsoft.com/office/drawing/2017/model3d" xmlns:o="urn:schemas-microsoft-com:office:office" xmlns:oel="http://schemas.microsoft.com/office/2019/extlst" xmlns:r="http://schemas.openxmlformats.org/officeDocument/2006/relationships" xmlns:m="http://schemas.openxmlformats.org/officeDocument/2006/math" xmlns:v="urn:schemas-microsoft-com:vml" xmlns:wp14="http://schemas.microsoft.com/office/word/2010/wordprocessingDrawing" xmlns:wp="http://schemas.openxmlformats.org/drawingml/2006/wordprocessingDrawing" xmlns:w10="urn:schemas-microsoft-com:office:word" xmlns:w="http://schemas.openxmlformats.org/wordprocessingml/2006/main" xmlns:w14="http://schemas.microsoft.com/office/word/2010/wordml" xmlns:w15="http://schemas.microsoft.com/office/word/2012/wordml" xmlns:w16cex="http://schemas.microsoft.com/office/word/2018/wordml/cex" xmlns:w16cid="http://schemas.microsoft.com/office/word/2016/wordml/cid" xmlns:w16="http://schemas.microsoft.com/office/word/2018/wordml" xmlns:w16du="http://schemas.microsoft.com/office/word/2023/wordml/word16du" xmlns:w16sdtdh="http://schemas.microsoft.com/office/word/2020/wordml/sdtdatahash" xmlns:w16se="http://schemas.microsoft.com/office/word/2015/wordml/symex" xmlns:wpg="http://schemas.microsoft.com/office/word/2010/wordprocessingGroup" xmlns:wpi="http://schemas.microsoft.com/office/word/2010/wordprocessingInk" xmlns:wne="http://schemas.microsoft.com/office/word/2006/wordml" xmlns:wps="http://schemas.microsoft.com/office/word/2010/wordprocessingShape" mc:Ignorable="w14 w15 w16se w16cid w16 w16cex w16sdtdh w16du wp14">
+<w:hdr xmlns:wpc="http://schemas.microsoft.com/office/word/2010/wordprocessingCanvas" xmlns:cx="http://schemas.microsoft.com/office/drawing/2014/chartex" xmlns:cx1="http://schemas.microsoft.com/office/drawing/2015/9/8/chartex" xmlns:cx2="http://schemas.microsoft.com/office/drawing/2015/10/21/chartex" xmlns:cx3="http://schemas.microsoft.com/office/drawing/2016/5/9/chartex" xmlns:cx4="http://schemas.microsoft.com/office/drawing/2016/5/10/chartex" xmlns:cx5="http://schemas.microsoft.com/office/drawing/2016/5/11/chartex" xmlns:cx6="http://schemas.microsoft.com/office/drawing/2016/5/12/chartex" xmlns:cx7="http://schemas.microsoft.com/office/drawing/2016/5/13/chartex" xmlns:cx8="http://schemas.microsoft.com/office/drawing/2016/5/14/chartex" xmlns:mc="http://schemas.openxmlformats.org/markup-compatibility/2006" xmlns:aink="http://schemas.microsoft.com/office/drawing/2016/ink" xmlns:am3d="http://schemas.microsoft.com/office/drawing/2017/model3d" xmlns:o="urn:schemas-microsoft-com:office:office" xmlns:oel="http://schemas.microsoft.com/office/2019/extlst" xmlns:r="http://schemas.openxmlformats.org/officeDocument/2006/relationships" xmlns:m="http://schemas.openxmlformats.org/officeDocument/2006/math" xmlns:v="urn:schemas-microsoft-com:vml" xmlns:wp14="http://schemas.microsoft.com/office/word/2010/wordprocessingDrawing" xmlns:wp="http://schemas.openxmlformats.org/drawingml/2006/wordprocessingDrawing" xmlns:w10="urn:schemas-microsoft-com:office:word" xmlns:w="http://schemas.openxmlformats.org/wordprocessingml/2006/main" xmlns:w14="http://schemas.microsoft.com/office/word/2010/wordml" xmlns:w15="http://schemas.microsoft.com/office/word/2012/wordml" xmlns:w16cex="http://schemas.microsoft.com/office/word/2018/wordml/cex" xmlns:w16cid="http://schemas.microsoft.com/office/word/2016/wordml/cid" xmlns:w16="http://schemas.microsoft.com/office/word/2018/wordml" xmlns:w16sdtdh="http://schemas.microsoft.com/office/word/2020/wordml/sdtdatahash" xmlns:w16se="http://schemas.microsoft.com/office/word/2015/wordml/symex" xmlns:wpg="http://schemas.microsoft.com/office/word/2010/wordprocessingGroup" xmlns:wpi="http://schemas.microsoft.com/office/word/2010/wordprocessingInk" xmlns:wne="http://schemas.microsoft.com/office/word/2006/wordml" xmlns:wps="http://schemas.microsoft.com/office/word/2010/wordprocessingShape" mc:Ignorable="w14 w15 w16se w16cid w16 w16cex w16sdtdh wp14">
   <w:tbl>
     <w:tblPr>
       <w:tblW w:w="10035" w:type="dxa"/>
@@ -1992,7 +1963,7 @@
 </file>
 
 <file path=word/styles.xml><?xml version="1.0" encoding="utf-8"?>
-<w:styles xmlns:mc="http://schemas.openxmlformats.org/markup-compatibility/2006" xmlns:r="http://schemas.openxmlformats.org/officeDocument/2006/relationships" xmlns:w="http://schemas.openxmlformats.org/wordprocessingml/2006/main" xmlns:w14="http://schemas.microsoft.com/office/word/2010/wordml" xmlns:w15="http://schemas.microsoft.com/office/word/2012/wordml" xmlns:w16cex="http://schemas.microsoft.com/office/word/2018/wordml/cex" xmlns:w16cid="http://schemas.microsoft.com/office/word/2016/wordml/cid" xmlns:w16="http://schemas.microsoft.com/office/word/2018/wordml" xmlns:w16du="http://schemas.microsoft.com/office/word/2023/wordml/word16du" xmlns:w16sdtdh="http://schemas.microsoft.com/office/word/2020/wordml/sdtdatahash" xmlns:w16se="http://schemas.microsoft.com/office/word/2015/wordml/symex" mc:Ignorable="w14 w15 w16se w16cid w16 w16cex w16sdtdh w16du">
+<w:styles xmlns:mc="http://schemas.openxmlformats.org/markup-compatibility/2006" xmlns:r="http://schemas.openxmlformats.org/officeDocument/2006/relationships" xmlns:w="http://schemas.openxmlformats.org/wordprocessingml/2006/main" xmlns:w14="http://schemas.microsoft.com/office/word/2010/wordml" xmlns:w15="http://schemas.microsoft.com/office/word/2012/wordml" xmlns:w16cex="http://schemas.microsoft.com/office/word/2018/wordml/cex" xmlns:w16cid="http://schemas.microsoft.com/office/word/2016/wordml/cid" xmlns:w16="http://schemas.microsoft.com/office/word/2018/wordml" xmlns:w16sdtdh="http://schemas.microsoft.com/office/word/2020/wordml/sdtdatahash" xmlns:w16se="http://schemas.microsoft.com/office/word/2015/wordml/symex" mc:Ignorable="w14 w15 w16se w16cid w16 w16cex w16sdtdh">
   <w:docDefaults>
     <w:rPrDefault>
       <w:rPr>
@@ -2741,7 +2712,7 @@
 </file>
 
 <file path=word/glossary/document.xml><?xml version="1.0" encoding="utf-8"?>
-<w:glossaryDocument xmlns:wpc="http://schemas.microsoft.com/office/word/2010/wordprocessingCanvas" xmlns:cx="http://schemas.microsoft.com/office/drawing/2014/chartex" xmlns:cx1="http://schemas.microsoft.com/office/drawing/2015/9/8/chartex" xmlns:cx2="http://schemas.microsoft.com/office/drawing/2015/10/21/chartex" xmlns:cx3="http://schemas.microsoft.com/office/drawing/2016/5/9/chartex" xmlns:cx4="http://schemas.microsoft.com/office/drawing/2016/5/10/chartex" xmlns:cx5="http://schemas.microsoft.com/office/drawing/2016/5/11/chartex" xmlns:cx6="http://schemas.microsoft.com/office/drawing/2016/5/12/chartex" xmlns:cx7="http://schemas.microsoft.com/office/drawing/2016/5/13/chartex" xmlns:cx8="http://schemas.microsoft.com/office/drawing/2016/5/14/chartex" xmlns:mc="http://schemas.openxmlformats.org/markup-compatibility/2006" xmlns:aink="http://schemas.microsoft.com/office/drawing/2016/ink" xmlns:am3d="http://schemas.microsoft.com/office/drawing/2017/model3d" xmlns:o="urn:schemas-microsoft-com:office:office" xmlns:oel="http://schemas.microsoft.com/office/2019/extlst" xmlns:r="http://schemas.openxmlformats.org/officeDocument/2006/relationships" xmlns:m="http://schemas.openxmlformats.org/officeDocument/2006/math" xmlns:v="urn:schemas-microsoft-com:vml" xmlns:wp14="http://schemas.microsoft.com/office/word/2010/wordprocessingDrawing" xmlns:wp="http://schemas.openxmlformats.org/drawingml/2006/wordprocessingDrawing" xmlns:w10="urn:schemas-microsoft-com:office:word" xmlns:w="http://schemas.openxmlformats.org/wordprocessingml/2006/main" xmlns:w14="http://schemas.microsoft.com/office/word/2010/wordml" xmlns:w15="http://schemas.microsoft.com/office/word/2012/wordml" xmlns:w16cex="http://schemas.microsoft.com/office/word/2018/wordml/cex" xmlns:w16cid="http://schemas.microsoft.com/office/word/2016/wordml/cid" xmlns:w16="http://schemas.microsoft.com/office/word/2018/wordml" xmlns:w16du="http://schemas.microsoft.com/office/word/2023/wordml/word16du" xmlns:w16sdtdh="http://schemas.microsoft.com/office/word/2020/wordml/sdtdatahash" xmlns:w16se="http://schemas.microsoft.com/office/word/2015/wordml/symex" xmlns:wpg="http://schemas.microsoft.com/office/word/2010/wordprocessingGroup" xmlns:wpi="http://schemas.microsoft.com/office/word/2010/wordprocessingInk" xmlns:wne="http://schemas.microsoft.com/office/word/2006/wordml" xmlns:wps="http://schemas.microsoft.com/office/word/2010/wordprocessingShape" mc:Ignorable="w14 w15 w16se w16cid w16 w16cex w16sdtdh w16du wp14">
+<w:glossaryDocument xmlns:wpc="http://schemas.microsoft.com/office/word/2010/wordprocessingCanvas" xmlns:cx="http://schemas.microsoft.com/office/drawing/2014/chartex" xmlns:cx1="http://schemas.microsoft.com/office/drawing/2015/9/8/chartex" xmlns:cx2="http://schemas.microsoft.com/office/drawing/2015/10/21/chartex" xmlns:cx3="http://schemas.microsoft.com/office/drawing/2016/5/9/chartex" xmlns:cx4="http://schemas.microsoft.com/office/drawing/2016/5/10/chartex" xmlns:cx5="http://schemas.microsoft.com/office/drawing/2016/5/11/chartex" xmlns:cx6="http://schemas.microsoft.com/office/drawing/2016/5/12/chartex" xmlns:cx7="http://schemas.microsoft.com/office/drawing/2016/5/13/chartex" xmlns:cx8="http://schemas.microsoft.com/office/drawing/2016/5/14/chartex" xmlns:mc="http://schemas.openxmlformats.org/markup-compatibility/2006" xmlns:aink="http://schemas.microsoft.com/office/drawing/2016/ink" xmlns:am3d="http://schemas.microsoft.com/office/drawing/2017/model3d" xmlns:o="urn:schemas-microsoft-com:office:office" xmlns:oel="http://schemas.microsoft.com/office/2019/extlst" xmlns:r="http://schemas.openxmlformats.org/officeDocument/2006/relationships" xmlns:m="http://schemas.openxmlformats.org/officeDocument/2006/math" xmlns:v="urn:schemas-microsoft-com:vml" xmlns:wp14="http://schemas.microsoft.com/office/word/2010/wordprocessingDrawing" xmlns:wp="http://schemas.openxmlformats.org/drawingml/2006/wordprocessingDrawing" xmlns:w10="urn:schemas-microsoft-com:office:word" xmlns:w="http://schemas.openxmlformats.org/wordprocessingml/2006/main" xmlns:w14="http://schemas.microsoft.com/office/word/2010/wordml" xmlns:w15="http://schemas.microsoft.com/office/word/2012/wordml" xmlns:w16cex="http://schemas.microsoft.com/office/word/2018/wordml/cex" xmlns:w16cid="http://schemas.microsoft.com/office/word/2016/wordml/cid" xmlns:w16="http://schemas.microsoft.com/office/word/2018/wordml" xmlns:w16sdtdh="http://schemas.microsoft.com/office/word/2020/wordml/sdtdatahash" xmlns:w16se="http://schemas.microsoft.com/office/word/2015/wordml/symex" xmlns:wpg="http://schemas.microsoft.com/office/word/2010/wordprocessingGroup" xmlns:wpi="http://schemas.microsoft.com/office/word/2010/wordprocessingInk" xmlns:wne="http://schemas.microsoft.com/office/word/2006/wordml" xmlns:wps="http://schemas.microsoft.com/office/word/2010/wordprocessingShape" mc:Ignorable="w14 w15 w16se w16cid w16 w16cex w16sdtdh wp14">
   <w:docParts>
     <w:docPart>
       <w:docPartPr>
@@ -2839,7 +2810,7 @@
 </file>
 
 <file path=word/glossary/fontTable.xml><?xml version="1.0" encoding="utf-8"?>
-<w:fonts xmlns:mc="http://schemas.openxmlformats.org/markup-compatibility/2006" xmlns:r="http://schemas.openxmlformats.org/officeDocument/2006/relationships" xmlns:w="http://schemas.openxmlformats.org/wordprocessingml/2006/main" xmlns:w14="http://schemas.microsoft.com/office/word/2010/wordml" xmlns:w15="http://schemas.microsoft.com/office/word/2012/wordml" xmlns:w16cex="http://schemas.microsoft.com/office/word/2018/wordml/cex" xmlns:w16cid="http://schemas.microsoft.com/office/word/2016/wordml/cid" xmlns:w16="http://schemas.microsoft.com/office/word/2018/wordml" xmlns:w16du="http://schemas.microsoft.com/office/word/2023/wordml/word16du" xmlns:w16sdtdh="http://schemas.microsoft.com/office/word/2020/wordml/sdtdatahash" xmlns:w16se="http://schemas.microsoft.com/office/word/2015/wordml/symex" mc:Ignorable="w14 w15 w16se w16cid w16 w16cex w16sdtdh w16du">
+<w:fonts xmlns:mc="http://schemas.openxmlformats.org/markup-compatibility/2006" xmlns:r="http://schemas.openxmlformats.org/officeDocument/2006/relationships" xmlns:w="http://schemas.openxmlformats.org/wordprocessingml/2006/main" xmlns:w14="http://schemas.microsoft.com/office/word/2010/wordml" xmlns:w15="http://schemas.microsoft.com/office/word/2012/wordml" xmlns:w16cex="http://schemas.microsoft.com/office/word/2018/wordml/cex" xmlns:w16cid="http://schemas.microsoft.com/office/word/2016/wordml/cid" xmlns:w16="http://schemas.microsoft.com/office/word/2018/wordml" xmlns:w16sdtdh="http://schemas.microsoft.com/office/word/2020/wordml/sdtdatahash" xmlns:w16se="http://schemas.microsoft.com/office/word/2015/wordml/symex" mc:Ignorable="w14 w15 w16se w16cid w16 w16cex w16sdtdh">
   <w:font w:name="Calibri">
     <w:panose1 w:val="020F0502020204030204"/>
     <w:charset w:val="00"/>
@@ -2891,23 +2862,18 @@
     <w:pitch w:val="fixed"/>
     <w:sig w:usb0="E0002EFF" w:usb1="C0007843" w:usb2="00000009" w:usb3="00000000" w:csb0="000001FF" w:csb1="00000000"/>
   </w:font>
-  <w:font w:name="Aptos">
+  <w:font w:name="Calibri Light">
+    <w:panose1 w:val="020F0302020204030204"/>
     <w:charset w:val="00"/>
     <w:family w:val="swiss"/>
     <w:pitch w:val="variable"/>
-    <w:sig w:usb0="20000287" w:usb1="00000003" w:usb2="00000000" w:usb3="00000000" w:csb0="0000019F" w:csb1="00000000"/>
-  </w:font>
-  <w:font w:name="Aptos Display">
-    <w:charset w:val="00"/>
-    <w:family w:val="swiss"/>
-    <w:pitch w:val="variable"/>
-    <w:sig w:usb0="20000287" w:usb1="00000003" w:usb2="00000000" w:usb3="00000000" w:csb0="0000019F" w:csb1="00000000"/>
+    <w:sig w:usb0="E4002EFF" w:usb1="C000247B" w:usb2="00000009" w:usb3="00000000" w:csb0="000001FF" w:csb1="00000000"/>
   </w:font>
 </w:fonts>
 </file>
 
 <file path=word/glossary/settings.xml><?xml version="1.0" encoding="utf-8"?>
-<w:settings xmlns:mc="http://schemas.openxmlformats.org/markup-compatibility/2006" xmlns:o="urn:schemas-microsoft-com:office:office" xmlns:r="http://schemas.openxmlformats.org/officeDocument/2006/relationships" xmlns:m="http://schemas.openxmlformats.org/officeDocument/2006/math" xmlns:v="urn:schemas-microsoft-com:vml" xmlns:w10="urn:schemas-microsoft-com:office:word" xmlns:w="http://schemas.openxmlformats.org/wordprocessingml/2006/main" xmlns:w14="http://schemas.microsoft.com/office/word/2010/wordml" xmlns:w15="http://schemas.microsoft.com/office/word/2012/wordml" xmlns:w16cex="http://schemas.microsoft.com/office/word/2018/wordml/cex" xmlns:w16cid="http://schemas.microsoft.com/office/word/2016/wordml/cid" xmlns:w16="http://schemas.microsoft.com/office/word/2018/wordml" xmlns:w16du="http://schemas.microsoft.com/office/word/2023/wordml/word16du" xmlns:w16sdtdh="http://schemas.microsoft.com/office/word/2020/wordml/sdtdatahash" xmlns:w16se="http://schemas.microsoft.com/office/word/2015/wordml/symex" xmlns:sl="http://schemas.openxmlformats.org/schemaLibrary/2006/main" mc:Ignorable="w14 w15 w16se w16cid w16 w16cex w16sdtdh w16du">
+<w:settings xmlns:mc="http://schemas.openxmlformats.org/markup-compatibility/2006" xmlns:o="urn:schemas-microsoft-com:office:office" xmlns:r="http://schemas.openxmlformats.org/officeDocument/2006/relationships" xmlns:m="http://schemas.openxmlformats.org/officeDocument/2006/math" xmlns:v="urn:schemas-microsoft-com:vml" xmlns:w10="urn:schemas-microsoft-com:office:word" xmlns:w="http://schemas.openxmlformats.org/wordprocessingml/2006/main" xmlns:w14="http://schemas.microsoft.com/office/word/2010/wordml" xmlns:w15="http://schemas.microsoft.com/office/word/2012/wordml" xmlns:w16cex="http://schemas.microsoft.com/office/word/2018/wordml/cex" xmlns:w16cid="http://schemas.microsoft.com/office/word/2016/wordml/cid" xmlns:w16="http://schemas.microsoft.com/office/word/2018/wordml" xmlns:w16sdtdh="http://schemas.microsoft.com/office/word/2020/wordml/sdtdatahash" xmlns:w16se="http://schemas.microsoft.com/office/word/2015/wordml/symex" xmlns:sl="http://schemas.openxmlformats.org/schemaLibrary/2006/main" mc:Ignorable="w14 w15 w16se w16cid w16 w16cex w16sdtdh">
   <w:view w:val="normal"/>
   <w:defaultTabStop w:val="708"/>
   <w:hyphenationZone w:val="425"/>
@@ -2929,6 +2895,7 @@
     <w:rsid w:val="007B13B3"/>
     <w:rsid w:val="009F2724"/>
     <w:rsid w:val="00C20582"/>
+    <w:rsid w:val="00DD2B97"/>
     <w:rsid w:val="00E504DA"/>
     <w:rsid w:val="00E91A8B"/>
   </w:rsids>
@@ -2954,7 +2921,7 @@
 </file>
 
 <file path=word/glossary/styles.xml><?xml version="1.0" encoding="utf-8"?>
-<w:styles xmlns:mc="http://schemas.openxmlformats.org/markup-compatibility/2006" xmlns:r="http://schemas.openxmlformats.org/officeDocument/2006/relationships" xmlns:w="http://schemas.openxmlformats.org/wordprocessingml/2006/main" xmlns:w14="http://schemas.microsoft.com/office/word/2010/wordml" xmlns:w15="http://schemas.microsoft.com/office/word/2012/wordml" xmlns:w16cex="http://schemas.microsoft.com/office/word/2018/wordml/cex" xmlns:w16cid="http://schemas.microsoft.com/office/word/2016/wordml/cid" xmlns:w16="http://schemas.microsoft.com/office/word/2018/wordml" xmlns:w16du="http://schemas.microsoft.com/office/word/2023/wordml/word16du" xmlns:w16sdtdh="http://schemas.microsoft.com/office/word/2020/wordml/sdtdatahash" xmlns:w16se="http://schemas.microsoft.com/office/word/2015/wordml/symex" mc:Ignorable="w14 w15 w16se w16cid w16 w16cex w16sdtdh w16du">
+<w:styles xmlns:mc="http://schemas.openxmlformats.org/markup-compatibility/2006" xmlns:r="http://schemas.openxmlformats.org/officeDocument/2006/relationships" xmlns:w="http://schemas.openxmlformats.org/wordprocessingml/2006/main" xmlns:w14="http://schemas.microsoft.com/office/word/2010/wordml" xmlns:w15="http://schemas.microsoft.com/office/word/2012/wordml" xmlns:w16cex="http://schemas.microsoft.com/office/word/2018/wordml/cex" xmlns:w16cid="http://schemas.microsoft.com/office/word/2016/wordml/cid" xmlns:w16="http://schemas.microsoft.com/office/word/2018/wordml" xmlns:w16sdtdh="http://schemas.microsoft.com/office/word/2020/wordml/sdtdatahash" xmlns:w16se="http://schemas.microsoft.com/office/word/2015/wordml/symex" mc:Ignorable="w14 w15 w16se w16cid w16 w16cex w16sdtdh">
   <w:docDefaults>
     <w:rPrDefault>
       <w:rPr>
@@ -3391,7 +3358,7 @@
     </w:pPr>
     <w:rPr>
       <w:caps/>
-      <w:color w:val="0E2841" w:themeColor="text2"/>
+      <w:color w:val="44546A" w:themeColor="text2"/>
       <w:spacing w:val="20"/>
       <w:sz w:val="32"/>
       <w:lang w:eastAsia="en-US"/>
@@ -3404,7 +3371,7 @@
     <w:uiPriority w:val="2"/>
     <w:rPr>
       <w:caps/>
-      <w:color w:val="0E2841" w:themeColor="text2"/>
+      <w:color w:val="44546A" w:themeColor="text2"/>
       <w:spacing w:val="20"/>
       <w:sz w:val="32"/>
       <w:lang w:eastAsia="en-US"/>
@@ -3420,7 +3387,7 @@
 </file>
 
 <file path=word/glossary/webSettings.xml><?xml version="1.0" encoding="utf-8"?>
-<w:webSettings xmlns:mc="http://schemas.openxmlformats.org/markup-compatibility/2006" xmlns:r="http://schemas.openxmlformats.org/officeDocument/2006/relationships" xmlns:w="http://schemas.openxmlformats.org/wordprocessingml/2006/main" xmlns:w14="http://schemas.microsoft.com/office/word/2010/wordml" xmlns:w15="http://schemas.microsoft.com/office/word/2012/wordml" xmlns:w16cex="http://schemas.microsoft.com/office/word/2018/wordml/cex" xmlns:w16cid="http://schemas.microsoft.com/office/word/2016/wordml/cid" xmlns:w16="http://schemas.microsoft.com/office/word/2018/wordml" xmlns:w16du="http://schemas.microsoft.com/office/word/2023/wordml/word16du" xmlns:w16sdtdh="http://schemas.microsoft.com/office/word/2020/wordml/sdtdatahash" xmlns:w16se="http://schemas.microsoft.com/office/word/2015/wordml/symex" mc:Ignorable="w14 w15 w16se w16cid w16 w16cex w16sdtdh w16du">
+<w:webSettings xmlns:mc="http://schemas.openxmlformats.org/markup-compatibility/2006" xmlns:r="http://schemas.openxmlformats.org/officeDocument/2006/relationships" xmlns:w="http://schemas.openxmlformats.org/wordprocessingml/2006/main" xmlns:w14="http://schemas.microsoft.com/office/word/2010/wordml" xmlns:w15="http://schemas.microsoft.com/office/word/2012/wordml" xmlns:w16cex="http://schemas.microsoft.com/office/word/2018/wordml/cex" xmlns:w16cid="http://schemas.microsoft.com/office/word/2016/wordml/cid" xmlns:w16="http://schemas.microsoft.com/office/word/2018/wordml" xmlns:w16sdtdh="http://schemas.microsoft.com/office/word/2020/wordml/sdtdatahash" xmlns:w16se="http://schemas.microsoft.com/office/word/2015/wordml/symex" mc:Ignorable="w14 w15 w16se w16cid w16 w16cex w16sdtdh">
   <w:optimizeForBrowser/>
   <w:allowPNG/>
 </w:webSettings>

</xml_diff>

<commit_message>
el ejercicio 3 está hecho
</commit_message>
<xml_diff>
--- a/Ejercicio Pull Request.docx
+++ b/Ejercicio Pull Request.docx
@@ -82,7 +82,7 @@
               </wp:anchor>
             </w:drawing>
           </mc:Choice>
-          <mc:Fallback xmlns:a="http://schemas.openxmlformats.org/drawingml/2006/main" xmlns:pic="http://schemas.openxmlformats.org/drawingml/2006/picture" xmlns:a14="http://schemas.microsoft.com/office/drawing/2010/main" xmlns:w16du="http://schemas.microsoft.com/office/word/2023/wordml/word16du">
+          <mc:Fallback xmlns:w16du="http://schemas.microsoft.com/office/word/2023/wordml/word16du" xmlns:a14="http://schemas.microsoft.com/office/drawing/2010/main" xmlns:pic="http://schemas.openxmlformats.org/drawingml/2006/picture" xmlns:a="http://schemas.openxmlformats.org/drawingml/2006/main">
             <w:pict>
               <v:rect id="Rectángulo 3" style="position:absolute;margin-left:-15.95pt;margin-top:73.85pt;width:310.15pt;height:681.65pt;z-index:-251656192;visibility:visible;mso-wrap-style:square;mso-width-percent:0;mso-height-percent:0;mso-wrap-distance-left:9pt;mso-wrap-distance-top:0;mso-wrap-distance-right:9pt;mso-wrap-distance-bottom:0;mso-position-horizontal:absolute;mso-position-horizontal-relative:text;mso-position-vertical:absolute;mso-position-vertical-relative:page;mso-width-percent:0;mso-height-percent:0;mso-width-relative:margin;mso-height-relative:margin;v-text-anchor:middle" alt="rectángulo blanco para texto en portada" o:spid="_x0000_s1026" fillcolor="white [3212]" stroked="f" strokeweight="2pt" w14:anchorId="6AEA091A" o:gfxdata="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">
                 <w10:wrap anchory="page"/>
@@ -400,7 +400,7 @@
                     </wp:inline>
                   </w:drawing>
                 </mc:Choice>
-                <mc:Fallback xmlns:a="http://schemas.openxmlformats.org/drawingml/2006/main" xmlns:pic="http://schemas.openxmlformats.org/drawingml/2006/picture" xmlns:a14="http://schemas.microsoft.com/office/drawing/2010/main" xmlns:w16du="http://schemas.microsoft.com/office/word/2023/wordml/word16du">
+                <mc:Fallback xmlns:w16du="http://schemas.microsoft.com/office/word/2023/wordml/word16du" xmlns:a14="http://schemas.microsoft.com/office/drawing/2010/main" xmlns:pic="http://schemas.openxmlformats.org/drawingml/2006/picture" xmlns:a="http://schemas.openxmlformats.org/drawingml/2006/main">
                   <w:pict>
                     <v:line id="Conector recto 5" style="visibility:visible;mso-wrap-style:square;mso-left-percent:-10001;mso-top-percent:-10001;mso-position-horizontal:absolute;mso-position-horizontal-relative:char;mso-position-vertical:absolute;mso-position-vertical-relative:line;mso-left-percent:-10001;mso-top-percent:-10001" alt="divisor de texto" o:spid="_x0000_s1026" strokecolor="#082a75 [3215]" strokeweight="3pt" from="0,0" to="109.5pt,0" w14:anchorId="41B58AE8" o:gfxdata="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">
                       <w10:anchorlock/>
@@ -556,7 +556,7 @@
                     </wp:inline>
                   </w:drawing>
                 </mc:Choice>
-                <mc:Fallback xmlns:a="http://schemas.openxmlformats.org/drawingml/2006/main" xmlns:pic="http://schemas.openxmlformats.org/drawingml/2006/picture" xmlns:a14="http://schemas.microsoft.com/office/drawing/2010/main" xmlns:w16du="http://schemas.microsoft.com/office/word/2023/wordml/word16du">
+                <mc:Fallback xmlns:w16du="http://schemas.microsoft.com/office/word/2023/wordml/word16du" xmlns:a14="http://schemas.microsoft.com/office/drawing/2010/main" xmlns:pic="http://schemas.openxmlformats.org/drawingml/2006/picture" xmlns:a="http://schemas.openxmlformats.org/drawingml/2006/main">
                   <w:pict>
                     <v:line id="Conector recto 6" style="visibility:visible;mso-wrap-style:square;mso-left-percent:-10001;mso-top-percent:-10001;mso-position-horizontal:absolute;mso-position-horizontal-relative:char;mso-position-vertical:absolute;mso-position-vertical-relative:line;mso-left-percent:-10001;mso-top-percent:-10001" alt="divisor de texto" o:spid="_x0000_s1026" strokecolor="#082a75 [3215]" strokeweight="3pt" from="0,0" to="117.65pt,0" w14:anchorId="1223BC24" o:gfxdata="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">
                       <w10:anchorlock/>
@@ -733,7 +733,7 @@
               </wp:anchor>
             </w:drawing>
           </mc:Choice>
-          <mc:Fallback xmlns:a="http://schemas.openxmlformats.org/drawingml/2006/main" xmlns:pic="http://schemas.openxmlformats.org/drawingml/2006/picture" xmlns:a14="http://schemas.microsoft.com/office/drawing/2010/main" xmlns:w16du="http://schemas.microsoft.com/office/word/2023/wordml/word16du">
+          <mc:Fallback xmlns:w16du="http://schemas.microsoft.com/office/word/2023/wordml/word16du" xmlns:a14="http://schemas.microsoft.com/office/drawing/2010/main" xmlns:pic="http://schemas.openxmlformats.org/drawingml/2006/picture" xmlns:a="http://schemas.openxmlformats.org/drawingml/2006/main">
             <w:pict>
               <v:rect id="Rectángulo 2" style="position:absolute;margin-left:-58.7pt;margin-top:525pt;width:611.1pt;height:316.5pt;z-index:-251657216;visibility:visible;mso-wrap-style:square;mso-height-percent:0;mso-wrap-distance-left:9pt;mso-wrap-distance-top:0;mso-wrap-distance-right:9pt;mso-wrap-distance-bottom:0;mso-position-horizontal:absolute;mso-position-horizontal-relative:text;mso-position-vertical:absolute;mso-position-vertical-relative:page;mso-height-percent:0;mso-height-relative:margin;v-text-anchor:middle" alt="rectángulo de color" o:spid="_x0000_s1026" fillcolor="#34aba2 [3206]" stroked="f" strokeweight="2pt" w14:anchorId="78CCAC0D" o:gfxdata="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">
                 <w10:wrap anchory="page"/>
@@ -1147,7 +1147,56 @@
         <w:rPr>
           <w:rFonts w:ascii="Times New Roman" w:hAnsi="Times New Roman" w:cs="Times New Roman"/>
           <w:color w:val="auto"/>
-          <w:shd w:val="clear" w:color="auto" w:fill="FFFFFF"/>
+        </w:rPr>
+      </w:pPr>
+      <w:r>
+        <w:rPr>
+          <w:noProof/>
+        </w:rPr>
+        <w:drawing>
+          <wp:inline distT="0" distB="0" distL="0" distR="0" wp14:anchorId="09FD73AB" wp14:editId="5B4B2277">
+            <wp:extent cx="5353050" cy="2266950"/>
+            <wp:effectExtent l="0" t="0" r="0" b="0"/>
+            <wp:docPr id="1792121115" name="Imagen 1"/>
+            <wp:cNvGraphicFramePr>
+              <a:graphicFrameLocks xmlns:a="http://schemas.openxmlformats.org/drawingml/2006/main" noChangeAspect="1"/>
+            </wp:cNvGraphicFramePr>
+            <a:graphic xmlns:a="http://schemas.openxmlformats.org/drawingml/2006/main">
+              <a:graphicData uri="http://schemas.openxmlformats.org/drawingml/2006/picture">
+                <pic:pic xmlns:pic="http://schemas.openxmlformats.org/drawingml/2006/picture">
+                  <pic:nvPicPr>
+                    <pic:cNvPr id="1792121115" name=""/>
+                    <pic:cNvPicPr/>
+                  </pic:nvPicPr>
+                  <pic:blipFill>
+                    <a:blip r:embed="rId9"/>
+                    <a:stretch>
+                      <a:fillRect/>
+                    </a:stretch>
+                  </pic:blipFill>
+                  <pic:spPr>
+                    <a:xfrm>
+                      <a:off x="0" y="0"/>
+                      <a:ext cx="5353050" cy="2266950"/>
+                    </a:xfrm>
+                    <a:prstGeom prst="rect">
+                      <a:avLst/>
+                    </a:prstGeom>
+                  </pic:spPr>
+                </pic:pic>
+              </a:graphicData>
+            </a:graphic>
+          </wp:inline>
+        </w:drawing>
+      </w:r>
+    </w:p>
+    <w:p>
+      <w:pPr>
+        <w:spacing w:after="200"/>
+        <w:jc w:val="both"/>
+        <w:rPr>
+          <w:rFonts w:ascii="Times New Roman" w:hAnsi="Times New Roman" w:cs="Times New Roman"/>
+          <w:color w:val="auto"/>
         </w:rPr>
       </w:pPr>
     </w:p>
@@ -1162,17 +1211,44 @@
       </w:pPr>
       <w:r>
         <w:rPr>
-          <w:rFonts w:ascii="Times New Roman" w:hAnsi="Times New Roman" w:cs="Times New Roman"/>
-          <w:color w:val="auto"/>
-        </w:rPr>
-        <w:t>Mamahuevo</w:t>
-      </w:r>
-      <w:r>
-        <w:rPr>
-          <w:rFonts w:ascii="Times New Roman" w:hAnsi="Times New Roman" w:cs="Times New Roman"/>
-          <w:color w:val="auto"/>
-        </w:rPr>
-        <w:t xml:space="preserve"> ñañaña</w:t>
+          <w:noProof/>
+        </w:rPr>
+        <w:lastRenderedPageBreak/>
+        <w:drawing>
+          <wp:inline distT="0" distB="0" distL="0" distR="0" wp14:anchorId="6CB74A14" wp14:editId="4EA1DC5F">
+            <wp:extent cx="5067300" cy="2781300"/>
+            <wp:effectExtent l="0" t="0" r="0" b="0"/>
+            <wp:docPr id="1696230514" name="Imagen 1"/>
+            <wp:cNvGraphicFramePr>
+              <a:graphicFrameLocks xmlns:a="http://schemas.openxmlformats.org/drawingml/2006/main" noChangeAspect="1"/>
+            </wp:cNvGraphicFramePr>
+            <a:graphic xmlns:a="http://schemas.openxmlformats.org/drawingml/2006/main">
+              <a:graphicData uri="http://schemas.openxmlformats.org/drawingml/2006/picture">
+                <pic:pic xmlns:pic="http://schemas.openxmlformats.org/drawingml/2006/picture">
+                  <pic:nvPicPr>
+                    <pic:cNvPr id="1696230514" name=""/>
+                    <pic:cNvPicPr/>
+                  </pic:nvPicPr>
+                  <pic:blipFill>
+                    <a:blip r:embed="rId10"/>
+                    <a:stretch>
+                      <a:fillRect/>
+                    </a:stretch>
+                  </pic:blipFill>
+                  <pic:spPr>
+                    <a:xfrm>
+                      <a:off x="0" y="0"/>
+                      <a:ext cx="5067300" cy="2781300"/>
+                    </a:xfrm>
+                    <a:prstGeom prst="rect">
+                      <a:avLst/>
+                    </a:prstGeom>
+                  </pic:spPr>
+                </pic:pic>
+              </a:graphicData>
+            </a:graphic>
+          </wp:inline>
+        </w:drawing>
       </w:r>
     </w:p>
     <w:p>
@@ -1251,36 +1327,6 @@
         <w:jc w:val="both"/>
         <w:rPr>
           <w:rFonts w:ascii="Times New Roman" w:hAnsi="Times New Roman" w:cs="Times New Roman"/>
-          <w:color w:val="auto"/>
-        </w:rPr>
-      </w:pPr>
-    </w:p>
-    <w:p>
-      <w:pPr>
-        <w:spacing w:after="200"/>
-        <w:jc w:val="both"/>
-        <w:rPr>
-          <w:rFonts w:ascii="Times New Roman" w:hAnsi="Times New Roman" w:cs="Times New Roman"/>
-          <w:color w:val="auto"/>
-        </w:rPr>
-      </w:pPr>
-    </w:p>
-    <w:p>
-      <w:pPr>
-        <w:spacing w:after="200"/>
-        <w:jc w:val="both"/>
-        <w:rPr>
-          <w:rFonts w:ascii="Times New Roman" w:hAnsi="Times New Roman" w:cs="Times New Roman"/>
-          <w:color w:val="auto"/>
-        </w:rPr>
-      </w:pPr>
-    </w:p>
-    <w:p>
-      <w:pPr>
-        <w:spacing w:after="200"/>
-        <w:jc w:val="both"/>
-        <w:rPr>
-          <w:rFonts w:ascii="Times New Roman" w:hAnsi="Times New Roman" w:cs="Times New Roman"/>
           <w:b w:val="0"/>
           <w:color w:val="auto"/>
           <w:shd w:val="clear" w:color="auto" w:fill="FFFFFF"/>
@@ -1333,6 +1379,7 @@
         <w:rPr>
           <w:noProof/>
         </w:rPr>
+        <w:lastRenderedPageBreak/>
         <w:drawing>
           <wp:inline distT="0" distB="0" distL="0" distR="0" wp14:anchorId="258B666C" wp14:editId="060D8099">
             <wp:extent cx="5897103" cy="3371850"/>
@@ -1349,7 +1396,7 @@
                     <pic:cNvPicPr/>
                   </pic:nvPicPr>
                   <pic:blipFill>
-                    <a:blip r:embed="rId9">
+                    <a:blip r:embed="rId11">
                       <a:extLst>
                         <a:ext uri="{28A0092B-C50C-407E-A947-70E740481C1C}">
                           <a14:useLocalDpi xmlns:a14="http://schemas.microsoft.com/office/drawing/2010/main" val="0"/>
@@ -1380,7 +1427,7 @@
           <w:noProof/>
         </w:rPr>
         <w:drawing>
-          <wp:inline distT="0" distB="0" distL="0" distR="0" wp14:anchorId="0E49BB9E" wp14:editId="4A12922C">
+          <wp:inline distT="0" distB="0" distL="0" distR="0" wp14:anchorId="0E49BB9E" wp14:editId="5B657F0C">
             <wp:extent cx="6372225" cy="2819400"/>
             <wp:effectExtent l="0" t="0" r="0" b="0"/>
             <wp:docPr id="1006964143" name="Imagen 1006964143"/>
@@ -1395,7 +1442,7 @@
                     <pic:cNvPicPr/>
                   </pic:nvPicPr>
                   <pic:blipFill>
-                    <a:blip r:embed="rId10" cstate="print">
+                    <a:blip r:embed="rId12" cstate="print">
                       <a:extLst>
                         <a:ext uri="{28A0092B-C50C-407E-A947-70E740481C1C}">
                           <a14:useLocalDpi xmlns:a14="http://schemas.microsoft.com/office/drawing/2010/main" val="0"/>
@@ -1451,7 +1498,6 @@
         <w:rPr>
           <w:noProof/>
         </w:rPr>
-        <w:lastRenderedPageBreak/>
         <w:drawing>
           <wp:anchor distT="0" distB="0" distL="114300" distR="114300" simplePos="0" relativeHeight="251661312" behindDoc="1" locked="0" layoutInCell="1" allowOverlap="1" wp14:anchorId="6478B9F8" wp14:editId="066C0DAF">
             <wp:simplePos x="0" y="0"/>
@@ -1484,7 +1530,7 @@
                     <pic:cNvPicPr/>
                   </pic:nvPicPr>
                   <pic:blipFill>
-                    <a:blip r:embed="rId11">
+                    <a:blip r:embed="rId13">
                       <a:extLst>
                         <a:ext uri="{28A0092B-C50C-407E-A947-70E740481C1C}">
                           <a14:useLocalDpi xmlns:a14="http://schemas.microsoft.com/office/drawing/2010/main" val="0"/>
@@ -1923,8 +1969,8 @@
       </w:pPr>
     </w:p>
     <w:sectPr>
-      <w:headerReference w:type="default" r:id="rId12"/>
-      <w:footerReference w:type="default" r:id="rId13"/>
+      <w:headerReference w:type="default" r:id="rId14"/>
+      <w:footerReference w:type="default" r:id="rId15"/>
       <w:pgSz w:w="11906" w:h="16838" w:code="9"/>
       <w:pgMar w:top="720" w:right="936" w:bottom="720" w:left="936" w:header="0" w:footer="289" w:gutter="0"/>
       <w:pgNumType w:start="1"/>
@@ -3080,6 +3126,7 @@
     <w:rsid w:val="00241C07"/>
     <w:rsid w:val="003E25B2"/>
     <w:rsid w:val="005E15FB"/>
+    <w:rsid w:val="006E4D2D"/>
     <w:rsid w:val="00702AD0"/>
     <w:rsid w:val="007B13B3"/>
     <w:rsid w:val="009F2724"/>

</xml_diff>

<commit_message>
comienzo a editar el ejercicio 8
</commit_message>
<xml_diff>
--- a/Ejercicio Pull Request.docx
+++ b/Ejercicio Pull Request.docx
@@ -1,8 +1,8 @@
 
 <file path=word/document.xml><?xml version="1.0" encoding="utf-8"?>
-<w:document xmlns:o="urn:schemas-microsoft-com:office:office" xmlns:r="http://schemas.openxmlformats.org/officeDocument/2006/relationships" xmlns:v="urn:schemas-microsoft-com:vml" xmlns:w="http://schemas.openxmlformats.org/wordprocessingml/2006/main" xmlns:w10="urn:schemas-microsoft-com:office:word" xmlns:wp="http://schemas.openxmlformats.org/drawingml/2006/wordprocessingDrawing" xmlns:wps="http://schemas.microsoft.com/office/word/2010/wordprocessingShape" xmlns:wpg="http://schemas.microsoft.com/office/word/2010/wordprocessingGroup" xmlns:mc="http://schemas.openxmlformats.org/markup-compatibility/2006" xmlns:wp14="http://schemas.microsoft.com/office/word/2010/wordprocessingDrawing" xmlns:w14="http://schemas.microsoft.com/office/word/2010/wordml" xmlns:w15="http://schemas.microsoft.com/office/word/2012/wordml" xmlns:a="http://schemas.openxmlformats.org/drawingml/2006/main" xmlns:pic="http://schemas.openxmlformats.org/drawingml/2006/picture" xmlns:a14="http://schemas.microsoft.com/office/drawing/2010/main" mc:Ignorable="w14 wp14 w15">
+<w:document xmlns:o="urn:schemas-microsoft-com:office:office" xmlns:r="http://schemas.openxmlformats.org/officeDocument/2006/relationships" xmlns:v="urn:schemas-microsoft-com:vml" xmlns:w="http://schemas.openxmlformats.org/wordprocessingml/2006/main" xmlns:w10="urn:schemas-microsoft-com:office:word" xmlns:wp="http://schemas.openxmlformats.org/drawingml/2006/wordprocessingDrawing" xmlns:wps="http://schemas.microsoft.com/office/word/2010/wordprocessingShape" xmlns:wpg="http://schemas.microsoft.com/office/word/2010/wordprocessingGroup" xmlns:mc="http://schemas.openxmlformats.org/markup-compatibility/2006" xmlns:wp14="http://schemas.microsoft.com/office/word/2010/wordprocessingDrawing" xmlns:w14="http://schemas.microsoft.com/office/word/2010/wordml" xmlns:w15="http://schemas.microsoft.com/office/word/2012/wordml" mc:Ignorable="w14 wp14 w15">
   <w:body>
-    <w:p xmlns:wp14="http://schemas.microsoft.com/office/word/2010/wordml" wp14:textId="77777777">
+    <w:p>
       <w:pPr>
         <w:pStyle w:val="Normal"/>
         <w:rPr/>
@@ -10,7 +10,7 @@
       <w:r>
         <w:rPr/>
         <w:drawing>
-          <wp:anchor xmlns:wp14="http://schemas.microsoft.com/office/word/2010/wordprocessingDrawing" distT="0" distB="0" distL="0" distR="0" simplePos="0" relativeHeight="11" behindDoc="1" locked="0" layoutInCell="0" allowOverlap="1" wp14:anchorId="5FF12827" wp14:editId="7777777">
+          <wp:anchor behindDoc="1" distT="0" distB="0" distL="0" distR="0" simplePos="0" locked="0" layoutInCell="0" allowOverlap="1" relativeHeight="19">
             <wp:simplePos x="0" y="0"/>
             <wp:positionH relativeFrom="column">
               <wp:posOffset>-746760</wp:posOffset>
@@ -54,13 +54,10 @@
             </a:graphic>
           </wp:anchor>
         </w:drawing>
-      </w:r>
-      <w:r>
-        <w:rPr/>
         <mc:AlternateContent>
           <mc:Choice Requires="wps">
             <w:drawing>
-              <wp:anchor xmlns:wp14="http://schemas.microsoft.com/office/word/2010/wordprocessingDrawing" distT="0" distB="0" distL="0" distR="3810" simplePos="0" relativeHeight="13" behindDoc="1" locked="0" layoutInCell="0" allowOverlap="1" wp14:anchorId="58292E93" wp14:editId="7777777">
+              <wp:anchor behindDoc="1" distT="0" distB="0" distL="635" distR="0" simplePos="0" locked="0" layoutInCell="0" allowOverlap="1" relativeHeight="21" wp14:anchorId="58292E93">
                 <wp:simplePos x="0" y="0"/>
                 <wp:positionH relativeFrom="column">
                   <wp:posOffset>-202565</wp:posOffset>
@@ -113,10 +110,10 @@
             </w:drawing>
           </mc:Choice>
           <mc:Fallback>
-            <w:pict w14:anchorId="4B5987AF">
-              <v:rect xmlns:wp14="http://schemas.microsoft.com/office/word/2010/wordprocessingDrawing" id="shape_0" style="position:absolute;margin-left:-15.95pt;margin-top:73.85pt;width:310.1pt;height:681.65pt;mso-wrap-style:none;v-text-anchor:middle;mso-position-vertical-relative:page" o:allowincell="f" fillcolor="white" stroked="f" ID="Rectángulo 3" path="m0,0l-2147483645,0l-2147483645,-2147483646l0,-2147483646xe" wp14:anchorId="58292E93">
-                <v:fill type="solid" color2="black" o:detectmouseclick="t"/>
-                <v:stroke weight="25560" color="#3465a4" joinstyle="round" endcap="flat"/>
+            <w:pict>
+              <v:rect id="shape_0" ID="Rectángulo 3" path="m0,0l-2147483645,0l-2147483645,-2147483646l0,-2147483646xe" fillcolor="white" stroked="f" o:allowincell="f" style="position:absolute;margin-left:-15.95pt;margin-top:73.85pt;width:310.1pt;height:681.65pt;mso-wrap-style:none;v-text-anchor:middle;mso-position-vertical-relative:page" wp14:anchorId="58292E93">
+                <v:fill o:detectmouseclick="t" type="solid" color2="black"/>
+                <v:stroke color="#3465a4" weight="25560" joinstyle="round" endcap="flat"/>
                 <w10:wrap type="none"/>
               </v:rect>
             </w:pict>
@@ -126,7 +123,7 @@
     </w:p>
     <w:tbl>
       <w:tblPr>
-        <w:tblpPr w:leftFromText="180" w:rightFromText="180" w:vertAnchor="text" w:horzAnchor="margin" w:tblpX="0" w:tblpY="-7"/>
+        <w:tblpPr w:vertAnchor="text" w:horzAnchor="margin" w:leftFromText="180" w:rightFromText="180" w:tblpX="0" w:tblpY="-7"/>
         <w:tblW w:w="5580" w:type="dxa"/>
         <w:jc w:val="left"/>
         <w:tblInd w:w="0" w:type="dxa"/>
@@ -137,12 +134,12 @@
           <w:bottom w:w="0" w:type="dxa"/>
           <w:right w:w="0" w:type="dxa"/>
         </w:tblCellMar>
-        <w:tblLook w:val="0000" w:firstRow="0" w:lastRow="0" w:firstColumn="0" w:lastColumn="0" w:noHBand="0" w:noVBand="0"/>
+        <w:tblLook w:firstRow="0" w:noVBand="0" w:lastRow="0" w:firstColumn="0" w:lastColumn="0" w:noHBand="0" w:val="0000"/>
       </w:tblPr>
       <w:tblGrid>
         <w:gridCol w:w="5580"/>
       </w:tblGrid>
-      <w:tr xmlns:wp14="http://schemas.microsoft.com/office/word/2010/wordml" wp14:textId="77777777">
+      <w:tr>
         <w:trPr>
           <w:trHeight w:val="1894" w:hRule="atLeast"/>
         </w:trPr>
@@ -151,7 +148,7 @@
             <w:tcW w:w="5580" w:type="dxa"/>
             <w:tcBorders/>
           </w:tcPr>
-          <w:p wp14:textId="77777777">
+          <w:p>
             <w:pPr>
               <w:pStyle w:val="Normal"/>
               <w:widowControl w:val="false"/>
@@ -162,7 +159,7 @@
               <mc:AlternateContent>
                 <mc:Choice Requires="wps">
                   <w:drawing>
-                    <wp:inline xmlns:wp14="http://schemas.microsoft.com/office/word/2010/wordprocessingDrawing" distT="0" distB="0" distL="0" distR="0" wp14:anchorId="27E71AF2" wp14:editId="7777777">
+                    <wp:inline distT="0" distB="0" distL="0" distR="0" wp14:anchorId="27E71AF2">
                       <wp:extent cx="3528695" cy="1733550"/>
                       <wp:effectExtent l="0" t="0" r="0" b="0"/>
                       <wp:docPr id="3" name="Forma 1"/>
@@ -191,7 +188,7 @@
                             </wps:style>
                             <wps:txbx>
                               <w:txbxContent>
-                                <w:p xmlns:wp14="http://schemas.microsoft.com/office/word/2010/wordml" wp14:textId="77777777">
+                                <w:p>
                                   <w:pPr>
                                     <w:pStyle w:val="Ttulogeneral"/>
                                     <w:widowControl w:val="false"/>
@@ -202,12 +199,13 @@
                                   </w:pPr>
                                   <w:r>
                                     <w:rPr>
+                                      <w:color w:val="0F0D29"/>
                                       <w:lang w:bidi="es-ES"/>
                                     </w:rPr>
                                     <w:t>EJERCICIO</w:t>
                                   </w:r>
                                 </w:p>
-                                <w:p xmlns:wp14="http://schemas.microsoft.com/office/word/2010/wordml" wp14:textId="77777777">
+                                <w:p>
                                   <w:pPr>
                                     <w:pStyle w:val="Ttulogeneral"/>
                                     <w:widowControl w:val="false"/>
@@ -218,20 +216,24 @@
                                   </w:pPr>
                                   <w:r>
                                     <w:rPr>
+                                      <w:color w:val="0F0D29"/>
                                       <w:lang w:bidi="es-ES"/>
                                     </w:rPr>
                                     <w:t>PAREJAS</w:t>
                                   </w:r>
                                 </w:p>
-                                <w:p xmlns:wp14="http://schemas.microsoft.com/office/word/2010/wordml" wp14:textId="77777777">
+                                <w:p>
                                   <w:pPr>
                                     <w:pStyle w:val="Ttulogeneral"/>
                                     <w:widowControl w:val="false"/>
                                     <w:spacing w:before="0" w:after="0"/>
-                                    <w:rPr/>
+                                    <w:rPr>
+                                      <w:color w:val="0F0D29"/>
+                                    </w:rPr>
                                   </w:pPr>
                                   <w:r>
                                     <w:rPr>
+                                      <w:color w:val="0F0D29"/>
                                       <w:lang w:bidi="es-ES"/>
                                     </w:rPr>
                                     <w:t>CON GIT</w:t>
@@ -250,13 +252,13 @@
                   </w:drawing>
                 </mc:Choice>
                 <mc:Fallback>
-                  <w:pict w14:anchorId="2F56781B">
-                    <v:rect xmlns:wp14="http://schemas.microsoft.com/office/word/2010/wordprocessingDrawing" id="shape_0" style="position:absolute;margin-left:0pt;margin-top:-136.55pt;width:277.8pt;height:136.45pt;mso-wrap-style:square;v-text-anchor:top;mso-position-vertical:top" o:allowincell="f" stroked="f" ID="Forma 1" path="m0,0l-2147483645,0l-2147483645,-2147483646l0,-2147483646xe" wp14:anchorId="27E71AF2">
-                      <v:fill on="false" o:detectmouseclick="t"/>
-                      <v:stroke weight="6480" color="#3465a4" joinstyle="round" endcap="flat"/>
+                  <w:pict>
+                    <v:rect id="shape_0" ID="Forma 1" path="m0,0l-2147483645,0l-2147483645,-2147483646l0,-2147483646xe" stroked="f" o:allowincell="f" style="position:absolute;margin-left:0pt;margin-top:-136.55pt;width:277.8pt;height:136.45pt;mso-wrap-style:square;v-text-anchor:top;mso-position-vertical:top" wp14:anchorId="27E71AF2">
+                      <v:fill o:detectmouseclick="t" on="false"/>
+                      <v:stroke color="#3465a4" weight="6480" joinstyle="round" endcap="flat"/>
                       <v:textbox>
                         <w:txbxContent>
-                          <w:p xmlns:wp14="http://schemas.microsoft.com/office/word/2010/wordml" wp14:textId="77777777">
+                          <w:p>
                             <w:pPr>
                               <w:pStyle w:val="Ttulogeneral"/>
                               <w:widowControl w:val="false"/>
@@ -267,12 +269,13 @@
                             </w:pPr>
                             <w:r>
                               <w:rPr>
+                                <w:color w:val="0F0D29"/>
                                 <w:lang w:bidi="es-ES"/>
                               </w:rPr>
                               <w:t>EJERCICIO</w:t>
                             </w:r>
                           </w:p>
-                          <w:p xmlns:wp14="http://schemas.microsoft.com/office/word/2010/wordml" wp14:textId="77777777">
+                          <w:p>
                             <w:pPr>
                               <w:pStyle w:val="Ttulogeneral"/>
                               <w:widowControl w:val="false"/>
@@ -283,20 +286,24 @@
                             </w:pPr>
                             <w:r>
                               <w:rPr>
+                                <w:color w:val="0F0D29"/>
                                 <w:lang w:bidi="es-ES"/>
                               </w:rPr>
                               <w:t>PAREJAS</w:t>
                             </w:r>
                           </w:p>
-                          <w:p xmlns:wp14="http://schemas.microsoft.com/office/word/2010/wordml" wp14:textId="77777777">
+                          <w:p>
                             <w:pPr>
                               <w:pStyle w:val="Ttulogeneral"/>
                               <w:widowControl w:val="false"/>
                               <w:spacing w:before="0" w:after="0"/>
-                              <w:rPr/>
+                              <w:rPr>
+                                <w:color w:val="0F0D29"/>
+                              </w:rPr>
                             </w:pPr>
                             <w:r>
                               <w:rPr>
+                                <w:color w:val="0F0D29"/>
                                 <w:lang w:bidi="es-ES"/>
                               </w:rPr>
                               <w:t>CON GIT</w:t>
@@ -311,7 +318,7 @@
               </mc:AlternateContent>
             </w:r>
           </w:p>
-          <w:p wp14:textId="77777777">
+          <w:p>
             <w:pPr>
               <w:pStyle w:val="Normal"/>
               <w:widowControl w:val="false"/>
@@ -322,7 +329,7 @@
               <mc:AlternateContent>
                 <mc:Choice Requires="wps">
                   <w:drawing>
-                    <wp:inline xmlns:wp14="http://schemas.microsoft.com/office/word/2010/wordprocessingDrawing" distT="0" distB="0" distL="0" distR="0" wp14:anchorId="1E033BA7" wp14:editId="7777777">
+                    <wp:inline distT="0" distB="0" distL="0" distR="0" wp14:anchorId="1E033BA7">
                       <wp:extent cx="1391285" cy="635"/>
                       <wp:effectExtent l="0" t="19050" r="19050" b="19050"/>
                       <wp:docPr id="5" name="Forma 2"/>
@@ -365,10 +372,10 @@
                   </w:drawing>
                 </mc:Choice>
                 <mc:Fallback>
-                  <w:pict w14:anchorId="10C8E40D">
-                    <v:line xmlns:wp14="http://schemas.microsoft.com/office/word/2010/wordprocessingDrawing" id="shape_0" style="position:absolute;mso-position-vertical:top" o:allowincell="f" stroked="t" from="0pt,-3.1pt" to="109.5pt,-3.1pt" ID="Forma 2" wp14:anchorId="1E033BA7">
-                      <v:stroke weight="38160" color="#082a75" joinstyle="round" endcap="flat"/>
-                      <v:fill on="false" o:detectmouseclick="t"/>
+                  <w:pict>
+                    <v:line id="shape_0" from="0pt,-3.1pt" to="109.5pt,-3.1pt" ID="Forma 2" stroked="t" o:allowincell="f" style="position:absolute;mso-position-vertical:top" wp14:anchorId="1E033BA7">
+                      <v:stroke color="#082a75" weight="38160" joinstyle="round" endcap="flat"/>
+                      <v:fill o:detectmouseclick="t" on="false"/>
                       <w10:wrap type="square"/>
                     </v:line>
                   </w:pict>
@@ -378,7 +385,7 @@
           </w:p>
         </w:tc>
       </w:tr>
-      <w:tr xmlns:wp14="http://schemas.microsoft.com/office/word/2010/wordml" wp14:textId="77777777">
+      <w:tr>
         <w:trPr>
           <w:trHeight w:val="7303" w:hRule="atLeast"/>
         </w:trPr>
@@ -387,7 +394,7 @@
             <w:tcW w:w="5580" w:type="dxa"/>
             <w:tcBorders/>
           </w:tcPr>
-          <w:p wp14:textId="77777777">
+          <w:p>
             <w:pPr>
               <w:pStyle w:val="Normal"/>
               <w:widowControl w:val="false"/>
@@ -399,7 +406,7 @@
           </w:p>
         </w:tc>
       </w:tr>
-      <w:tr xmlns:wp14="http://schemas.microsoft.com/office/word/2010/wordml" wp14:textId="77777777">
+      <w:tr>
         <w:trPr>
           <w:trHeight w:val="2438" w:hRule="atLeast"/>
         </w:trPr>
@@ -408,20 +415,18 @@
             <w:tcW w:w="5580" w:type="dxa"/>
             <w:tcBorders/>
           </w:tcPr>
-          <w:p wp14:textId="77777777">
+          <w:p>
             <w:pPr>
               <w:pStyle w:val="Normal"/>
               <w:widowControl w:val="false"/>
               <w:rPr/>
             </w:pPr>
             <w:sdt>
-              <w:sdtPr>
-                <w:id w:val="1502318163"/>
-                <w:placeholder>
-                  <w:docPart w:val="F595E0D8E4A2482B85D390A80F28CAA8"/>
-                </w:placeholder>
-              </w:sdtPr>
+              <w:sdtPr/>
               <w:sdtContent>
+                <w:r>
+                  <w:rPr/>
+                </w:r>
                 <w:r>
                   <w:rPr/>
                   <w:t>CURSO 2023-2024</w:t>
@@ -429,7 +434,7 @@
               </w:sdtContent>
             </w:sdt>
           </w:p>
-          <w:p wp14:textId="77777777">
+          <w:p>
             <w:pPr>
               <w:pStyle w:val="Normal"/>
               <w:widowControl w:val="false"/>
@@ -443,7 +448,7 @@
               <mc:AlternateContent>
                 <mc:Choice Requires="wps">
                   <w:drawing>
-                    <wp:inline xmlns:wp14="http://schemas.microsoft.com/office/word/2010/wordprocessingDrawing" distT="0" distB="0" distL="0" distR="0" wp14:anchorId="098C8157" wp14:editId="7777777">
+                    <wp:inline distT="0" distB="0" distL="0" distR="0" wp14:anchorId="098C8157">
                       <wp:extent cx="1494155" cy="635"/>
                       <wp:effectExtent l="0" t="19050" r="30480" b="19050"/>
                       <wp:docPr id="6" name="Forma 3"/>
@@ -486,10 +491,10 @@
                   </w:drawing>
                 </mc:Choice>
                 <mc:Fallback>
-                  <w:pict w14:anchorId="1C8EB655">
-                    <v:line xmlns:wp14="http://schemas.microsoft.com/office/word/2010/wordprocessingDrawing" id="shape_0" style="position:absolute;mso-position-vertical:top" o:allowincell="f" stroked="t" from="0pt,-3.1pt" to="117.6pt,-3.1pt" ID="Forma 3" wp14:anchorId="098C8157">
-                      <v:stroke weight="38160" color="#082a75" joinstyle="round" endcap="flat"/>
-                      <v:fill on="false" o:detectmouseclick="t"/>
+                  <w:pict>
+                    <v:line id="shape_0" from="0pt,-3.1pt" to="117.6pt,-3.1pt" ID="Forma 3" stroked="t" o:allowincell="f" style="position:absolute;mso-position-vertical:top" wp14:anchorId="098C8157">
+                      <v:stroke color="#082a75" weight="38160" joinstyle="round" endcap="flat"/>
+                      <v:fill o:detectmouseclick="t" on="false"/>
                       <w10:wrap type="square"/>
                     </v:line>
                   </w:pict>
@@ -497,7 +502,7 @@
               </mc:AlternateContent>
             </w:r>
           </w:p>
-          <w:p wp14:textId="77777777">
+          <w:p>
             <w:pPr>
               <w:pStyle w:val="Normal"/>
               <w:widowControl w:val="false"/>
@@ -513,7 +518,7 @@
               </w:rPr>
             </w:r>
           </w:p>
-          <w:p wp14:textId="77777777">
+          <w:p>
             <w:pPr>
               <w:pStyle w:val="Normal"/>
               <w:widowControl w:val="false"/>
@@ -529,7 +534,7 @@
               </w:rPr>
             </w:r>
           </w:p>
-          <w:p wp14:textId="77777777">
+          <w:p>
             <w:pPr>
               <w:pStyle w:val="Normal"/>
               <w:widowControl w:val="false"/>
@@ -537,20 +542,25 @@
             </w:pPr>
             <w:sdt>
               <w:sdtPr>
-                <w:id w:val="1649646993"/>
+                <w:id w:val="134759834"/>
               </w:sdtPr>
               <w:sdtContent>
-                <w:r>
-                  <w:rPr/>
-                </w:r>
-                <w:r>
-                  <w:rPr/>
-                  <w:t>I.E.S. MARIA MOLINER</w:t>
-                </w:r>
+                <w:sdt>
+                  <w:sdtPr/>
+                  <w:sdtContent>
+                    <w:r>
+                      <w:rPr/>
+                    </w:r>
+                    <w:r>
+                      <w:rPr/>
+                      <w:t>I.E.S. MARIA MOLINER</w:t>
+                    </w:r>
+                  </w:sdtContent>
+                </w:sdt>
               </w:sdtContent>
             </w:sdt>
           </w:p>
-          <w:p wp14:textId="77777777">
+          <w:p>
             <w:pPr>
               <w:pStyle w:val="Normal"/>
               <w:widowControl w:val="false"/>
@@ -561,7 +571,7 @@
               <w:t>ENTORNOS DE DESARROLLO - DAW 1</w:t>
             </w:r>
           </w:p>
-          <w:p wp14:textId="77777777">
+          <w:p>
             <w:pPr>
               <w:pStyle w:val="Normal"/>
               <w:widowControl w:val="false"/>
@@ -580,7 +590,7 @@
         </w:tc>
       </w:tr>
     </w:tbl>
-    <w:p xmlns:wp14="http://schemas.microsoft.com/office/word/2010/wordml" wp14:textId="77777777">
+    <w:p>
       <w:pPr>
         <w:pStyle w:val="Normal"/>
         <w:spacing w:before="0" w:after="200"/>
@@ -595,7 +605,7 @@
         <mc:AlternateContent>
           <mc:Choice Requires="wps">
             <w:drawing>
-              <wp:anchor xmlns:wp14="http://schemas.microsoft.com/office/word/2010/wordprocessingDrawing" distT="0" distB="0" distL="0" distR="0" simplePos="0" relativeHeight="12" behindDoc="1" locked="0" layoutInCell="0" allowOverlap="1" wp14:anchorId="05CE8971" wp14:editId="7777777">
+              <wp:anchor behindDoc="1" distT="0" distB="0" distL="0" distR="0" simplePos="0" locked="0" layoutInCell="0" allowOverlap="1" relativeHeight="20" wp14:anchorId="05CE8971">
                 <wp:simplePos x="0" y="0"/>
                 <wp:positionH relativeFrom="column">
                   <wp:posOffset>-745490</wp:posOffset>
@@ -648,10 +658,10 @@
             </w:drawing>
           </mc:Choice>
           <mc:Fallback>
-            <w:pict w14:anchorId="4902E612">
-              <v:rect xmlns:wp14="http://schemas.microsoft.com/office/word/2010/wordprocessingDrawing" id="shape_0" style="position:absolute;margin-left:-58.7pt;margin-top:525pt;width:611.05pt;height:316.45pt;mso-wrap-style:none;v-text-anchor:middle;mso-position-vertical-relative:page" o:allowincell="f" fillcolor="#34aba2" stroked="f" ID="Rectángulo 2" path="m0,0l-2147483645,0l-2147483645,-2147483646l0,-2147483646xe" wp14:anchorId="05CE8971">
-                <v:fill type="solid" color2="#cb545d" o:detectmouseclick="t"/>
-                <v:stroke weight="25560" color="#3465a4" joinstyle="round" endcap="flat"/>
+            <w:pict>
+              <v:rect id="shape_0" ID="Rectángulo 2" path="m0,0l-2147483645,0l-2147483645,-2147483646l0,-2147483646xe" fillcolor="#34aba2" stroked="f" o:allowincell="f" style="position:absolute;margin-left:-58.7pt;margin-top:525pt;width:611.05pt;height:316.45pt;mso-wrap-style:none;v-text-anchor:middle;mso-position-vertical-relative:page" wp14:anchorId="05CE8971">
+                <v:fill o:detectmouseclick="t" type="solid" color2="#cb545d"/>
+                <v:stroke color="#3465a4" weight="25560" joinstyle="round" endcap="flat"/>
                 <w10:wrap type="none"/>
               </v:rect>
             </w:pict>
@@ -659,7 +669,7 @@
         </mc:AlternateContent>
       </w:r>
     </w:p>
-    <w:p xmlns:wp14="http://schemas.microsoft.com/office/word/2010/wordml" wp14:textId="77777777">
+    <w:p>
       <w:pPr>
         <w:pStyle w:val="Normal"/>
         <w:spacing w:before="0" w:after="200"/>
@@ -672,7 +682,7 @@
         <w:br w:type="page"/>
       </w:r>
     </w:p>
-    <w:p xmlns:wp14="http://schemas.microsoft.com/office/word/2010/wordml" wp14:textId="77777777">
+    <w:p>
       <w:pPr>
         <w:pStyle w:val="Normal"/>
         <w:spacing w:before="0" w:after="200"/>
@@ -680,20 +690,20 @@
           <w:rFonts w:ascii="Times New Roman" w:hAnsi="Times New Roman" w:cs="Times New Roman"/>
           <w:color w:val="auto"/>
           <w:szCs w:val="28"/>
-          <w:shd w:val="clear" w:fill="FFFFFF"/>
-        </w:rPr>
-      </w:pPr>
-      <w:r>
-        <w:rPr>
-          <w:rFonts w:ascii="Times New Roman" w:hAnsi="Times New Roman" w:cs="Times New Roman"/>
+          <w:shd w:fill="FFFFFF" w:val="clear"/>
+        </w:rPr>
+      </w:pPr>
+      <w:r>
+        <w:rPr>
+          <w:rFonts w:cs="Times New Roman" w:ascii="Times New Roman" w:hAnsi="Times New Roman"/>
           <w:color w:val="000000"/>
           <w:szCs w:val="28"/>
-          <w:shd w:val="clear" w:fill="FFFFFF"/>
+          <w:shd w:fill="FFFFFF" w:val="clear"/>
         </w:rPr>
         <w:t>Elabora un documento compartido y entrega la misma copia en Moodle.</w:t>
       </w:r>
     </w:p>
-    <w:p xmlns:wp14="http://schemas.microsoft.com/office/word/2010/wordml" wp14:textId="77777777">
+    <w:p>
       <w:pPr>
         <w:pStyle w:val="Normal"/>
         <w:spacing w:before="0" w:after="200"/>
@@ -705,26 +715,26 @@
           <w:bCs/>
           <w:color w:val="auto"/>
           <w:szCs w:val="28"/>
-          <w:shd w:val="clear" w:fill="FFFFFF"/>
-        </w:rPr>
-      </w:pPr>
-      <w:r>
-        <w:rPr>
-          <w:rFonts w:ascii="Times New Roman" w:hAnsi="Times New Roman" w:cs="Times New Roman"/>
+          <w:shd w:fill="FFFFFF" w:val="clear"/>
+        </w:rPr>
+      </w:pPr>
+      <w:r>
+        <w:rPr>
+          <w:rFonts w:cs="Times New Roman" w:ascii="Times New Roman" w:hAnsi="Times New Roman"/>
           <w:color w:val="000000"/>
           <w:szCs w:val="28"/>
-          <w:shd w:val="clear" w:fill="FFFFFF"/>
+          <w:shd w:fill="FFFFFF" w:val="clear"/>
         </w:rPr>
         <w:t>Ejercicio 1</w:t>
       </w:r>
       <w:r>
         <w:rPr>
-          <w:rFonts w:ascii="Times New Roman" w:hAnsi="Times New Roman" w:cs="Times New Roman"/>
+          <w:rFonts w:cs="Times New Roman" w:ascii="Times New Roman" w:hAnsi="Times New Roman"/>
           <w:b w:val="false"/>
           <w:bCs/>
           <w:color w:val="000000"/>
           <w:szCs w:val="28"/>
-          <w:shd w:val="clear" w:fill="FFFFFF"/>
+          <w:shd w:fill="FFFFFF" w:val="clear"/>
         </w:rPr>
         <w:t xml:space="preserve"> – Por parejas, crea un documento compartido en Word para trabajar de manera simultanea. (</w:t>
       </w:r>
@@ -732,28 +742,28 @@
         <w:r>
           <w:rPr>
             <w:rStyle w:val="EnlacedeInternet"/>
-            <w:rFonts w:ascii="Times New Roman" w:hAnsi="Times New Roman" w:cs="Times New Roman"/>
+            <w:rFonts w:cs="Times New Roman" w:ascii="Times New Roman" w:hAnsi="Times New Roman"/>
             <w:b w:val="false"/>
             <w:bCs/>
             <w:szCs w:val="28"/>
-            <w:shd w:val="clear" w:fill="FFFFFF"/>
+            <w:shd w:fill="FFFFFF" w:val="clear"/>
           </w:rPr>
           <w:t>https://support.microsoft.com/es-es/office/compartir-y-colaborar-en-word-para-windows-96f230e6-7db9-461c-9544-c6796a84221e</w:t>
         </w:r>
       </w:hyperlink>
       <w:r>
         <w:rPr>
-          <w:rFonts w:ascii="Times New Roman" w:hAnsi="Times New Roman" w:cs="Times New Roman"/>
+          <w:rFonts w:cs="Times New Roman" w:ascii="Times New Roman" w:hAnsi="Times New Roman"/>
           <w:b w:val="false"/>
           <w:bCs/>
           <w:color w:val="000000"/>
           <w:szCs w:val="28"/>
-          <w:shd w:val="clear" w:fill="FFFFFF"/>
+          <w:shd w:fill="FFFFFF" w:val="clear"/>
         </w:rPr>
         <w:t>)</w:t>
       </w:r>
     </w:p>
-    <w:p xmlns:wp14="http://schemas.microsoft.com/office/word/2010/wordml" wp14:textId="77777777">
+    <w:p>
       <w:pPr>
         <w:pStyle w:val="Normal"/>
         <w:spacing w:before="0" w:after="200"/>
@@ -762,19 +772,19 @@
           <w:rFonts w:ascii="Times New Roman" w:hAnsi="Times New Roman" w:cs="Times New Roman"/>
           <w:color w:val="auto"/>
           <w:szCs w:val="28"/>
-          <w:shd w:val="clear" w:fill="FFFFFF"/>
-        </w:rPr>
-      </w:pPr>
-      <w:r>
-        <w:rPr>
-          <w:rFonts w:ascii="Times New Roman" w:hAnsi="Times New Roman" w:cs="Times New Roman"/>
+          <w:shd w:fill="FFFFFF" w:val="clear"/>
+        </w:rPr>
+      </w:pPr>
+      <w:r>
+        <w:rPr>
+          <w:rFonts w:cs="Times New Roman" w:ascii="Times New Roman" w:hAnsi="Times New Roman"/>
           <w:color w:val="000000"/>
           <w:szCs w:val="28"/>
-          <w:shd w:val="clear" w:fill="FFFFFF"/>
+          <w:shd w:fill="FFFFFF" w:val="clear"/>
         </w:rPr>
       </w:r>
     </w:p>
-    <w:p xmlns:wp14="http://schemas.microsoft.com/office/word/2010/wordml" wp14:textId="77777777">
+    <w:p>
       <w:pPr>
         <w:pStyle w:val="Normal"/>
         <w:spacing w:before="0" w:after="200"/>
@@ -786,55 +796,55 @@
           <w:bCs/>
           <w:color w:val="auto"/>
           <w:szCs w:val="28"/>
-          <w:shd w:val="clear" w:fill="FFFFFF"/>
-        </w:rPr>
-      </w:pPr>
-      <w:r>
-        <w:rPr>
-          <w:rFonts w:ascii="Times New Roman" w:hAnsi="Times New Roman" w:cs="Times New Roman"/>
+          <w:shd w:fill="FFFFFF" w:val="clear"/>
+        </w:rPr>
+      </w:pPr>
+      <w:r>
+        <w:rPr>
+          <w:rFonts w:cs="Times New Roman" w:ascii="Times New Roman" w:hAnsi="Times New Roman"/>
           <w:color w:val="000000"/>
           <w:szCs w:val="28"/>
-          <w:shd w:val="clear" w:fill="FFFFFF"/>
+          <w:shd w:fill="FFFFFF" w:val="clear"/>
         </w:rPr>
         <w:t>Ejercicio 2</w:t>
       </w:r>
       <w:r>
         <w:rPr>
-          <w:rFonts w:ascii="Times New Roman" w:hAnsi="Times New Roman" w:cs="Times New Roman"/>
+          <w:rFonts w:cs="Times New Roman" w:ascii="Times New Roman" w:hAnsi="Times New Roman"/>
           <w:b w:val="false"/>
           <w:bCs/>
           <w:color w:val="000000"/>
           <w:szCs w:val="28"/>
-          <w:shd w:val="clear" w:fill="FFFFFF"/>
+          <w:shd w:fill="FFFFFF" w:val="clear"/>
         </w:rPr>
         <w:t xml:space="preserve"> – Cambia de repositorio (</w:t>
       </w:r>
       <w:r>
         <w:rPr>
-          <w:rFonts w:ascii="Times New Roman" w:hAnsi="Times New Roman" w:cs="Times New Roman"/>
+          <w:rFonts w:cs="Times New Roman" w:ascii="Times New Roman" w:hAnsi="Times New Roman"/>
           <w:b w:val="false"/>
           <w:bCs/>
           <w:i/>
           <w:iCs/>
           <w:color w:val="000000"/>
           <w:szCs w:val="28"/>
-          <w:shd w:val="clear" w:fill="FFFFFF"/>
+          <w:shd w:fill="FFFFFF" w:val="clear"/>
         </w:rPr>
         <w:t>carlosferayu</w:t>
       </w:r>
       <w:r>
         <w:rPr>
-          <w:rFonts w:ascii="Times New Roman" w:hAnsi="Times New Roman" w:cs="Times New Roman"/>
+          <w:rFonts w:cs="Times New Roman" w:ascii="Times New Roman" w:hAnsi="Times New Roman"/>
           <w:b w:val="false"/>
           <w:bCs/>
           <w:color w:val="000000"/>
           <w:szCs w:val="28"/>
-          <w:shd w:val="clear" w:fill="FFFFFF"/>
+          <w:shd w:fill="FFFFFF" w:val="clear"/>
         </w:rPr>
         <w:t>…) al ya creado por uno de los miembros de la pareja para trabajar en él. Si no te acuerdas del repositorio, crea uno nuevo. Indica la url de tu repositorio público. Modifica el fichero readme.md indicando el nombre de los colaboradores.</w:t>
       </w:r>
     </w:p>
-    <w:p xmlns:wp14="http://schemas.microsoft.com/office/word/2010/wordml" wp14:textId="77777777">
+    <w:p>
       <w:pPr>
         <w:pStyle w:val="Normal"/>
         <w:spacing w:before="0" w:after="200"/>
@@ -842,13 +852,13 @@
         <w:rPr>
           <w:rFonts w:ascii="Times New Roman" w:hAnsi="Times New Roman" w:cs="Times New Roman"/>
           <w:color w:val="auto"/>
-          <w:shd w:val="clear" w:fill="FFFFFF"/>
+          <w:shd w:fill="FFFFFF" w:val="clear"/>
         </w:rPr>
       </w:pPr>
       <w:r>
         <w:rPr/>
         <w:drawing>
-          <wp:inline xmlns:wp14="http://schemas.microsoft.com/office/word/2010/wordprocessingDrawing" distT="0" distB="0" distL="0" distR="0" wp14:anchorId="7E15A399" wp14:editId="7777777">
+          <wp:inline distT="0" distB="0" distL="0" distR="0">
             <wp:extent cx="5596890" cy="2343785"/>
             <wp:effectExtent l="0" t="0" r="0" b="0"/>
             <wp:docPr id="8" name="Imagen3" descr=""/>
@@ -886,7 +896,7 @@
         </w:drawing>
       </w:r>
     </w:p>
-    <w:p xmlns:wp14="http://schemas.microsoft.com/office/word/2010/wordml" wp14:textId="77777777">
+    <w:p>
       <w:pPr>
         <w:pStyle w:val="Normal"/>
         <w:spacing w:before="0" w:after="200"/>
@@ -898,31 +908,31 @@
           <w:bCs/>
           <w:color w:val="auto"/>
           <w:szCs w:val="28"/>
-          <w:shd w:val="clear" w:fill="FFFFFF"/>
-        </w:rPr>
-      </w:pPr>
-      <w:r>
-        <w:rPr>
-          <w:rFonts w:ascii="Times New Roman" w:hAnsi="Times New Roman" w:cs="Times New Roman"/>
+          <w:shd w:fill="FFFFFF" w:val="clear"/>
+        </w:rPr>
+      </w:pPr>
+      <w:r>
+        <w:rPr>
+          <w:rFonts w:cs="Times New Roman" w:ascii="Times New Roman" w:hAnsi="Times New Roman"/>
           <w:color w:val="000000"/>
           <w:szCs w:val="28"/>
-          <w:shd w:val="clear" w:fill="FFFFFF"/>
+          <w:shd w:fill="FFFFFF" w:val="clear"/>
         </w:rPr>
         <w:t>Ejercicio 3</w:t>
       </w:r>
       <w:r>
         <w:rPr>
-          <w:rFonts w:ascii="Times New Roman" w:hAnsi="Times New Roman" w:cs="Times New Roman"/>
+          <w:rFonts w:cs="Times New Roman" w:ascii="Times New Roman" w:hAnsi="Times New Roman"/>
           <w:b w:val="false"/>
           <w:bCs/>
           <w:color w:val="000000"/>
           <w:szCs w:val="28"/>
-          <w:shd w:val="clear" w:fill="FFFFFF"/>
+          <w:shd w:fill="FFFFFF" w:val="clear"/>
         </w:rPr>
         <w:t xml:space="preserve"> – Despliega en dicho repositorio un documento en PHP, CSS o JavaScript, según vuestra elección.</w:t>
       </w:r>
     </w:p>
-    <w:p xmlns:wp14="http://schemas.microsoft.com/office/word/2010/wordml" wp14:textId="77777777">
+    <w:p>
       <w:pPr>
         <w:pStyle w:val="Normal"/>
         <w:spacing w:before="0" w:after="200"/>
@@ -935,7 +945,7 @@
       <w:r>
         <w:rPr/>
         <w:drawing>
-          <wp:inline xmlns:wp14="http://schemas.microsoft.com/office/word/2010/wordprocessingDrawing" distT="0" distB="0" distL="0" distR="0" wp14:anchorId="6D8B7B5C" wp14:editId="7777777">
+          <wp:inline distT="0" distB="0" distL="0" distR="0">
             <wp:extent cx="5353050" cy="2266950"/>
             <wp:effectExtent l="0" t="0" r="0" b="0"/>
             <wp:docPr id="9" name="Imagen4" descr=""/>
@@ -973,7 +983,7 @@
         </w:drawing>
       </w:r>
     </w:p>
-    <w:p xmlns:wp14="http://schemas.microsoft.com/office/word/2010/wordml" wp14:textId="77777777">
+    <w:p>
       <w:pPr>
         <w:pStyle w:val="Normal"/>
         <w:spacing w:before="0" w:after="200"/>
@@ -985,12 +995,12 @@
       </w:pPr>
       <w:r>
         <w:rPr>
-          <w:rFonts w:ascii="Times New Roman" w:hAnsi="Times New Roman" w:cs="Times New Roman"/>
+          <w:rFonts w:cs="Times New Roman" w:ascii="Times New Roman" w:hAnsi="Times New Roman"/>
           <w:color w:val="auto"/>
         </w:rPr>
       </w:r>
     </w:p>
-    <w:p xmlns:wp14="http://schemas.microsoft.com/office/word/2010/wordml" wp14:textId="77777777">
+    <w:p>
       <w:pPr>
         <w:pStyle w:val="Normal"/>
         <w:spacing w:before="0" w:after="200"/>
@@ -1003,7 +1013,7 @@
       <w:r>
         <w:rPr/>
         <w:drawing>
-          <wp:inline xmlns:wp14="http://schemas.microsoft.com/office/word/2010/wordprocessingDrawing" distT="0" distB="0" distL="0" distR="0" wp14:anchorId="292814E0" wp14:editId="7777777">
+          <wp:inline distT="0" distB="0" distL="0" distR="0">
             <wp:extent cx="5067300" cy="2781300"/>
             <wp:effectExtent l="0" t="0" r="0" b="0"/>
             <wp:docPr id="10" name="Imagen5" descr=""/>
@@ -1041,7 +1051,7 @@
         </w:drawing>
       </w:r>
     </w:p>
-    <w:p xmlns:wp14="http://schemas.microsoft.com/office/word/2010/wordml" wp14:textId="77777777">
+    <w:p>
       <w:pPr>
         <w:pStyle w:val="Normal"/>
         <w:spacing w:before="0" w:after="200"/>
@@ -1051,51 +1061,51 @@
           <w:b w:val="false"/>
           <w:b w:val="false"/>
           <w:color w:val="auto"/>
-          <w:shd w:val="clear" w:fill="FFFFFF"/>
-        </w:rPr>
-      </w:pPr>
-      <w:r>
-        <w:rPr>
-          <w:rFonts w:ascii="Times New Roman" w:hAnsi="Times New Roman" w:cs="Times New Roman"/>
+          <w:shd w:fill="FFFFFF" w:val="clear"/>
+        </w:rPr>
+      </w:pPr>
+      <w:r>
+        <w:rPr>
+          <w:rFonts w:cs="Times New Roman" w:ascii="Times New Roman" w:hAnsi="Times New Roman"/>
           <w:color w:val="000000"/>
-          <w:shd w:val="clear" w:fill="FFFFFF"/>
+          <w:shd w:fill="FFFFFF" w:val="clear"/>
         </w:rPr>
         <w:t xml:space="preserve">Ejercicio 4 </w:t>
       </w:r>
       <w:r>
         <w:rPr>
-          <w:rFonts w:ascii="Times New Roman" w:hAnsi="Times New Roman" w:cs="Times New Roman"/>
+          <w:rFonts w:cs="Times New Roman" w:ascii="Times New Roman" w:hAnsi="Times New Roman"/>
           <w:b w:val="false"/>
           <w:bCs w:val="false"/>
           <w:color w:val="000000"/>
-          <w:shd w:val="clear" w:fill="FFFFFF"/>
+          <w:shd w:fill="FFFFFF" w:val="clear"/>
         </w:rPr>
         <w:t>– Crea una pizarra Kanban y añade tareas a realizar por miembros del equipo. Inserta una captura donde se muestre tareas a hacer (</w:t>
       </w:r>
       <w:r>
         <w:rPr>
-          <w:rFonts w:ascii="Times New Roman" w:hAnsi="Times New Roman" w:cs="Times New Roman"/>
+          <w:rFonts w:cs="Times New Roman" w:ascii="Times New Roman" w:hAnsi="Times New Roman"/>
           <w:b w:val="false"/>
           <w:bCs w:val="false"/>
           <w:i/>
           <w:iCs/>
           <w:color w:val="000000"/>
-          <w:shd w:val="clear" w:fill="FFFFFF"/>
+          <w:shd w:fill="FFFFFF" w:val="clear"/>
         </w:rPr>
         <w:t>to do</w:t>
       </w:r>
       <w:r>
         <w:rPr>
-          <w:rFonts w:ascii="Times New Roman" w:hAnsi="Times New Roman" w:cs="Times New Roman"/>
+          <w:rFonts w:cs="Times New Roman" w:ascii="Times New Roman" w:hAnsi="Times New Roman"/>
           <w:b w:val="false"/>
           <w:bCs w:val="false"/>
           <w:color w:val="000000"/>
-          <w:shd w:val="clear" w:fill="FFFFFF"/>
+          <w:shd w:fill="FFFFFF" w:val="clear"/>
         </w:rPr>
         <w:t>) y otra en la que se muestre la descripción de la tarea.</w:t>
       </w:r>
     </w:p>
-    <w:p xmlns:wp14="http://schemas.microsoft.com/office/word/2010/wordml" wp14:textId="77777777">
+    <w:p>
       <w:pPr>
         <w:pStyle w:val="Normal"/>
         <w:spacing w:before="0" w:after="200"/>
@@ -1105,7 +1115,7 @@
       <w:r>
         <w:rPr/>
         <w:drawing>
-          <wp:inline xmlns:wp14="http://schemas.microsoft.com/office/word/2010/wordprocessingDrawing" distT="0" distB="0" distL="0" distR="0" wp14:anchorId="11B5ED95" wp14:editId="7777777">
+          <wp:inline distT="0" distB="0" distL="0" distR="0">
             <wp:extent cx="6372225" cy="3409950"/>
             <wp:effectExtent l="0" t="0" r="0" b="0"/>
             <wp:docPr id="11" name="Imagen2" descr=""/>
@@ -1143,7 +1153,7 @@
         </w:drawing>
       </w:r>
     </w:p>
-    <w:p xmlns:wp14="http://schemas.microsoft.com/office/word/2010/wordml" wp14:textId="77777777">
+    <w:p>
       <w:pPr>
         <w:pStyle w:val="Normal"/>
         <w:spacing w:before="0" w:after="200"/>
@@ -1153,7 +1163,7 @@
       <w:r>
         <w:rPr/>
         <w:drawing>
-          <wp:inline xmlns:wp14="http://schemas.microsoft.com/office/word/2010/wordprocessingDrawing" distT="0" distB="0" distL="0" distR="0" wp14:anchorId="7804F8A3" wp14:editId="7777777">
+          <wp:inline distT="0" distB="0" distL="0" distR="0">
             <wp:extent cx="6372225" cy="1657350"/>
             <wp:effectExtent l="0" t="0" r="0" b="0"/>
             <wp:docPr id="12" name="Imagen6" descr=""/>
@@ -1191,7 +1201,7 @@
         </w:drawing>
       </w:r>
     </w:p>
-    <w:p xmlns:wp14="http://schemas.microsoft.com/office/word/2010/wordml" wp14:textId="77777777">
+    <w:p>
       <w:pPr>
         <w:pStyle w:val="Normal"/>
         <w:spacing w:before="0" w:after="200"/>
@@ -1201,7 +1211,7 @@
       <w:r>
         <w:rPr/>
         <w:drawing>
-          <wp:inline xmlns:wp14="http://schemas.microsoft.com/office/word/2010/wordprocessingDrawing" distT="0" distB="0" distL="0" distR="0" wp14:anchorId="6A0DE8CD" wp14:editId="7777777">
+          <wp:inline distT="0" distB="0" distL="0" distR="0">
             <wp:extent cx="6372225" cy="1695450"/>
             <wp:effectExtent l="0" t="0" r="0" b="0"/>
             <wp:docPr id="13" name="Imagen7" descr=""/>
@@ -1239,7 +1249,7 @@
         </w:drawing>
       </w:r>
     </w:p>
-    <w:p xmlns:wp14="http://schemas.microsoft.com/office/word/2010/wordml" wp14:textId="77777777">
+    <w:p>
       <w:pPr>
         <w:pStyle w:val="Normal"/>
         <w:spacing w:before="0" w:after="200"/>
@@ -1255,7 +1265,7 @@
       <w:r>
         <w:rPr/>
         <w:drawing>
-          <wp:inline xmlns:wp14="http://schemas.microsoft.com/office/word/2010/wordprocessingDrawing" distT="0" distB="0" distL="0" distR="0" wp14:anchorId="74B0AAAA" wp14:editId="7777777">
+          <wp:inline distT="0" distB="0" distL="0" distR="0">
             <wp:extent cx="2621280" cy="1364615"/>
             <wp:effectExtent l="0" t="0" r="0" b="0"/>
             <wp:docPr id="14" name="Imagen 7" descr="Diagrama, Esquemático&#10;&#10;Descripción generada automáticamente"/>
@@ -1293,7 +1303,7 @@
         </w:drawing>
       </w:r>
     </w:p>
-    <w:p xmlns:wp14="http://schemas.microsoft.com/office/word/2010/wordml" wp14:textId="77777777">
+    <w:p>
       <w:pPr>
         <w:pStyle w:val="Normal"/>
         <w:spacing w:before="0" w:after="200"/>
@@ -1308,46 +1318,46 @@
       </w:pPr>
       <w:r>
         <w:rPr>
-          <w:rFonts w:ascii="Times New Roman" w:hAnsi="Times New Roman" w:cs="Times New Roman"/>
+          <w:rFonts w:cs="Times New Roman" w:ascii="Times New Roman" w:hAnsi="Times New Roman"/>
           <w:color w:val="000000"/>
-          <w:shd w:val="clear" w:fill="FFFFFF"/>
+          <w:shd w:fill="FFFFFF" w:val="clear"/>
         </w:rPr>
         <w:t xml:space="preserve">Ejercicio 5 </w:t>
       </w:r>
       <w:r>
         <w:rPr>
-          <w:rFonts w:ascii="Times New Roman" w:hAnsi="Times New Roman" w:cs="Times New Roman"/>
+          <w:rFonts w:cs="Times New Roman" w:ascii="Times New Roman" w:hAnsi="Times New Roman"/>
           <w:b w:val="false"/>
           <w:bCs w:val="false"/>
           <w:color w:val="000000"/>
-          <w:shd w:val="clear" w:fill="FFFFFF"/>
+          <w:shd w:fill="FFFFFF" w:val="clear"/>
         </w:rPr>
         <w:t>– Ambos miembros de la pareja deberán tener el mismo proyecto o programa actualizado para trabajar en él. Una vez hecho esto, cada miembro del equipo creará una rama con el nombre “RamaDe + tu nombre”, por ejemplo: ‘</w:t>
       </w:r>
       <w:r>
         <w:rPr>
-          <w:rFonts w:ascii="Times New Roman" w:hAnsi="Times New Roman" w:cs="Times New Roman"/>
+          <w:rFonts w:cs="Times New Roman" w:ascii="Times New Roman" w:hAnsi="Times New Roman"/>
           <w:b w:val="false"/>
           <w:bCs w:val="false"/>
           <w:i/>
           <w:iCs/>
           <w:color w:val="000000"/>
-          <w:shd w:val="clear" w:fill="FFFFFF"/>
+          <w:shd w:fill="FFFFFF" w:val="clear"/>
         </w:rPr>
         <w:t xml:space="preserve">RamaDeCarlos’ </w:t>
       </w:r>
       <w:r>
         <w:rPr>
-          <w:rFonts w:ascii="Times New Roman" w:hAnsi="Times New Roman" w:cs="Times New Roman"/>
+          <w:rFonts w:cs="Times New Roman" w:ascii="Times New Roman" w:hAnsi="Times New Roman"/>
           <w:b w:val="false"/>
           <w:bCs w:val="false"/>
           <w:color w:val="000000"/>
-          <w:shd w:val="clear" w:fill="FFFFFF"/>
+          <w:shd w:fill="FFFFFF" w:val="clear"/>
         </w:rPr>
         <w:t>y añadiremos una funcionalidad extra a nuestro código. Esta funcionalidad, deberá ser coherente y tener al menos 4 líneas de código.</w:t>
       </w:r>
     </w:p>
-    <w:p xmlns:wp14="http://schemas.microsoft.com/office/word/2010/wordml" wp14:textId="77777777">
+    <w:p>
       <w:pPr>
         <w:pStyle w:val="Normal"/>
         <w:spacing w:before="0" w:after="200"/>
@@ -1357,7 +1367,7 @@
       <w:r>
         <w:rPr/>
         <w:drawing>
-          <wp:inline xmlns:wp14="http://schemas.microsoft.com/office/word/2010/wordprocessingDrawing" distT="0" distB="0" distL="0" distR="0" wp14:anchorId="407A2469" wp14:editId="7777777">
+          <wp:inline distT="0" distB="0" distL="0" distR="0">
             <wp:extent cx="5196840" cy="2990850"/>
             <wp:effectExtent l="0" t="0" r="0" b="0"/>
             <wp:docPr id="15" name="Imagen8" descr=""/>
@@ -1397,7 +1407,7 @@
       <w:r>
         <w:rPr/>
         <w:drawing>
-          <wp:inline xmlns:wp14="http://schemas.microsoft.com/office/word/2010/wordprocessingDrawing" distT="0" distB="0" distL="0" distR="0" wp14:anchorId="0066E9F8" wp14:editId="7777777">
+          <wp:inline distT="0" distB="0" distL="0" distR="0">
             <wp:extent cx="4572000" cy="276225"/>
             <wp:effectExtent l="0" t="0" r="0" b="0"/>
             <wp:docPr id="16" name="Imagen9" descr=""/>
@@ -1435,7 +1445,7 @@
         </w:drawing>
       </w:r>
     </w:p>
-    <w:p xmlns:wp14="http://schemas.microsoft.com/office/word/2010/wordml" wp14:textId="77777777">
+    <w:p>
       <w:pPr>
         <w:pStyle w:val="Normal"/>
         <w:spacing w:before="0" w:after="200"/>
@@ -1445,7 +1455,7 @@
       <w:r>
         <w:rPr/>
         <w:drawing>
-          <wp:inline xmlns:wp14="http://schemas.microsoft.com/office/word/2010/wordprocessingDrawing" distT="0" distB="0" distL="0" distR="0" wp14:anchorId="19E69390" wp14:editId="7777777">
+          <wp:inline distT="0" distB="0" distL="0" distR="0">
             <wp:extent cx="3607435" cy="2828290"/>
             <wp:effectExtent l="0" t="0" r="0" b="0"/>
             <wp:docPr id="17" name="Imagen10" descr=""/>
@@ -1483,7 +1493,7 @@
         </w:drawing>
       </w:r>
     </w:p>
-    <w:p xmlns:wp14="http://schemas.microsoft.com/office/word/2010/wordml" wp14:textId="77777777">
+    <w:p>
       <w:pPr>
         <w:pStyle w:val="Normal"/>
         <w:spacing w:before="0" w:after="200"/>
@@ -1495,16 +1505,17 @@
         <w:t>------------------</w:t>
       </w:r>
     </w:p>
-    <w:p xmlns:wp14="http://schemas.microsoft.com/office/word/2010/wordml" wp14:textId="77777777">
+    <w:p>
       <w:pPr>
         <w:pStyle w:val="Normal"/>
         <w:spacing w:before="0" w:after="200"/>
         <w:jc w:val="center"/>
+        <w:rPr/>
       </w:pPr>
       <w:r>
         <w:rPr/>
         <w:drawing>
-          <wp:anchor xmlns:wp14="http://schemas.microsoft.com/office/word/2010/wordprocessingDrawing" distT="0" distB="0" distL="0" distR="0" simplePos="0" relativeHeight="22" behindDoc="0" locked="0" layoutInCell="0" allowOverlap="1" wp14:anchorId="51FFCD2B" wp14:editId="7777777">
+          <wp:anchor behindDoc="0" distT="0" distB="0" distL="0" distR="0" simplePos="0" locked="0" layoutInCell="0" allowOverlap="1" relativeHeight="22">
             <wp:simplePos x="0" y="0"/>
             <wp:positionH relativeFrom="column">
               <wp:align>center</wp:align>
@@ -1549,58 +1560,8 @@
           </wp:anchor>
         </w:drawing>
       </w:r>
-      <w:r>
-        <w:rPr>
-          <w:rFonts w:ascii="Times New Roman" w:hAnsi="Times New Roman" w:cs="Times New Roman"/>
-          <w:b w:val="false"/>
-          <w:bCs w:val="false"/>
-          <w:i/>
-          <w:iCs/>
-          <w:color w:val="024F75" w:themeColor="accent1" w:themeTint="ff" w:themeShade="ff"/>
-        </w:rPr>
-      </w:r>
-      <w:r>
-        <w:rPr>
-          <w:rFonts w:ascii="Times New Roman" w:hAnsi="Times New Roman" w:cs="Times New Roman"/>
-          <w:b w:val="false"/>
-          <w:bCs w:val="false"/>
-          <w:i/>
-          <w:iCs/>
-          <w:color w:val="024F75" w:themeColor="accent1" w:themeTint="ff" w:themeShade="ff"/>
-        </w:rPr>
-      </w:r>
-      <w:r>
-        <w:rPr>
-          <w:rFonts w:ascii="Times New Roman" w:hAnsi="Times New Roman" w:cs="Times New Roman"/>
-          <w:b w:val="false"/>
-          <w:bCs w:val="false"/>
-          <w:i/>
-          <w:iCs/>
-          <w:color w:val="024F75" w:themeColor="accent1" w:themeTint="ff" w:themeShade="ff"/>
-        </w:rPr>
-      </w:r>
-      <w:r>
-        <w:rPr>
-          <w:rFonts w:ascii="Times New Roman" w:hAnsi="Times New Roman" w:cs="Times New Roman"/>
-          <w:b w:val="false"/>
-          <w:bCs w:val="false"/>
-          <w:i/>
-          <w:iCs/>
-          <w:color w:val="024F75" w:themeColor="accent1" w:themeTint="ff" w:themeShade="ff"/>
-        </w:rPr>
-      </w:r>
-      <w:r>
-        <w:rPr>
-          <w:rFonts w:ascii="Times New Roman" w:hAnsi="Times New Roman" w:cs="Times New Roman"/>
-          <w:b w:val="false"/>
-          <w:bCs w:val="false"/>
-          <w:i/>
-          <w:iCs/>
-          <w:color w:val="024F75" w:themeColor="accent1" w:themeTint="ff" w:themeShade="ff"/>
-        </w:rPr>
-      </w:r>
     </w:p>
-    <w:p xmlns:wp14="http://schemas.microsoft.com/office/word/2010/wordml" wp14:textId="77777777">
+    <w:p>
       <w:pPr>
         <w:pStyle w:val="Normal"/>
         <w:spacing w:before="0" w:after="200"/>
@@ -1612,20 +1573,20 @@
           <w:i/>
           <w:i/>
           <w:iCs/>
-          <w:color w:val="024F75" w:themeColor="accent1" w:themeTint="ff" w:themeShade="ff"/>
-        </w:rPr>
-      </w:pPr>
-      <w:r>
-        <w:rPr>
-          <w:rFonts w:ascii="Times New Roman" w:hAnsi="Times New Roman" w:cs="Times New Roman"/>
+          <w:color w:val="024F75" w:themeColor="accent1" w:themeShade="ff" w:themeTint="ff"/>
+        </w:rPr>
+      </w:pPr>
+      <w:r>
+        <w:rPr>
+          <w:rFonts w:cs="Times New Roman" w:ascii="Times New Roman" w:hAnsi="Times New Roman"/>
           <w:b w:val="false"/>
           <w:bCs w:val="false"/>
           <w:i/>
           <w:iCs/>
-          <w:color w:val="024F75" w:themeColor="accent1" w:themeTint="ff" w:themeShade="ff"/>
+          <w:color w:val="auto"/>
         </w:rPr>
         <w:drawing>
-          <wp:anchor xmlns:wp14="http://schemas.microsoft.com/office/word/2010/wordprocessingDrawing" distT="0" distB="0" distL="0" distR="0" simplePos="0" relativeHeight="23" behindDoc="0" locked="0" layoutInCell="0" allowOverlap="1" wp14:anchorId="368F8E45" wp14:editId="7777777">
+          <wp:anchor behindDoc="0" distT="0" distB="0" distL="0" distR="0" simplePos="0" locked="0" layoutInCell="0" allowOverlap="1" relativeHeight="23">
             <wp:simplePos x="0" y="0"/>
             <wp:positionH relativeFrom="column">
               <wp:align>center</wp:align>
@@ -1671,7 +1632,7 @@
         </w:drawing>
       </w:r>
     </w:p>
-    <w:p xmlns:wp14="http://schemas.microsoft.com/office/word/2010/wordml" wp14:textId="77777777">
+    <w:p>
       <w:pPr>
         <w:pStyle w:val="Normal"/>
         <w:spacing w:before="0" w:after="200"/>
@@ -1688,7 +1649,7 @@
       </w:pPr>
       <w:r>
         <w:rPr>
-          <w:rFonts w:ascii="Times New Roman" w:hAnsi="Times New Roman" w:cs="Times New Roman"/>
+          <w:rFonts w:cs="Times New Roman" w:ascii="Times New Roman" w:hAnsi="Times New Roman"/>
           <w:b w:val="false"/>
           <w:bCs w:val="false"/>
           <w:i/>
@@ -1697,7 +1658,7 @@
         </w:rPr>
       </w:r>
     </w:p>
-    <w:p xmlns:wp14="http://schemas.microsoft.com/office/word/2010/wordml" wp14:textId="77777777">
+    <w:p>
       <w:pPr>
         <w:pStyle w:val="Normal"/>
         <w:spacing w:before="0" w:after="200"/>
@@ -1714,66 +1675,15 @@
       </w:pPr>
       <w:r>
         <w:rPr>
-          <w:rFonts w:ascii="Times New Roman" w:hAnsi="Times New Roman" w:cs="Times New Roman"/>
+          <w:rFonts w:cs="Times New Roman" w:ascii="Times New Roman" w:hAnsi="Times New Roman"/>
           <w:b w:val="false"/>
           <w:bCs w:val="false"/>
           <w:i/>
           <w:iCs/>
           <w:color w:val="auto"/>
         </w:rPr>
-      </w:r>
-    </w:p>
-    <w:p xmlns:wp14="http://schemas.microsoft.com/office/word/2010/wordml" wp14:textId="77777777">
-      <w:pPr>
-        <w:pStyle w:val="Normal"/>
-        <w:spacing w:before="0" w:after="200"/>
-        <w:rPr>
-          <w:rFonts w:ascii="Times New Roman" w:hAnsi="Times New Roman" w:cs="Times New Roman"/>
-          <w:b w:val="false"/>
-          <w:b w:val="false"/>
-          <w:bCs w:val="false"/>
-          <w:i/>
-          <w:i/>
-          <w:iCs/>
-          <w:color w:val="auto"/>
-        </w:rPr>
-      </w:pPr>
-      <w:r>
-        <w:rPr>
-          <w:rFonts w:ascii="Times New Roman" w:hAnsi="Times New Roman" w:cs="Times New Roman"/>
-          <w:b w:val="false"/>
-          <w:bCs w:val="false"/>
-          <w:i/>
-          <w:iCs/>
-          <w:color w:val="auto"/>
-        </w:rPr>
-      </w:r>
-    </w:p>
-    <w:p xmlns:wp14="http://schemas.microsoft.com/office/word/2010/wordml" wp14:textId="77777777">
-      <w:pPr>
-        <w:pStyle w:val="Normal"/>
-        <w:spacing w:before="0" w:after="200"/>
-        <w:rPr>
-          <w:rFonts w:ascii="Times New Roman" w:hAnsi="Times New Roman" w:cs="Times New Roman"/>
-          <w:b w:val="0"/>
-          <w:b w:val="false"/>
-          <w:bCs w:val="0"/>
-          <w:i w:val="1"/>
-          <w:iCs w:val="1"/>
-          <w:color w:val="auto"/>
-        </w:rPr>
-      </w:pPr>
-      <w:r>
-        <w:rPr>
-          <w:rFonts w:ascii="Times New Roman" w:hAnsi="Times New Roman" w:cs="Times New Roman"/>
-          <w:b w:val="false"/>
-          <w:bCs w:val="false"/>
-          <w:i/>
-          <w:iCs/>
-          <w:color w:val="auto"/>
-        </w:rPr>
         <w:drawing>
-          <wp:anchor xmlns:wp14="http://schemas.microsoft.com/office/word/2010/wordprocessingDrawing" distT="0" distB="0" distL="0" distR="0" simplePos="0" relativeHeight="24" behindDoc="0" locked="0" layoutInCell="0" allowOverlap="1" wp14:anchorId="294E6BA1" wp14:editId="7777777">
+          <wp:anchor behindDoc="0" distT="0" distB="0" distL="0" distR="0" simplePos="0" locked="0" layoutInCell="0" allowOverlap="1" relativeHeight="24">
             <wp:simplePos x="0" y="0"/>
             <wp:positionH relativeFrom="column">
               <wp:align>center</wp:align>
@@ -1818,104 +1728,41 @@
           </wp:anchor>
         </w:drawing>
       </w:r>
-      <w:r>
+    </w:p>
+    <w:p>
+      <w:pPr>
+        <w:pStyle w:val="Normal"/>
+        <w:spacing w:before="0" w:after="200"/>
+        <w:jc w:val="both"/>
         <w:rPr>
           <w:rFonts w:ascii="Times New Roman" w:hAnsi="Times New Roman" w:cs="Times New Roman"/>
+          <w:b w:val="false"/>
           <w:b w:val="false"/>
           <w:bCs/>
           <w:color w:val="auto"/>
           <w:szCs w:val="28"/>
         </w:rPr>
-      </w:r>
-      <w:r>
-        <w:rPr>
-          <w:rFonts w:ascii="Times New Roman" w:hAnsi="Times New Roman" w:cs="Times New Roman"/>
+      </w:pPr>
+      <w:r>
+        <w:rPr>
+          <w:rFonts w:cs="Times New Roman" w:ascii="Times New Roman" w:hAnsi="Times New Roman"/>
+          <w:color w:val="auto"/>
+          <w:szCs w:val="28"/>
+        </w:rPr>
+        <w:t xml:space="preserve">Ejercicio 6 </w:t>
+      </w:r>
+      <w:r>
+        <w:rPr>
+          <w:rFonts w:cs="Times New Roman" w:ascii="Times New Roman" w:hAnsi="Times New Roman"/>
           <w:b w:val="false"/>
           <w:bCs/>
           <w:color w:val="auto"/>
           <w:szCs w:val="28"/>
         </w:rPr>
-      </w:r>
-      <w:r>
-        <w:rPr>
-          <w:rFonts w:ascii="Times New Roman" w:hAnsi="Times New Roman" w:cs="Times New Roman"/>
-          <w:b w:val="false"/>
-          <w:bCs/>
-          <w:color w:val="auto"/>
-          <w:szCs w:val="28"/>
-        </w:rPr>
-      </w:r>
-      <w:r>
-        <w:rPr>
-          <w:rFonts w:ascii="Times New Roman" w:hAnsi="Times New Roman" w:cs="Times New Roman"/>
-          <w:b w:val="false"/>
-          <w:bCs/>
-          <w:color w:val="auto"/>
-          <w:szCs w:val="28"/>
-        </w:rPr>
-      </w:r>
-      <w:r>
-        <w:rPr>
-          <w:rFonts w:ascii="Times New Roman" w:hAnsi="Times New Roman" w:cs="Times New Roman"/>
-          <w:b w:val="false"/>
-          <w:bCs/>
-          <w:color w:val="auto"/>
-          <w:szCs w:val="28"/>
-        </w:rPr>
-      </w:r>
-      <w:r>
-        <w:rPr>
-          <w:rFonts w:ascii="Times New Roman" w:hAnsi="Times New Roman" w:cs="Times New Roman"/>
-          <w:b w:val="false"/>
-          <w:bCs/>
-          <w:color w:val="auto"/>
-          <w:szCs w:val="28"/>
-        </w:rPr>
-      </w:r>
-      <w:r>
-        <w:rPr>
-          <w:rFonts w:ascii="Times New Roman" w:hAnsi="Times New Roman" w:cs="Times New Roman"/>
-          <w:b w:val="false"/>
-          <w:bCs/>
-          <w:color w:val="auto"/>
-          <w:szCs w:val="28"/>
-        </w:rPr>
+        <w:t xml:space="preserve">– Una vez creadas las ramas, el otro miembro del equipo deberá poder ver la pull request o PR creada y asignada para su revisión. </w:t>
       </w:r>
     </w:p>
-    <w:p xmlns:wp14="http://schemas.microsoft.com/office/word/2010/wordml" wp14:textId="77777777">
-      <w:pPr>
-        <w:pStyle w:val="Normal"/>
-        <w:spacing w:before="0" w:after="200"/>
-        <w:jc w:val="both"/>
-        <w:rPr>
-          <w:rFonts w:ascii="Times New Roman" w:hAnsi="Times New Roman" w:cs="Times New Roman"/>
-          <w:b w:val="false"/>
-          <w:b w:val="false"/>
-          <w:bCs/>
-          <w:color w:val="auto"/>
-          <w:szCs w:val="28"/>
-        </w:rPr>
-      </w:pPr>
-      <w:r>
-        <w:rPr>
-          <w:rFonts w:ascii="Times New Roman" w:hAnsi="Times New Roman" w:cs="Times New Roman"/>
-          <w:color w:val="auto"/>
-          <w:szCs w:val="28"/>
-        </w:rPr>
-        <w:t xml:space="preserve">Ejercicio 6 </w:t>
-      </w:r>
-      <w:r>
-        <w:rPr>
-          <w:rFonts w:ascii="Times New Roman" w:hAnsi="Times New Roman" w:cs="Times New Roman"/>
-          <w:b w:val="false"/>
-          <w:bCs/>
-          <w:color w:val="auto"/>
-          <w:szCs w:val="28"/>
-        </w:rPr>
-        <w:t xml:space="preserve">– Una vez creadas las ramas, el otro miembro del equipo deberá poder ver la pull request o PR creada y asignada para su revisión. </w:t>
-      </w:r>
-    </w:p>
-    <w:p xmlns:wp14="http://schemas.microsoft.com/office/word/2010/wordml" wp14:textId="77777777">
+    <w:p>
       <w:pPr>
         <w:pStyle w:val="Normal"/>
         <w:spacing w:before="0" w:after="200"/>
@@ -1924,7 +1771,7 @@
       </w:pPr>
       <w:r>
         <w:drawing>
-          <wp:anchor xmlns:wp14="http://schemas.microsoft.com/office/word/2010/wordprocessingDrawing" distT="0" distB="0" distL="0" distR="0" simplePos="0" relativeHeight="25" behindDoc="0" locked="0" layoutInCell="0" allowOverlap="1" wp14:anchorId="54F693F3" wp14:editId="7777777">
+          <wp:anchor behindDoc="0" distT="0" distB="0" distL="0" distR="0" simplePos="0" locked="0" layoutInCell="0" allowOverlap="1" relativeHeight="25">
             <wp:simplePos x="0" y="0"/>
             <wp:positionH relativeFrom="column">
               <wp:align>center</wp:align>
@@ -1971,7 +1818,7 @@
       </w:r>
       <w:r>
         <w:rPr>
-          <w:rFonts w:ascii="Times New Roman" w:hAnsi="Times New Roman" w:cs="Times New Roman"/>
+          <w:rFonts w:cs="Times New Roman" w:ascii="Times New Roman" w:hAnsi="Times New Roman"/>
           <w:b w:val="false"/>
           <w:bCs w:val="false"/>
           <w:color w:val="auto"/>
@@ -1980,7 +1827,7 @@
         <w:t>Rechazo la Pull Request de Carlos</w:t>
       </w:r>
     </w:p>
-    <w:p xmlns:wp14="http://schemas.microsoft.com/office/word/2010/wordml" wp14:textId="77777777">
+    <w:p>
       <w:pPr>
         <w:pStyle w:val="Normal"/>
         <w:spacing w:before="0" w:after="200"/>
@@ -1995,9 +1842,15 @@
         </w:rPr>
       </w:pPr>
       <w:r>
-        <w:rPr/>
+        <w:rPr>
+          <w:rFonts w:cs="Times New Roman" w:ascii="Times New Roman" w:hAnsi="Times New Roman"/>
+          <w:b w:val="false"/>
+          <w:bCs/>
+          <w:color w:val="auto"/>
+          <w:szCs w:val="28"/>
+        </w:rPr>
         <w:drawing>
-          <wp:anchor xmlns:wp14="http://schemas.microsoft.com/office/word/2010/wordprocessingDrawing" distT="0" distB="0" distL="0" distR="0" simplePos="0" relativeHeight="26" behindDoc="0" locked="0" layoutInCell="0" allowOverlap="1" wp14:anchorId="02B24349" wp14:editId="7777777">
+          <wp:anchor behindDoc="0" distT="0" distB="0" distL="0" distR="0" simplePos="0" locked="0" layoutInCell="0" allowOverlap="1" relativeHeight="26">
             <wp:simplePos x="0" y="0"/>
             <wp:positionH relativeFrom="column">
               <wp:align>center</wp:align>
@@ -2053,6 +1906,12 @@
           <w:color w:val="auto"/>
         </w:rPr>
       </w:pPr>
+      <w:r>
+        <w:rPr>
+          <w:rFonts w:cs="Times New Roman" w:ascii="Times New Roman" w:hAnsi="Times New Roman"/>
+          <w:color w:val="auto"/>
+        </w:rPr>
+      </w:r>
     </w:p>
     <w:p>
       <w:pPr>
@@ -2064,6 +1923,12 @@
           <w:color w:val="auto"/>
         </w:rPr>
       </w:pPr>
+      <w:r>
+        <w:rPr>
+          <w:rFonts w:cs="Times New Roman" w:ascii="Times New Roman" w:hAnsi="Times New Roman"/>
+          <w:color w:val="auto"/>
+        </w:rPr>
+      </w:r>
     </w:p>
     <w:p>
       <w:pPr>
@@ -2075,6 +1940,12 @@
           <w:color w:val="auto"/>
         </w:rPr>
       </w:pPr>
+      <w:r>
+        <w:rPr>
+          <w:rFonts w:cs="Times New Roman" w:ascii="Times New Roman" w:hAnsi="Times New Roman"/>
+          <w:color w:val="auto"/>
+        </w:rPr>
+      </w:r>
     </w:p>
     <w:p>
       <w:pPr>
@@ -2086,6 +1957,12 @@
           <w:color w:val="auto"/>
         </w:rPr>
       </w:pPr>
+      <w:r>
+        <w:rPr>
+          <w:rFonts w:cs="Times New Roman" w:ascii="Times New Roman" w:hAnsi="Times New Roman"/>
+          <w:color w:val="auto"/>
+        </w:rPr>
+      </w:r>
     </w:p>
     <w:p>
       <w:pPr>
@@ -2094,40 +1971,38 @@
         <w:jc w:val="both"/>
         <w:rPr>
           <w:rFonts w:ascii="Times New Roman" w:hAnsi="Times New Roman" w:cs="Times New Roman"/>
-          <w:b w:val="0"/>
-          <w:bCs w:val="0"/>
+          <w:b w:val="false"/>
+          <w:b w:val="false"/>
+          <w:bCs w:val="false"/>
           <w:color w:val="auto"/>
         </w:rPr>
       </w:pPr>
       <w:r>
+        <w:rPr/>
         <w:drawing>
-          <wp:inline wp14:editId="16FE6568" wp14:anchorId="7B0E655C">
+          <wp:inline distT="0" distB="0" distL="0" distR="0">
             <wp:extent cx="6372225" cy="781050"/>
             <wp:effectExtent l="0" t="0" r="0" b="0"/>
-            <wp:docPr id="1221111449" name="" title=""/>
+            <wp:docPr id="23" name="Imagen11" descr=""/>
             <wp:cNvGraphicFramePr>
-              <a:graphicFrameLocks noChangeAspect="1"/>
+              <a:graphicFrameLocks xmlns:a="http://schemas.openxmlformats.org/drawingml/2006/main" noChangeAspect="1"/>
             </wp:cNvGraphicFramePr>
-            <a:graphic>
+            <a:graphic xmlns:a="http://schemas.openxmlformats.org/drawingml/2006/main">
               <a:graphicData uri="http://schemas.openxmlformats.org/drawingml/2006/picture">
-                <pic:pic>
+                <pic:pic xmlns:pic="http://schemas.openxmlformats.org/drawingml/2006/picture">
                   <pic:nvPicPr>
-                    <pic:cNvPr id="0" name=""/>
-                    <pic:cNvPicPr/>
+                    <pic:cNvPr id="23" name="Imagen11" descr=""/>
+                    <pic:cNvPicPr>
+                      <a:picLocks noChangeAspect="1" noChangeArrowheads="1"/>
+                    </pic:cNvPicPr>
                   </pic:nvPicPr>
                   <pic:blipFill>
-                    <a:blip r:embed="R28365ac33d564ecc">
-                      <a:extLst>
-                        <a:ext xmlns:a="http://schemas.openxmlformats.org/drawingml/2006/main" uri="{28A0092B-C50C-407E-A947-70E740481C1C}">
-                          <a14:useLocalDpi val="0"/>
-                        </a:ext>
-                      </a:extLst>
-                    </a:blip>
+                    <a:blip r:embed="rId19"/>
                     <a:stretch>
                       <a:fillRect/>
                     </a:stretch>
                   </pic:blipFill>
-                  <pic:spPr>
+                  <pic:spPr bwMode="auto">
                     <a:xfrm>
                       <a:off x="0" y="0"/>
                       <a:ext cx="6372225" cy="781050"/>
@@ -2144,57 +2019,12 @@
       </w:r>
       <w:r>
         <w:rPr>
-          <w:rFonts w:ascii="Times New Roman" w:hAnsi="Times New Roman" w:cs="Times New Roman"/>
-          <w:b w:val="0"/>
-          <w:bCs w:val="0"/>
+          <w:rFonts w:cs="Times New Roman" w:ascii="Times New Roman" w:hAnsi="Times New Roman"/>
+          <w:b w:val="false"/>
+          <w:bCs w:val="false"/>
           <w:color w:val="auto"/>
         </w:rPr>
-        <w:t xml:space="preserve">Acepto la </w:t>
-      </w:r>
-      <w:r>
-        <w:rPr>
-          <w:rFonts w:ascii="Times New Roman" w:hAnsi="Times New Roman" w:cs="Times New Roman"/>
-          <w:b w:val="0"/>
-          <w:bCs w:val="0"/>
-          <w:color w:val="auto"/>
-        </w:rPr>
-        <w:t>pull</w:t>
-      </w:r>
-      <w:r>
-        <w:rPr>
-          <w:rFonts w:ascii="Times New Roman" w:hAnsi="Times New Roman" w:cs="Times New Roman"/>
-          <w:b w:val="0"/>
-          <w:bCs w:val="0"/>
-          <w:color w:val="auto"/>
-        </w:rPr>
-        <w:t xml:space="preserve"> </w:t>
-      </w:r>
-      <w:r>
-        <w:rPr>
-          <w:rFonts w:ascii="Times New Roman" w:hAnsi="Times New Roman" w:cs="Times New Roman"/>
-          <w:b w:val="0"/>
-          <w:bCs w:val="0"/>
-          <w:color w:val="auto"/>
-        </w:rPr>
-        <w:t>re</w:t>
-      </w:r>
-      <w:r>
-        <w:rPr>
-          <w:rFonts w:ascii="Times New Roman" w:hAnsi="Times New Roman" w:cs="Times New Roman"/>
-          <w:b w:val="0"/>
-          <w:bCs w:val="0"/>
-          <w:color w:val="auto"/>
-        </w:rPr>
-        <w:t>quest</w:t>
-      </w:r>
-      <w:r>
-        <w:rPr>
-          <w:rFonts w:ascii="Times New Roman" w:hAnsi="Times New Roman" w:cs="Times New Roman"/>
-          <w:b w:val="0"/>
-          <w:bCs w:val="0"/>
-          <w:color w:val="auto"/>
-        </w:rPr>
-        <w:t xml:space="preserve"> de Ivanna</w:t>
+        <w:t>Acepto la pull request de Ivanna</w:t>
       </w:r>
     </w:p>
     <w:p>
@@ -2202,36 +2032,34 @@
         <w:pStyle w:val="Normal"/>
         <w:spacing w:before="0" w:after="200"/>
         <w:jc w:val="both"/>
-      </w:pPr>
-      <w:r>
+        <w:rPr/>
+      </w:pPr>
+      <w:r>
+        <w:rPr/>
         <w:drawing>
-          <wp:inline wp14:editId="68416B5F" wp14:anchorId="04273652">
+          <wp:inline distT="0" distB="0" distL="0" distR="0">
             <wp:extent cx="6372225" cy="2581275"/>
             <wp:effectExtent l="0" t="0" r="0" b="0"/>
-            <wp:docPr id="1837157891" name="" title=""/>
+            <wp:docPr id="24" name="Imagen12" descr=""/>
             <wp:cNvGraphicFramePr>
-              <a:graphicFrameLocks noChangeAspect="1"/>
+              <a:graphicFrameLocks xmlns:a="http://schemas.openxmlformats.org/drawingml/2006/main" noChangeAspect="1"/>
             </wp:cNvGraphicFramePr>
-            <a:graphic>
+            <a:graphic xmlns:a="http://schemas.openxmlformats.org/drawingml/2006/main">
               <a:graphicData uri="http://schemas.openxmlformats.org/drawingml/2006/picture">
-                <pic:pic>
+                <pic:pic xmlns:pic="http://schemas.openxmlformats.org/drawingml/2006/picture">
                   <pic:nvPicPr>
-                    <pic:cNvPr id="0" name=""/>
-                    <pic:cNvPicPr/>
+                    <pic:cNvPr id="24" name="Imagen12" descr=""/>
+                    <pic:cNvPicPr>
+                      <a:picLocks noChangeAspect="1" noChangeArrowheads="1"/>
+                    </pic:cNvPicPr>
                   </pic:nvPicPr>
                   <pic:blipFill>
-                    <a:blip r:embed="Rbf0bb4f073574f1b">
-                      <a:extLst>
-                        <a:ext xmlns:a="http://schemas.openxmlformats.org/drawingml/2006/main" uri="{28A0092B-C50C-407E-A947-70E740481C1C}">
-                          <a14:useLocalDpi val="0"/>
-                        </a:ext>
-                      </a:extLst>
-                    </a:blip>
+                    <a:blip r:embed="rId20"/>
                     <a:stretch>
                       <a:fillRect/>
                     </a:stretch>
                   </pic:blipFill>
-                  <pic:spPr>
+                  <pic:spPr bwMode="auto">
                     <a:xfrm>
                       <a:off x="0" y="0"/>
                       <a:ext cx="6372225" cy="2581275"/>
@@ -2247,34 +2075,31 @@
         </w:drawing>
       </w:r>
       <w:r>
+        <w:rPr/>
         <w:drawing>
-          <wp:inline wp14:editId="52EC18DB" wp14:anchorId="5121F59B">
+          <wp:inline distT="0" distB="0" distL="0" distR="0">
             <wp:extent cx="6372225" cy="790575"/>
             <wp:effectExtent l="0" t="0" r="0" b="0"/>
-            <wp:docPr id="1870779683" name="" title=""/>
+            <wp:docPr id="25" name="Imagen18" descr=""/>
             <wp:cNvGraphicFramePr>
-              <a:graphicFrameLocks noChangeAspect="1"/>
+              <a:graphicFrameLocks xmlns:a="http://schemas.openxmlformats.org/drawingml/2006/main" noChangeAspect="1"/>
             </wp:cNvGraphicFramePr>
-            <a:graphic>
+            <a:graphic xmlns:a="http://schemas.openxmlformats.org/drawingml/2006/main">
               <a:graphicData uri="http://schemas.openxmlformats.org/drawingml/2006/picture">
-                <pic:pic>
+                <pic:pic xmlns:pic="http://schemas.openxmlformats.org/drawingml/2006/picture">
                   <pic:nvPicPr>
-                    <pic:cNvPr id="0" name=""/>
-                    <pic:cNvPicPr/>
+                    <pic:cNvPr id="25" name="Imagen18" descr=""/>
+                    <pic:cNvPicPr>
+                      <a:picLocks noChangeAspect="1" noChangeArrowheads="1"/>
+                    </pic:cNvPicPr>
                   </pic:nvPicPr>
                   <pic:blipFill>
-                    <a:blip r:embed="Rc2a089ba655943e4">
-                      <a:extLst>
-                        <a:ext xmlns:a="http://schemas.openxmlformats.org/drawingml/2006/main" uri="{28A0092B-C50C-407E-A947-70E740481C1C}">
-                          <a14:useLocalDpi val="0"/>
-                        </a:ext>
-                      </a:extLst>
-                    </a:blip>
+                    <a:blip r:embed="rId21"/>
                     <a:stretch>
                       <a:fillRect/>
                     </a:stretch>
                   </pic:blipFill>
-                  <pic:spPr>
+                  <pic:spPr bwMode="auto">
                     <a:xfrm>
                       <a:off x="0" y="0"/>
                       <a:ext cx="6372225" cy="790575"/>
@@ -2290,70 +2115,34 @@
         </w:drawing>
       </w:r>
     </w:p>
-    <w:p xmlns:wp14="http://schemas.microsoft.com/office/word/2010/wordml" wp14:textId="77777777">
+    <w:p>
       <w:pPr>
         <w:pStyle w:val="Normal"/>
         <w:spacing w:before="0" w:after="200"/>
         <w:jc w:val="both"/>
         <w:rPr>
           <w:rFonts w:ascii="Times New Roman" w:hAnsi="Times New Roman" w:cs="Times New Roman"/>
-          <w:b w:val="0"/>
-          <w:b w:val="false"/>
-          <w:bCs w:val="0"/>
+          <w:b w:val="false"/>
+          <w:b w:val="false"/>
+          <w:bCs w:val="false"/>
           <w:color w:val="auto"/>
         </w:rPr>
       </w:pPr>
       <w:r>
         <w:rPr>
-          <w:rFonts w:ascii="Times New Roman" w:hAnsi="Times New Roman" w:cs="Times New Roman"/>
+          <w:rFonts w:cs="Times New Roman" w:ascii="Times New Roman" w:hAnsi="Times New Roman"/>
           <w:color w:val="auto"/>
         </w:rPr>
         <w:t xml:space="preserve">Ejercicio 7 </w:t>
       </w:r>
       <w:r>
         <w:rPr>
-          <w:rFonts w:ascii="Times New Roman" w:hAnsi="Times New Roman" w:cs="Times New Roman"/>
-          <w:b w:val="0"/>
-          <w:bCs w:val="0"/>
+          <w:rFonts w:cs="Times New Roman" w:ascii="Times New Roman" w:hAnsi="Times New Roman"/>
+          <w:b w:val="false"/>
+          <w:bCs w:val="false"/>
           <w:color w:val="auto"/>
         </w:rPr>
-        <w:t xml:space="preserve">– En una de las 2 PR creadas, un miembro de la pareja no aceptará los cambios, y se tendrá que volver a modificar con las </w:t>
-      </w:r>
-      <w:r>
-        <w:rPr>
-          <w:rFonts w:ascii="Times New Roman" w:hAnsi="Times New Roman" w:cs="Times New Roman"/>
-          <w:b w:val="0"/>
-          <w:bCs w:val="0"/>
-          <w:color w:val="auto"/>
-        </w:rPr>
-        <w:t>correciones</w:t>
-      </w:r>
-      <w:r>
-        <w:rPr>
-          <w:rFonts w:ascii="Times New Roman" w:hAnsi="Times New Roman" w:cs="Times New Roman"/>
-          <w:b w:val="0"/>
-          <w:bCs w:val="0"/>
-          <w:color w:val="auto"/>
-        </w:rPr>
-        <w:t xml:space="preserve"> pertinentes para que pueda ser aceptada y </w:t>
-      </w:r>
-      <w:r>
-        <w:rPr>
-          <w:rFonts w:ascii="Times New Roman" w:hAnsi="Times New Roman" w:cs="Times New Roman"/>
-          <w:b w:val="0"/>
-          <w:bCs w:val="0"/>
-          <w:color w:val="auto"/>
-        </w:rPr>
-        <w:t>mergeada</w:t>
-      </w:r>
-      <w:r>
-        <w:rPr>
-          <w:rFonts w:ascii="Times New Roman" w:hAnsi="Times New Roman" w:cs="Times New Roman"/>
-          <w:b w:val="0"/>
-          <w:bCs w:val="0"/>
-          <w:color w:val="auto"/>
-        </w:rPr>
-        <w:t xml:space="preserve"> con la rama principal. Realiza los comentarios pertinentes en el chat de la pizarra Kanban.</w:t>
+        <w:t>– En una de las 2 PR creadas, un miembro de la pareja no aceptará los cambios, y se tendrá que volver a modificar con las correciones pertinentes para que pueda ser aceptada y mergeada con la rama principal. Realiza los comentarios pertinentes en el chat de la pizarra Kanban.</w:t>
       </w:r>
     </w:p>
     <w:p>
@@ -2361,36 +2150,34 @@
         <w:pStyle w:val="Normal"/>
         <w:spacing w:before="0" w:after="200"/>
         <w:jc w:val="both"/>
-      </w:pPr>
-      <w:r>
+        <w:rPr/>
+      </w:pPr>
+      <w:r>
+        <w:rPr/>
         <w:drawing>
-          <wp:inline wp14:editId="76EA3721" wp14:anchorId="74123BED">
+          <wp:inline distT="0" distB="0" distL="0" distR="0">
             <wp:extent cx="6372225" cy="2600325"/>
             <wp:effectExtent l="0" t="0" r="0" b="0"/>
-            <wp:docPr id="1333729039" name="" title=""/>
+            <wp:docPr id="26" name="Imagen19" descr=""/>
             <wp:cNvGraphicFramePr>
-              <a:graphicFrameLocks noChangeAspect="1"/>
+              <a:graphicFrameLocks xmlns:a="http://schemas.openxmlformats.org/drawingml/2006/main" noChangeAspect="1"/>
             </wp:cNvGraphicFramePr>
-            <a:graphic>
+            <a:graphic xmlns:a="http://schemas.openxmlformats.org/drawingml/2006/main">
               <a:graphicData uri="http://schemas.openxmlformats.org/drawingml/2006/picture">
-                <pic:pic>
+                <pic:pic xmlns:pic="http://schemas.openxmlformats.org/drawingml/2006/picture">
                   <pic:nvPicPr>
-                    <pic:cNvPr id="0" name=""/>
-                    <pic:cNvPicPr/>
+                    <pic:cNvPr id="26" name="Imagen19" descr=""/>
+                    <pic:cNvPicPr>
+                      <a:picLocks noChangeAspect="1" noChangeArrowheads="1"/>
+                    </pic:cNvPicPr>
                   </pic:nvPicPr>
                   <pic:blipFill>
-                    <a:blip r:embed="R12805b95d48e4e9a">
-                      <a:extLst>
-                        <a:ext xmlns:a="http://schemas.openxmlformats.org/drawingml/2006/main" uri="{28A0092B-C50C-407E-A947-70E740481C1C}">
-                          <a14:useLocalDpi val="0"/>
-                        </a:ext>
-                      </a:extLst>
-                    </a:blip>
+                    <a:blip r:embed="rId22"/>
                     <a:stretch>
                       <a:fillRect/>
                     </a:stretch>
                   </pic:blipFill>
-                  <pic:spPr>
+                  <pic:spPr bwMode="auto">
                     <a:xfrm>
                       <a:off x="0" y="0"/>
                       <a:ext cx="6372225" cy="2600325"/>
@@ -2411,43 +2198,45 @@
         <w:pStyle w:val="Normal"/>
         <w:spacing w:before="0" w:after="200"/>
         <w:jc w:val="both"/>
-      </w:pPr>
+        <w:rPr/>
+      </w:pPr>
+      <w:r>
+        <w:rPr/>
+      </w:r>
     </w:p>
     <w:p>
       <w:pPr>
         <w:pStyle w:val="Normal"/>
         <w:spacing w:before="0" w:after="200"/>
         <w:jc w:val="both"/>
-      </w:pPr>
-      <w:r>
+        <w:rPr/>
+      </w:pPr>
+      <w:r>
+        <w:rPr/>
         <w:drawing>
-          <wp:inline wp14:editId="17395F50" wp14:anchorId="0CAF4973">
+          <wp:inline distT="0" distB="0" distL="0" distR="0">
             <wp:extent cx="6372225" cy="1114425"/>
             <wp:effectExtent l="0" t="0" r="0" b="0"/>
-            <wp:docPr id="1279668452" name="" title=""/>
+            <wp:docPr id="27" name="Imagen20" descr=""/>
             <wp:cNvGraphicFramePr>
-              <a:graphicFrameLocks noChangeAspect="1"/>
+              <a:graphicFrameLocks xmlns:a="http://schemas.openxmlformats.org/drawingml/2006/main" noChangeAspect="1"/>
             </wp:cNvGraphicFramePr>
-            <a:graphic>
+            <a:graphic xmlns:a="http://schemas.openxmlformats.org/drawingml/2006/main">
               <a:graphicData uri="http://schemas.openxmlformats.org/drawingml/2006/picture">
-                <pic:pic>
+                <pic:pic xmlns:pic="http://schemas.openxmlformats.org/drawingml/2006/picture">
                   <pic:nvPicPr>
-                    <pic:cNvPr id="0" name=""/>
-                    <pic:cNvPicPr/>
+                    <pic:cNvPr id="27" name="Imagen20" descr=""/>
+                    <pic:cNvPicPr>
+                      <a:picLocks noChangeAspect="1" noChangeArrowheads="1"/>
+                    </pic:cNvPicPr>
                   </pic:nvPicPr>
                   <pic:blipFill>
-                    <a:blip r:embed="R64b3517f721a4a81">
-                      <a:extLst>
-                        <a:ext xmlns:a="http://schemas.openxmlformats.org/drawingml/2006/main" uri="{28A0092B-C50C-407E-A947-70E740481C1C}">
-                          <a14:useLocalDpi val="0"/>
-                        </a:ext>
-                      </a:extLst>
-                    </a:blip>
+                    <a:blip r:embed="rId23"/>
                     <a:stretch>
                       <a:fillRect/>
                     </a:stretch>
                   </pic:blipFill>
-                  <pic:spPr>
+                  <pic:spPr bwMode="auto">
                     <a:xfrm>
                       <a:off x="0" y="0"/>
                       <a:ext cx="6372225" cy="1114425"/>
@@ -2470,16 +2259,17 @@
         <w:jc w:val="both"/>
         <w:rPr>
           <w:rFonts w:ascii="Times New Roman" w:hAnsi="Times New Roman" w:cs="Times New Roman"/>
-          <w:b w:val="0"/>
-          <w:bCs w:val="0"/>
+          <w:b w:val="false"/>
+          <w:b w:val="false"/>
+          <w:bCs w:val="false"/>
           <w:color w:val="auto"/>
         </w:rPr>
       </w:pPr>
       <w:r>
         <w:rPr>
-          <w:rFonts w:ascii="Times New Roman" w:hAnsi="Times New Roman" w:cs="Times New Roman"/>
-          <w:b w:val="0"/>
-          <w:bCs w:val="0"/>
+          <w:rFonts w:cs="Times New Roman" w:ascii="Times New Roman" w:hAnsi="Times New Roman"/>
+          <w:b w:val="false"/>
+          <w:bCs w:val="false"/>
           <w:color w:val="auto"/>
         </w:rPr>
         <w:t xml:space="preserve">Correcciones del código: </w:t>
@@ -2490,36 +2280,34 @@
         <w:pStyle w:val="Normal"/>
         <w:spacing w:before="0" w:after="200"/>
         <w:jc w:val="center"/>
-      </w:pPr>
-      <w:r>
+        <w:rPr/>
+      </w:pPr>
+      <w:r>
+        <w:rPr/>
         <w:drawing>
-          <wp:inline wp14:editId="739990DA" wp14:anchorId="36C543B1">
+          <wp:inline distT="0" distB="0" distL="0" distR="0">
             <wp:extent cx="4572000" cy="3781425"/>
             <wp:effectExtent l="0" t="0" r="0" b="0"/>
-            <wp:docPr id="1634526270" name="" title=""/>
+            <wp:docPr id="28" name="Imagen21" descr=""/>
             <wp:cNvGraphicFramePr>
-              <a:graphicFrameLocks noChangeAspect="1"/>
+              <a:graphicFrameLocks xmlns:a="http://schemas.openxmlformats.org/drawingml/2006/main" noChangeAspect="1"/>
             </wp:cNvGraphicFramePr>
-            <a:graphic>
+            <a:graphic xmlns:a="http://schemas.openxmlformats.org/drawingml/2006/main">
               <a:graphicData uri="http://schemas.openxmlformats.org/drawingml/2006/picture">
-                <pic:pic>
+                <pic:pic xmlns:pic="http://schemas.openxmlformats.org/drawingml/2006/picture">
                   <pic:nvPicPr>
-                    <pic:cNvPr id="0" name=""/>
-                    <pic:cNvPicPr/>
+                    <pic:cNvPr id="28" name="Imagen21" descr=""/>
+                    <pic:cNvPicPr>
+                      <a:picLocks noChangeAspect="1" noChangeArrowheads="1"/>
+                    </pic:cNvPicPr>
                   </pic:nvPicPr>
                   <pic:blipFill>
-                    <a:blip r:embed="R09c3c6f8ad554cf7">
-                      <a:extLst>
-                        <a:ext xmlns:a="http://schemas.openxmlformats.org/drawingml/2006/main" uri="{28A0092B-C50C-407E-A947-70E740481C1C}">
-                          <a14:useLocalDpi val="0"/>
-                        </a:ext>
-                      </a:extLst>
-                    </a:blip>
+                    <a:blip r:embed="rId24"/>
                     <a:stretch>
                       <a:fillRect/>
                     </a:stretch>
                   </pic:blipFill>
-                  <pic:spPr>
+                  <pic:spPr bwMode="auto">
                     <a:xfrm>
                       <a:off x="0" y="0"/>
                       <a:ext cx="4572000" cy="3781425"/>
@@ -2542,55 +2330,20 @@
         <w:jc w:val="both"/>
         <w:rPr>
           <w:rFonts w:ascii="Times New Roman" w:hAnsi="Times New Roman" w:cs="Times New Roman"/>
-          <w:b w:val="0"/>
-          <w:bCs w:val="0"/>
+          <w:b w:val="false"/>
+          <w:b w:val="false"/>
+          <w:bCs w:val="false"/>
           <w:color w:val="auto"/>
         </w:rPr>
       </w:pPr>
       <w:r>
         <w:rPr>
-          <w:rFonts w:ascii="Times New Roman" w:hAnsi="Times New Roman" w:cs="Times New Roman"/>
-          <w:b w:val="0"/>
-          <w:bCs w:val="0"/>
+          <w:rFonts w:cs="Times New Roman" w:ascii="Times New Roman" w:hAnsi="Times New Roman"/>
+          <w:b w:val="false"/>
+          <w:bCs w:val="false"/>
           <w:color w:val="auto"/>
         </w:rPr>
-        <w:t xml:space="preserve">Nueva </w:t>
-      </w:r>
-      <w:r>
-        <w:rPr>
-          <w:rFonts w:ascii="Times New Roman" w:hAnsi="Times New Roman" w:cs="Times New Roman"/>
-          <w:b w:val="0"/>
-          <w:bCs w:val="0"/>
-          <w:color w:val="auto"/>
-        </w:rPr>
-        <w:t>pull</w:t>
-      </w:r>
-      <w:r>
-        <w:rPr>
-          <w:rFonts w:ascii="Times New Roman" w:hAnsi="Times New Roman" w:cs="Times New Roman"/>
-          <w:b w:val="0"/>
-          <w:bCs w:val="0"/>
-          <w:color w:val="auto"/>
-        </w:rPr>
-        <w:t xml:space="preserve"> </w:t>
-      </w:r>
-      <w:r>
-        <w:rPr>
-          <w:rFonts w:ascii="Times New Roman" w:hAnsi="Times New Roman" w:cs="Times New Roman"/>
-          <w:b w:val="0"/>
-          <w:bCs w:val="0"/>
-          <w:color w:val="auto"/>
-        </w:rPr>
-        <w:t>r</w:t>
-      </w:r>
-      <w:r>
-        <w:rPr>
-          <w:rFonts w:ascii="Times New Roman" w:hAnsi="Times New Roman" w:cs="Times New Roman"/>
-          <w:b w:val="0"/>
-          <w:bCs w:val="0"/>
-          <w:color w:val="auto"/>
-        </w:rPr>
-        <w:t>equest:</w:t>
+        <w:t>Nueva pull request:</w:t>
       </w:r>
     </w:p>
     <w:p>
@@ -2598,36 +2351,34 @@
         <w:pStyle w:val="Normal"/>
         <w:spacing w:before="0" w:after="200"/>
         <w:jc w:val="center"/>
-      </w:pPr>
-      <w:r>
+        <w:rPr/>
+      </w:pPr>
+      <w:r>
+        <w:rPr/>
         <w:drawing>
-          <wp:inline wp14:editId="179E50DD" wp14:anchorId="74AE354D">
+          <wp:inline distT="0" distB="0" distL="0" distR="0">
             <wp:extent cx="6372225" cy="762000"/>
             <wp:effectExtent l="0" t="0" r="0" b="0"/>
-            <wp:docPr id="1752641205" name="" title=""/>
+            <wp:docPr id="29" name="Imagen22" descr=""/>
             <wp:cNvGraphicFramePr>
-              <a:graphicFrameLocks noChangeAspect="1"/>
+              <a:graphicFrameLocks xmlns:a="http://schemas.openxmlformats.org/drawingml/2006/main" noChangeAspect="1"/>
             </wp:cNvGraphicFramePr>
-            <a:graphic>
+            <a:graphic xmlns:a="http://schemas.openxmlformats.org/drawingml/2006/main">
               <a:graphicData uri="http://schemas.openxmlformats.org/drawingml/2006/picture">
-                <pic:pic>
+                <pic:pic xmlns:pic="http://schemas.openxmlformats.org/drawingml/2006/picture">
                   <pic:nvPicPr>
-                    <pic:cNvPr id="0" name=""/>
-                    <pic:cNvPicPr/>
+                    <pic:cNvPr id="29" name="Imagen22" descr=""/>
+                    <pic:cNvPicPr>
+                      <a:picLocks noChangeAspect="1" noChangeArrowheads="1"/>
+                    </pic:cNvPicPr>
                   </pic:nvPicPr>
                   <pic:blipFill>
-                    <a:blip r:embed="R5481a37fa2e34834">
-                      <a:extLst>
-                        <a:ext xmlns:a="http://schemas.openxmlformats.org/drawingml/2006/main" uri="{28A0092B-C50C-407E-A947-70E740481C1C}">
-                          <a14:useLocalDpi val="0"/>
-                        </a:ext>
-                      </a:extLst>
-                    </a:blip>
+                    <a:blip r:embed="rId25"/>
                     <a:stretch>
                       <a:fillRect/>
                     </a:stretch>
                   </pic:blipFill>
-                  <pic:spPr>
+                  <pic:spPr bwMode="auto">
                     <a:xfrm>
                       <a:off x="0" y="0"/>
                       <a:ext cx="6372225" cy="762000"/>
@@ -2643,7 +2394,7 @@
         </w:drawing>
       </w:r>
     </w:p>
-    <w:p xmlns:wp14="http://schemas.microsoft.com/office/word/2010/wordml" wp14:textId="77777777">
+    <w:p>
       <w:pPr>
         <w:pStyle w:val="Normal"/>
         <w:spacing w:before="0" w:after="200"/>
@@ -2659,48 +2410,113 @@
       </w:pPr>
       <w:r>
         <w:rPr>
-          <w:rFonts w:ascii="Times New Roman" w:hAnsi="Times New Roman" w:cs="Times New Roman"/>
+          <w:rFonts w:cs="Times New Roman" w:ascii="Times New Roman" w:hAnsi="Times New Roman"/>
           <w:color w:val="auto"/>
         </w:rPr>
         <w:t xml:space="preserve">Ejercicio 8 </w:t>
       </w:r>
       <w:r>
         <w:rPr>
-          <w:rFonts w:ascii="Times New Roman" w:hAnsi="Times New Roman" w:cs="Times New Roman"/>
-          <w:b w:val="0"/>
-          <w:bCs w:val="0"/>
+          <w:rFonts w:cs="Times New Roman" w:ascii="Times New Roman" w:hAnsi="Times New Roman"/>
+          <w:b w:val="false"/>
+          <w:bCs w:val="false"/>
           <w:color w:val="auto"/>
         </w:rPr>
         <w:t>– Utiliza SourceTree, GitKraken o similar para mostrar de manera gráfica el historial del repositorio</w:t>
       </w:r>
     </w:p>
-    <w:p xmlns:wp14="http://schemas.microsoft.com/office/word/2010/wordml" wp14:textId="112B7B76">
+    <w:p>
       <w:pPr>
         <w:pStyle w:val="Normal"/>
         <w:spacing w:before="0" w:after="200"/>
         <w:rPr>
+          <w:b w:val="false"/>
+          <w:b w:val="false"/>
+          <w:bCs w:val="false"/>
+        </w:rPr>
+      </w:pPr>
+      <w:r>
+        <w:rPr>
+          <w:b w:val="false"/>
+          <w:bCs w:val="false"/>
+        </w:rPr>
+        <w:t>Usaremos Sourcetree para ver el historial</w:t>
+      </w:r>
+    </w:p>
+    <w:p>
+      <w:pPr>
+        <w:pStyle w:val="Normal"/>
+        <w:spacing w:before="0" w:after="200"/>
+        <w:rPr>
           <w:rFonts w:ascii="Times New Roman" w:hAnsi="Times New Roman" w:cs="Times New Roman"/>
-          <w:b w:val="0"/>
-          <w:b w:val="false"/>
-          <w:bCs w:val="0"/>
-          <w:i w:val="1"/>
+          <w:b w:val="false"/>
+          <w:b w:val="false"/>
+          <w:bCs w:val="false"/>
           <w:i/>
-          <w:iCs w:val="1"/>
-          <w:color w:val="024E74" w:themeColor="accent1" w:themeTint="ff" w:themeShade="ff"/>
-        </w:rPr>
-      </w:pPr>
+          <w:i/>
+          <w:iCs/>
+          <w:color w:val="024E74" w:themeColor="accent1" w:themeShade="ff" w:themeTint="ff"/>
+        </w:rPr>
+      </w:pPr>
+      <w:r>
+        <w:rPr/>
+        <w:drawing>
+          <wp:anchor behindDoc="0" distT="0" distB="0" distL="0" distR="0" simplePos="0" locked="0" layoutInCell="0" allowOverlap="1" relativeHeight="32">
+            <wp:simplePos x="0" y="0"/>
+            <wp:positionH relativeFrom="column">
+              <wp:align>center</wp:align>
+            </wp:positionH>
+            <wp:positionV relativeFrom="paragraph">
+              <wp:posOffset>635</wp:posOffset>
+            </wp:positionV>
+            <wp:extent cx="819150" cy="762000"/>
+            <wp:effectExtent l="0" t="0" r="0" b="0"/>
+            <wp:wrapSquare wrapText="largest"/>
+            <wp:docPr id="30" name="Imagen23" descr=""/>
+            <wp:cNvGraphicFramePr>
+              <a:graphicFrameLocks xmlns:a="http://schemas.openxmlformats.org/drawingml/2006/main" noChangeAspect="1"/>
+            </wp:cNvGraphicFramePr>
+            <a:graphic xmlns:a="http://schemas.openxmlformats.org/drawingml/2006/main">
+              <a:graphicData uri="http://schemas.openxmlformats.org/drawingml/2006/picture">
+                <pic:pic xmlns:pic="http://schemas.openxmlformats.org/drawingml/2006/picture">
+                  <pic:nvPicPr>
+                    <pic:cNvPr id="30" name="Imagen23" descr=""/>
+                    <pic:cNvPicPr>
+                      <a:picLocks noChangeAspect="1" noChangeArrowheads="1"/>
+                    </pic:cNvPicPr>
+                  </pic:nvPicPr>
+                  <pic:blipFill>
+                    <a:blip r:embed="rId26"/>
+                    <a:stretch>
+                      <a:fillRect/>
+                    </a:stretch>
+                  </pic:blipFill>
+                  <pic:spPr bwMode="auto">
+                    <a:xfrm>
+                      <a:off x="0" y="0"/>
+                      <a:ext cx="819150" cy="762000"/>
+                    </a:xfrm>
+                    <a:prstGeom prst="rect">
+                      <a:avLst/>
+                    </a:prstGeom>
+                  </pic:spPr>
+                </pic:pic>
+              </a:graphicData>
+            </a:graphic>
+          </wp:anchor>
+        </w:drawing>
+      </w:r>
     </w:p>
     <w:sectPr>
-      <w:headerReference w:type="default" r:id="rId21"/>
-      <w:footerReference w:type="default" r:id="rId22"/>
+      <w:headerReference w:type="default" r:id="rId27"/>
+      <w:footerReference w:type="default" r:id="rId28"/>
       <w:type w:val="nextPage"/>
-      <w:pgSz w:w="11906" w:h="16838" w:orient="portrait"/>
-      <w:pgMar w:top="720" w:right="936" w:bottom="720" w:left="936" w:header="0" w:footer="289" w:gutter="0"/>
-      <w:pgNumType w:fmt="decimal" w:start="1"/>
+      <w:pgSz w:w="11906" w:h="16838"/>
+      <w:pgMar w:left="936" w:right="936" w:gutter="0" w:header="0" w:top="720" w:footer="289" w:bottom="720"/>
+      <w:pgNumType w:start="1" w:fmt="decimal"/>
       <w:formProt w:val="false"/>
       <w:textDirection w:val="lrTb"/>
       <w:docGrid w:type="default" w:linePitch="382" w:charSpace="0"/>
-      <w:cols w:num="1"/>
     </w:sectPr>
   </w:body>
 </w:document>
@@ -2714,10 +2530,10 @@
         <w:docPartGallery w:val="Page Numbers (Bottom of Page)"/>
         <w:docPartUnique w:val="true"/>
       </w:docPartObj>
-      <w:id w:val="842894223"/>
+      <w:id w:val="862108550"/>
     </w:sdtPr>
     <w:sdtContent>
-      <w:p xmlns:wp14="http://schemas.microsoft.com/office/word/2010/wordml" wp14:textId="77777777">
+      <w:p>
         <w:pPr>
           <w:pStyle w:val="Piedepgina"/>
           <w:jc w:val="center"/>
@@ -2745,7 +2561,7 @@
           <w:rPr>
             <w:lang w:bidi="es-ES"/>
           </w:rPr>
-          <w:t>8</w:t>
+          <w:t>5</w:t>
         </w:r>
         <w:r>
           <w:rPr>
@@ -2756,7 +2572,7 @@
       </w:p>
     </w:sdtContent>
   </w:sdt>
-  <w:p xmlns:wp14="http://schemas.microsoft.com/office/word/2010/wordml" wp14:textId="77777777">
+  <w:p>
     <w:pPr>
       <w:pStyle w:val="Piedepgina"/>
       <w:rPr/>
@@ -2782,12 +2598,12 @@
         <w:bottom w:w="0" w:type="dxa"/>
         <w:right w:w="108" w:type="dxa"/>
       </w:tblCellMar>
-      <w:tblLook w:val="0000" w:firstRow="0" w:lastRow="0" w:firstColumn="0" w:lastColumn="0" w:noHBand="0" w:noVBand="0"/>
+      <w:tblLook w:firstRow="0" w:noVBand="0" w:lastRow="0" w:firstColumn="0" w:lastColumn="0" w:noHBand="0" w:val="0000"/>
     </w:tblPr>
     <w:tblGrid>
       <w:gridCol w:w="10035"/>
     </w:tblGrid>
-    <w:tr xmlns:wp14="http://schemas.microsoft.com/office/word/2010/wordml" wp14:textId="77777777">
+    <w:tr>
       <w:trPr>
         <w:trHeight w:val="978" w:hRule="atLeast"/>
       </w:trPr>
@@ -2795,10 +2611,10 @@
         <w:tcPr>
           <w:tcW w:w="10035" w:type="dxa"/>
           <w:tcBorders>
-            <w:bottom w:val="single" w:color="34ABA2" w:sz="36" w:space="0"/>
+            <w:bottom w:val="single" w:sz="36" w:space="0" w:color="34ABA2"/>
           </w:tcBorders>
         </w:tcPr>
-        <w:p wp14:textId="77777777">
+        <w:p>
           <w:pPr>
             <w:pStyle w:val="Cabecera"/>
             <w:widowControl w:val="false"/>
@@ -2812,7 +2628,7 @@
       </w:tc>
     </w:tr>
   </w:tbl>
-  <w:p xmlns:wp14="http://schemas.microsoft.com/office/word/2010/wordml" wp14:textId="77777777">
+  <w:p>
     <w:pPr>
       <w:pStyle w:val="Cabecera"/>
       <w:rPr/>
@@ -2825,11 +2641,11 @@
 </file>
 
 <file path=word/styles.xml><?xml version="1.0" encoding="utf-8"?>
-<w:styles xmlns:wp14="http://schemas.microsoft.com/office/word/2010/wordprocessingDrawing" xmlns:w="http://schemas.openxmlformats.org/wordprocessingml/2006/main" xmlns:w14="http://schemas.microsoft.com/office/word/2010/wordml" xmlns:mc="http://schemas.openxmlformats.org/markup-compatibility/2006" mc:Ignorable="w14 wp14">
+<w:styles xmlns:w="http://schemas.openxmlformats.org/wordprocessingml/2006/main" xmlns:w14="http://schemas.microsoft.com/office/word/2010/wordml" xmlns:mc="http://schemas.openxmlformats.org/markup-compatibility/2006" mc:Ignorable="w14">
   <w:docDefaults>
     <w:rPrDefault>
       <w:rPr>
-        <w:rFonts w:ascii="Calibri" w:hAnsi="Calibri" w:eastAsia="Calibri" w:cs="" w:asciiTheme="minorHAnsi" w:hAnsiTheme="minorHAnsi" w:eastAsiaTheme="minorHAnsi" w:cstheme="minorBidi"/>
+        <w:rFonts w:ascii="Calibri" w:hAnsi="Calibri" w:eastAsia="Calibri" w:cs="" w:asciiTheme="minorHAnsi" w:cstheme="minorBidi" w:eastAsiaTheme="minorHAnsi" w:hAnsiTheme="minorHAnsi"/>
         <w:sz w:val="24"/>
         <w:szCs w:val="24"/>
         <w:lang w:val="es-ES" w:eastAsia="en-US" w:bidi="ar-SA"/>
@@ -3225,8 +3041,9 @@
     <w:rsid w:val="00d86945"/>
     <w:pPr>
       <w:widowControl/>
+      <w:suppressAutoHyphens w:val="true"/>
       <w:bidi w:val="0"/>
-      <w:spacing w:before="0" w:after="0" w:line="276" w:lineRule="auto"/>
+      <w:spacing w:lineRule="auto" w:line="276" w:before="0" w:after="0"/>
       <w:jc w:val="left"/>
     </w:pPr>
     <w:rPr>
@@ -3252,7 +3069,7 @@
       <w:outlineLvl w:val="0"/>
     </w:pPr>
     <w:rPr>
-      <w:rFonts w:ascii="Arial" w:hAnsi="Arial" w:eastAsia="" w:cs="" w:asciiTheme="majorHAnsi" w:hAnsiTheme="majorHAnsi" w:eastAsiaTheme="majorEastAsia" w:cstheme="majorBidi"/>
+      <w:rFonts w:ascii="Arial" w:hAnsi="Arial" w:eastAsia="" w:cs="" w:asciiTheme="majorHAnsi" w:cstheme="majorBidi" w:eastAsiaTheme="majorEastAsia" w:hAnsiTheme="majorHAnsi"/>
       <w:color w:val="061F57" w:themeColor="text2" w:themeShade="bf"/>
       <w:kern w:val="2"/>
       <w:sz w:val="52"/>
@@ -3269,11 +3086,11 @@
     <w:rsid w:val="00df027c"/>
     <w:pPr>
       <w:keepNext w:val="true"/>
-      <w:spacing w:before="0" w:after="240" w:line="240" w:lineRule="auto"/>
+      <w:spacing w:lineRule="auto" w:line="240" w:before="0" w:after="240"/>
       <w:outlineLvl w:val="1"/>
     </w:pPr>
     <w:rPr>
-      <w:rFonts w:eastAsia="" w:cs="" w:eastAsiaTheme="majorEastAsia" w:cstheme="majorBidi"/>
+      <w:rFonts w:eastAsia="" w:cs="" w:cstheme="majorBidi" w:eastAsiaTheme="majorEastAsia"/>
       <w:b w:val="false"/>
       <w:sz w:val="36"/>
       <w:szCs w:val="26"/>
@@ -3307,7 +3124,7 @@
     <w:qFormat/>
     <w:rsid w:val="00d86945"/>
     <w:rPr>
-      <w:rFonts w:ascii="Arial" w:hAnsi="Arial" w:eastAsia="" w:cs="" w:asciiTheme="majorHAnsi" w:hAnsiTheme="majorHAnsi" w:eastAsiaTheme="majorEastAsia" w:cstheme="majorBidi"/>
+      <w:rFonts w:ascii="Arial" w:hAnsi="Arial" w:eastAsia="" w:cs="" w:asciiTheme="majorHAnsi" w:cstheme="majorBidi" w:eastAsiaTheme="majorEastAsia" w:hAnsiTheme="majorHAnsi"/>
       <w:b/>
       <w:bCs/>
       <w:color w:val="082A75" w:themeColor="text2"/>
@@ -3337,7 +3154,7 @@
     <w:qFormat/>
     <w:rsid w:val="00d077e9"/>
     <w:rPr>
-      <w:rFonts w:ascii="Arial" w:hAnsi="Arial" w:eastAsia="" w:cs="" w:asciiTheme="majorHAnsi" w:hAnsiTheme="majorHAnsi" w:eastAsiaTheme="majorEastAsia" w:cstheme="majorBidi"/>
+      <w:rFonts w:ascii="Arial" w:hAnsi="Arial" w:eastAsia="" w:cs="" w:asciiTheme="majorHAnsi" w:cstheme="majorBidi" w:eastAsiaTheme="majorEastAsia" w:hAnsiTheme="majorHAnsi"/>
       <w:b/>
       <w:color w:val="061F57" w:themeColor="text2" w:themeShade="bf"/>
       <w:kern w:val="2"/>
@@ -3371,7 +3188,7 @@
     <w:qFormat/>
     <w:rsid w:val="00df027c"/>
     <w:rPr>
-      <w:rFonts w:eastAsia="" w:cs="" w:eastAsiaTheme="majorEastAsia" w:cstheme="majorBidi"/>
+      <w:rFonts w:eastAsia="" w:cs="" w:cstheme="majorBidi" w:eastAsiaTheme="majorEastAsia"/>
       <w:color w:val="082A75" w:themeColor="text2"/>
       <w:sz w:val="36"/>
       <w:szCs w:val="26"/>
@@ -3450,7 +3267,7 @@
     <w:rsid w:val="00477ea0"/>
     <w:rPr>
       <w:color w:val="605E5C"/>
-      <w:shd w:val="clear" w:fill="E1DFDD"/>
+      <w:shd w:fill="E1DFDD" w:val="clear"/>
     </w:rPr>
   </w:style>
   <w:style w:type="paragraph" w:styleId="Ttulo">
@@ -3472,7 +3289,7 @@
     <w:name w:val="Body Text"/>
     <w:basedOn w:val="Normal"/>
     <w:pPr>
-      <w:spacing w:before="0" w:after="140" w:line="276" w:lineRule="auto"/>
+      <w:spacing w:lineRule="auto" w:line="276" w:before="0" w:after="140"/>
     </w:pPr>
     <w:rPr/>
   </w:style>
@@ -3535,10 +3352,10 @@
     <w:qFormat/>
     <w:rsid w:val="00d86945"/>
     <w:pPr>
-      <w:spacing w:before="0" w:after="200" w:line="240" w:lineRule="auto"/>
+      <w:spacing w:lineRule="auto" w:line="240" w:before="0" w:after="200"/>
     </w:pPr>
     <w:rPr>
-      <w:rFonts w:ascii="Arial" w:hAnsi="Arial" w:eastAsia="" w:cs="" w:asciiTheme="majorHAnsi" w:hAnsiTheme="majorHAnsi" w:eastAsiaTheme="majorEastAsia" w:cstheme="majorBidi"/>
+      <w:rFonts w:ascii="Arial" w:hAnsi="Arial" w:eastAsia="" w:cs="" w:asciiTheme="majorHAnsi" w:cstheme="majorBidi" w:eastAsiaTheme="majorEastAsia" w:hAnsiTheme="majorHAnsi"/>
       <w:bCs/>
       <w:sz w:val="72"/>
       <w:szCs w:val="52"/>
@@ -3593,7 +3410,7 @@
     <w:qFormat/>
     <w:rsid w:val="00b231e5"/>
     <w:pPr>
-      <w:spacing w:line="240" w:lineRule="auto"/>
+      <w:spacing w:lineRule="auto" w:line="240"/>
       <w:jc w:val="right"/>
     </w:pPr>
     <w:rPr/>
@@ -3632,7 +3449,7 @@
     <w:unhideWhenUsed/>
     <w:qFormat/>
   </w:style>
-  <w:style w:type="table" w:styleId="Tablanormal" w:default="1">
+  <w:style w:type="table" w:default="1" w:styleId="Tablanormal">
     <w:name w:val="Normal Table"/>
     <w:uiPriority w:val="99"/>
     <w:semiHidden/>

</xml_diff>

<commit_message>
subo el ejercicio 8
</commit_message>
<xml_diff>
--- a/Ejercicio Pull Request.docx
+++ b/Ejercicio Pull Request.docx
@@ -542,7 +542,7 @@
             </w:pPr>
             <w:sdt>
               <w:sdtPr>
-                <w:id w:val="134759834"/>
+                <w:id w:val="688247417"/>
               </w:sdtPr>
               <w:sdtContent>
                 <w:sdt>
@@ -1583,7 +1583,7 @@
           <w:bCs w:val="false"/>
           <w:i/>
           <w:iCs/>
-          <w:color w:val="auto"/>
+          <w:color w:val="024F75" w:themeColor="accent1" w:themeShade="ff" w:themeTint="ff"/>
         </w:rPr>
         <w:drawing>
           <wp:anchor behindDoc="0" distT="0" distB="0" distL="0" distR="0" simplePos="0" locked="0" layoutInCell="0" allowOverlap="1" relativeHeight="23">
@@ -2461,13 +2461,13 @@
       <w:r>
         <w:rPr/>
         <w:drawing>
-          <wp:anchor behindDoc="0" distT="0" distB="0" distL="0" distR="0" simplePos="0" locked="0" layoutInCell="0" allowOverlap="1" relativeHeight="32">
+          <wp:anchor behindDoc="0" distT="0" distB="0" distL="0" distR="0" simplePos="0" locked="0" layoutInCell="0" allowOverlap="1" relativeHeight="27">
             <wp:simplePos x="0" y="0"/>
             <wp:positionH relativeFrom="column">
-              <wp:align>center</wp:align>
+              <wp:posOffset>2757170</wp:posOffset>
             </wp:positionH>
             <wp:positionV relativeFrom="paragraph">
-              <wp:posOffset>635</wp:posOffset>
+              <wp:posOffset>45720</wp:posOffset>
             </wp:positionV>
             <wp:extent cx="819150" cy="762000"/>
             <wp:effectExtent l="0" t="0" r="0" b="0"/>
@@ -2507,9 +2507,282 @@
         </w:drawing>
       </w:r>
     </w:p>
+    <w:p>
+      <w:pPr>
+        <w:pStyle w:val="Normal"/>
+        <w:spacing w:before="0" w:after="200"/>
+        <w:rPr>
+          <w:rFonts w:ascii="Times New Roman" w:hAnsi="Times New Roman" w:cs="Times New Roman"/>
+          <w:b w:val="false"/>
+          <w:b w:val="false"/>
+          <w:bCs w:val="false"/>
+          <w:i/>
+          <w:i/>
+          <w:iCs/>
+          <w:color w:val="024E74" w:themeColor="accent1" w:themeShade="ff" w:themeTint="ff"/>
+        </w:rPr>
+      </w:pPr>
+      <w:r>
+        <w:rPr/>
+      </w:r>
+    </w:p>
+    <w:p>
+      <w:pPr>
+        <w:pStyle w:val="Normal"/>
+        <w:spacing w:before="0" w:after="200"/>
+        <w:rPr>
+          <w:rFonts w:ascii="Times New Roman" w:hAnsi="Times New Roman" w:cs="Times New Roman"/>
+          <w:b w:val="false"/>
+          <w:b w:val="false"/>
+          <w:bCs w:val="false"/>
+          <w:i/>
+          <w:i/>
+          <w:iCs/>
+          <w:color w:val="024E74" w:themeColor="accent1" w:themeShade="ff" w:themeTint="ff"/>
+        </w:rPr>
+      </w:pPr>
+      <w:r>
+        <w:rPr/>
+      </w:r>
+    </w:p>
+    <w:p>
+      <w:pPr>
+        <w:pStyle w:val="Normal"/>
+        <w:spacing w:before="0" w:after="200"/>
+        <w:rPr>
+          <w:rFonts w:ascii="Times New Roman" w:hAnsi="Times New Roman" w:cs="Times New Roman"/>
+          <w:b w:val="false"/>
+          <w:b w:val="false"/>
+          <w:bCs w:val="false"/>
+          <w:i/>
+          <w:i/>
+          <w:iCs/>
+          <w:color w:val="024E74" w:themeColor="accent1" w:themeShade="ff" w:themeTint="ff"/>
+        </w:rPr>
+      </w:pPr>
+      <w:r>
+        <w:rPr/>
+      </w:r>
+    </w:p>
+    <w:p>
+      <w:pPr>
+        <w:pStyle w:val="Normal"/>
+        <w:spacing w:before="0" w:after="200"/>
+        <w:rPr>
+          <w:rFonts w:ascii="Times New Roman" w:hAnsi="Times New Roman" w:cs="Times New Roman"/>
+          <w:b w:val="false"/>
+          <w:b w:val="false"/>
+          <w:bCs w:val="false"/>
+          <w:i/>
+          <w:i/>
+          <w:iCs/>
+          <w:color w:val="024E74" w:themeColor="accent1" w:themeShade="ff" w:themeTint="ff"/>
+        </w:rPr>
+      </w:pPr>
+      <w:r>
+        <w:rPr/>
+      </w:r>
+    </w:p>
+    <w:p>
+      <w:pPr>
+        <w:pStyle w:val="Normal"/>
+        <w:spacing w:before="0" w:after="200"/>
+        <w:rPr>
+          <w:rFonts w:ascii="Times New Roman" w:hAnsi="Times New Roman" w:cs="Times New Roman"/>
+          <w:b w:val="false"/>
+          <w:b w:val="false"/>
+          <w:bCs w:val="false"/>
+          <w:i/>
+          <w:i/>
+          <w:iCs/>
+          <w:color w:val="024E74" w:themeColor="accent1" w:themeShade="ff" w:themeTint="ff"/>
+        </w:rPr>
+      </w:pPr>
+      <w:r>
+        <w:rPr/>
+      </w:r>
+    </w:p>
+    <w:p>
+      <w:pPr>
+        <w:pStyle w:val="Normal"/>
+        <w:spacing w:before="0" w:after="200"/>
+        <w:rPr>
+          <w:rFonts w:ascii="Times New Roman" w:hAnsi="Times New Roman" w:cs="Times New Roman"/>
+          <w:b w:val="false"/>
+          <w:b w:val="false"/>
+          <w:bCs w:val="false"/>
+          <w:i/>
+          <w:i/>
+          <w:iCs/>
+          <w:color w:val="024E74" w:themeColor="accent1" w:themeShade="ff" w:themeTint="ff"/>
+        </w:rPr>
+      </w:pPr>
+      <w:r>
+        <w:rPr/>
+      </w:r>
+    </w:p>
+    <w:p>
+      <w:pPr>
+        <w:pStyle w:val="Normal"/>
+        <w:spacing w:before="0" w:after="200"/>
+        <w:rPr>
+          <w:rFonts w:ascii="Times New Roman" w:hAnsi="Times New Roman" w:cs="Times New Roman"/>
+          <w:b w:val="false"/>
+          <w:b w:val="false"/>
+          <w:bCs w:val="false"/>
+          <w:i/>
+          <w:i/>
+          <w:iCs/>
+          <w:color w:val="024E74" w:themeColor="accent1" w:themeShade="ff" w:themeTint="ff"/>
+        </w:rPr>
+      </w:pPr>
+      <w:r>
+        <w:rPr/>
+      </w:r>
+    </w:p>
+    <w:p>
+      <w:pPr>
+        <w:pStyle w:val="Normal"/>
+        <w:spacing w:before="0" w:after="200"/>
+        <w:rPr>
+          <w:rFonts w:ascii="Times New Roman" w:hAnsi="Times New Roman" w:cs="Times New Roman"/>
+          <w:b w:val="false"/>
+          <w:b w:val="false"/>
+          <w:bCs w:val="false"/>
+          <w:i/>
+          <w:i/>
+          <w:iCs/>
+          <w:color w:val="024E74" w:themeColor="accent1" w:themeShade="ff" w:themeTint="ff"/>
+        </w:rPr>
+      </w:pPr>
+      <w:r>
+        <w:rPr/>
+        <w:drawing>
+          <wp:anchor behindDoc="0" distT="0" distB="0" distL="0" distR="0" simplePos="0" locked="0" layoutInCell="0" allowOverlap="1" relativeHeight="33">
+            <wp:simplePos x="0" y="0"/>
+            <wp:positionH relativeFrom="column">
+              <wp:align>center</wp:align>
+            </wp:positionH>
+            <wp:positionV relativeFrom="paragraph">
+              <wp:posOffset>635</wp:posOffset>
+            </wp:positionV>
+            <wp:extent cx="6371590" cy="3919220"/>
+            <wp:effectExtent l="0" t="0" r="0" b="0"/>
+            <wp:wrapSquare wrapText="largest"/>
+            <wp:docPr id="31" name="Imagen24" descr=""/>
+            <wp:cNvGraphicFramePr>
+              <a:graphicFrameLocks xmlns:a="http://schemas.openxmlformats.org/drawingml/2006/main" noChangeAspect="1"/>
+            </wp:cNvGraphicFramePr>
+            <a:graphic xmlns:a="http://schemas.openxmlformats.org/drawingml/2006/main">
+              <a:graphicData uri="http://schemas.openxmlformats.org/drawingml/2006/picture">
+                <pic:pic xmlns:pic="http://schemas.openxmlformats.org/drawingml/2006/picture">
+                  <pic:nvPicPr>
+                    <pic:cNvPr id="31" name="Imagen24" descr=""/>
+                    <pic:cNvPicPr>
+                      <a:picLocks noChangeAspect="1" noChangeArrowheads="1"/>
+                    </pic:cNvPicPr>
+                  </pic:nvPicPr>
+                  <pic:blipFill>
+                    <a:blip r:embed="rId27"/>
+                    <a:stretch>
+                      <a:fillRect/>
+                    </a:stretch>
+                  </pic:blipFill>
+                  <pic:spPr bwMode="auto">
+                    <a:xfrm>
+                      <a:off x="0" y="0"/>
+                      <a:ext cx="6371590" cy="3919220"/>
+                    </a:xfrm>
+                    <a:prstGeom prst="rect">
+                      <a:avLst/>
+                    </a:prstGeom>
+                  </pic:spPr>
+                </pic:pic>
+              </a:graphicData>
+            </a:graphic>
+          </wp:anchor>
+        </w:drawing>
+      </w:r>
+    </w:p>
+    <w:p>
+      <w:pPr>
+        <w:pStyle w:val="Normal"/>
+        <w:spacing w:before="0" w:after="200"/>
+        <w:rPr>
+          <w:rFonts w:ascii="Times New Roman" w:hAnsi="Times New Roman" w:cs="Times New Roman"/>
+          <w:b w:val="false"/>
+          <w:b w:val="false"/>
+          <w:bCs w:val="false"/>
+          <w:i/>
+          <w:i/>
+          <w:iCs/>
+          <w:color w:val="024E74" w:themeColor="accent1" w:themeShade="ff" w:themeTint="ff"/>
+        </w:rPr>
+      </w:pPr>
+      <w:r>
+        <w:rPr/>
+      </w:r>
+    </w:p>
+    <w:p>
+      <w:pPr>
+        <w:pStyle w:val="Normal"/>
+        <w:spacing w:before="0" w:after="200"/>
+        <w:rPr>
+          <w:rFonts w:ascii="Times New Roman" w:hAnsi="Times New Roman" w:cs="Times New Roman"/>
+          <w:b w:val="false"/>
+          <w:b w:val="false"/>
+          <w:bCs w:val="false"/>
+          <w:i/>
+          <w:i/>
+          <w:iCs/>
+          <w:color w:val="024E74" w:themeColor="accent1" w:themeShade="ff" w:themeTint="ff"/>
+        </w:rPr>
+      </w:pPr>
+      <w:r>
+        <w:rPr/>
+      </w:r>
+    </w:p>
+    <w:p>
+      <w:pPr>
+        <w:pStyle w:val="Normal"/>
+        <w:spacing w:before="0" w:after="200"/>
+        <w:rPr>
+          <w:rFonts w:ascii="Times New Roman" w:hAnsi="Times New Roman" w:cs="Times New Roman"/>
+          <w:b w:val="false"/>
+          <w:b w:val="false"/>
+          <w:bCs w:val="false"/>
+          <w:i/>
+          <w:i/>
+          <w:iCs/>
+          <w:color w:val="024E74" w:themeColor="accent1" w:themeShade="ff" w:themeTint="ff"/>
+        </w:rPr>
+      </w:pPr>
+      <w:r>
+        <w:rPr/>
+      </w:r>
+    </w:p>
+    <w:p>
+      <w:pPr>
+        <w:pStyle w:val="Normal"/>
+        <w:spacing w:before="0" w:after="200"/>
+        <w:rPr>
+          <w:rFonts w:ascii="Times New Roman" w:hAnsi="Times New Roman" w:cs="Times New Roman"/>
+          <w:b w:val="false"/>
+          <w:b w:val="false"/>
+          <w:bCs w:val="false"/>
+          <w:i/>
+          <w:i/>
+          <w:iCs/>
+          <w:color w:val="024E74" w:themeColor="accent1" w:themeShade="ff" w:themeTint="ff"/>
+        </w:rPr>
+      </w:pPr>
+      <w:r>
+        <w:rPr/>
+      </w:r>
+    </w:p>
     <w:sectPr>
-      <w:headerReference w:type="default" r:id="rId27"/>
-      <w:footerReference w:type="default" r:id="rId28"/>
+      <w:headerReference w:type="default" r:id="rId28"/>
+      <w:footerReference w:type="default" r:id="rId29"/>
       <w:type w:val="nextPage"/>
       <w:pgSz w:w="11906" w:h="16838"/>
       <w:pgMar w:left="936" w:right="936" w:gutter="0" w:header="0" w:top="720" w:footer="289" w:bottom="720"/>
@@ -2530,7 +2803,7 @@
         <w:docPartGallery w:val="Page Numbers (Bottom of Page)"/>
         <w:docPartUnique w:val="true"/>
       </w:docPartObj>
-      <w:id w:val="862108550"/>
+      <w:id w:val="1110033218"/>
     </w:sdtPr>
     <w:sdtContent>
       <w:p>
@@ -2561,7 +2834,7 @@
           <w:rPr>
             <w:lang w:bidi="es-ES"/>
           </w:rPr>
-          <w:t>5</w:t>
+          <w:t>9</w:t>
         </w:r>
         <w:r>
           <w:rPr>

</xml_diff>

<commit_message>
subo el word con el link
</commit_message>
<xml_diff>
--- a/Ejercicio Pull Request.docx
+++ b/Ejercicio Pull Request.docx
@@ -542,7 +542,7 @@
             </w:pPr>
             <w:sdt>
               <w:sdtPr>
-                <w:id w:val="688247417"/>
+                <w:id w:val="974110951"/>
               </w:sdtPr>
               <w:sdtContent>
                 <w:sdt>
@@ -2459,7 +2459,14 @@
         </w:rPr>
       </w:pPr>
       <w:r>
-        <w:rPr/>
+        <w:rPr>
+          <w:rFonts w:cs="Times New Roman" w:ascii="Times New Roman" w:hAnsi="Times New Roman"/>
+          <w:b w:val="false"/>
+          <w:bCs w:val="false"/>
+          <w:i/>
+          <w:iCs/>
+          <w:color w:val="024E74" w:themeColor="accent1" w:themeShade="ff" w:themeTint="ff"/>
+        </w:rPr>
         <w:drawing>
           <wp:anchor behindDoc="0" distT="0" distB="0" distL="0" distR="0" simplePos="0" locked="0" layoutInCell="0" allowOverlap="1" relativeHeight="27">
             <wp:simplePos x="0" y="0"/>
@@ -2523,7 +2530,14 @@
         </w:rPr>
       </w:pPr>
       <w:r>
-        <w:rPr/>
+        <w:rPr>
+          <w:rFonts w:cs="Times New Roman" w:ascii="Times New Roman" w:hAnsi="Times New Roman"/>
+          <w:b w:val="false"/>
+          <w:bCs w:val="false"/>
+          <w:i/>
+          <w:iCs/>
+          <w:color w:val="024E74" w:themeColor="accent1" w:themeShade="ff" w:themeTint="ff"/>
+        </w:rPr>
       </w:r>
     </w:p>
     <w:p>
@@ -2542,7 +2556,14 @@
         </w:rPr>
       </w:pPr>
       <w:r>
-        <w:rPr/>
+        <w:rPr>
+          <w:rFonts w:cs="Times New Roman" w:ascii="Times New Roman" w:hAnsi="Times New Roman"/>
+          <w:b w:val="false"/>
+          <w:bCs w:val="false"/>
+          <w:i/>
+          <w:iCs/>
+          <w:color w:val="024E74" w:themeColor="accent1" w:themeShade="ff" w:themeTint="ff"/>
+        </w:rPr>
       </w:r>
     </w:p>
     <w:p>
@@ -2561,7 +2582,14 @@
         </w:rPr>
       </w:pPr>
       <w:r>
-        <w:rPr/>
+        <w:rPr>
+          <w:rFonts w:cs="Times New Roman" w:ascii="Times New Roman" w:hAnsi="Times New Roman"/>
+          <w:b w:val="false"/>
+          <w:bCs w:val="false"/>
+          <w:i/>
+          <w:iCs/>
+          <w:color w:val="024E74" w:themeColor="accent1" w:themeShade="ff" w:themeTint="ff"/>
+        </w:rPr>
       </w:r>
     </w:p>
     <w:p>
@@ -2580,7 +2608,14 @@
         </w:rPr>
       </w:pPr>
       <w:r>
-        <w:rPr/>
+        <w:rPr>
+          <w:rFonts w:cs="Times New Roman" w:ascii="Times New Roman" w:hAnsi="Times New Roman"/>
+          <w:b w:val="false"/>
+          <w:bCs w:val="false"/>
+          <w:i/>
+          <w:iCs/>
+          <w:color w:val="024E74" w:themeColor="accent1" w:themeShade="ff" w:themeTint="ff"/>
+        </w:rPr>
       </w:r>
     </w:p>
     <w:p>
@@ -2599,7 +2634,14 @@
         </w:rPr>
       </w:pPr>
       <w:r>
-        <w:rPr/>
+        <w:rPr>
+          <w:rFonts w:cs="Times New Roman" w:ascii="Times New Roman" w:hAnsi="Times New Roman"/>
+          <w:b w:val="false"/>
+          <w:bCs w:val="false"/>
+          <w:i/>
+          <w:iCs/>
+          <w:color w:val="024E74" w:themeColor="accent1" w:themeShade="ff" w:themeTint="ff"/>
+        </w:rPr>
       </w:r>
     </w:p>
     <w:p>
@@ -2618,7 +2660,14 @@
         </w:rPr>
       </w:pPr>
       <w:r>
-        <w:rPr/>
+        <w:rPr>
+          <w:rFonts w:cs="Times New Roman" w:ascii="Times New Roman" w:hAnsi="Times New Roman"/>
+          <w:b w:val="false"/>
+          <w:bCs w:val="false"/>
+          <w:i/>
+          <w:iCs/>
+          <w:color w:val="024E74" w:themeColor="accent1" w:themeShade="ff" w:themeTint="ff"/>
+        </w:rPr>
       </w:r>
     </w:p>
     <w:p>
@@ -2637,7 +2686,14 @@
         </w:rPr>
       </w:pPr>
       <w:r>
-        <w:rPr/>
+        <w:rPr>
+          <w:rFonts w:cs="Times New Roman" w:ascii="Times New Roman" w:hAnsi="Times New Roman"/>
+          <w:b w:val="false"/>
+          <w:bCs w:val="false"/>
+          <w:i/>
+          <w:iCs/>
+          <w:color w:val="024E74" w:themeColor="accent1" w:themeShade="ff" w:themeTint="ff"/>
+        </w:rPr>
       </w:r>
     </w:p>
     <w:p>
@@ -2656,9 +2712,16 @@
         </w:rPr>
       </w:pPr>
       <w:r>
-        <w:rPr/>
+        <w:rPr>
+          <w:rFonts w:cs="Times New Roman" w:ascii="Times New Roman" w:hAnsi="Times New Roman"/>
+          <w:b w:val="false"/>
+          <w:bCs w:val="false"/>
+          <w:i/>
+          <w:iCs/>
+          <w:color w:val="024E74" w:themeColor="accent1" w:themeShade="ff" w:themeTint="ff"/>
+        </w:rPr>
         <w:drawing>
-          <wp:anchor behindDoc="0" distT="0" distB="0" distL="0" distR="0" simplePos="0" locked="0" layoutInCell="0" allowOverlap="1" relativeHeight="33">
+          <wp:anchor behindDoc="0" distT="0" distB="0" distL="0" distR="0" simplePos="0" locked="0" layoutInCell="0" allowOverlap="1" relativeHeight="28">
             <wp:simplePos x="0" y="0"/>
             <wp:positionH relativeFrom="column">
               <wp:align>center</wp:align>
@@ -2720,7 +2783,41 @@
         </w:rPr>
       </w:pPr>
       <w:r>
-        <w:rPr/>
+        <w:rPr>
+          <w:rFonts w:cs="Times New Roman" w:ascii="Times New Roman" w:hAnsi="Times New Roman"/>
+          <w:b w:val="false"/>
+          <w:bCs w:val="false"/>
+          <w:i/>
+          <w:iCs/>
+          <w:color w:val="024E74" w:themeColor="accent1" w:themeShade="ff" w:themeTint="ff"/>
+        </w:rPr>
+      </w:r>
+    </w:p>
+    <w:p>
+      <w:pPr>
+        <w:pStyle w:val="Normal"/>
+        <w:spacing w:before="0" w:after="200"/>
+        <w:rPr>
+          <w:rFonts w:ascii="Times New Roman" w:hAnsi="Times New Roman" w:cs="Times New Roman"/>
+          <w:b/>
+          <w:b/>
+          <w:bCs/>
+          <w:i w:val="false"/>
+          <w:i w:val="false"/>
+          <w:iCs w:val="false"/>
+          <w:color w:val="024E74" w:themeColor="accent1" w:themeShade="ff" w:themeTint="ff"/>
+        </w:rPr>
+      </w:pPr>
+      <w:r>
+        <w:rPr>
+          <w:rFonts w:cs="Times New Roman" w:ascii="Times New Roman" w:hAnsi="Times New Roman"/>
+          <w:b/>
+          <w:bCs/>
+          <w:i w:val="false"/>
+          <w:iCs w:val="false"/>
+          <w:color w:val="024E74" w:themeColor="accent1" w:themeShade="ff" w:themeTint="ff"/>
+        </w:rPr>
+        <w:t>Link del repositorio: https://github.com/ivanna123456789/IvannaCarlos.git</w:t>
       </w:r>
     </w:p>
     <w:p>
@@ -2739,26 +2836,14 @@
         </w:rPr>
       </w:pPr>
       <w:r>
-        <w:rPr/>
-      </w:r>
-    </w:p>
-    <w:p>
-      <w:pPr>
-        <w:pStyle w:val="Normal"/>
-        <w:spacing w:before="0" w:after="200"/>
-        <w:rPr>
-          <w:rFonts w:ascii="Times New Roman" w:hAnsi="Times New Roman" w:cs="Times New Roman"/>
-          <w:b w:val="false"/>
-          <w:b w:val="false"/>
-          <w:bCs w:val="false"/>
-          <w:i/>
+        <w:rPr>
+          <w:rFonts w:cs="Times New Roman" w:ascii="Times New Roman" w:hAnsi="Times New Roman"/>
+          <w:b w:val="false"/>
+          <w:bCs w:val="false"/>
           <w:i/>
           <w:iCs/>
           <w:color w:val="024E74" w:themeColor="accent1" w:themeShade="ff" w:themeTint="ff"/>
         </w:rPr>
-      </w:pPr>
-      <w:r>
-        <w:rPr/>
       </w:r>
     </w:p>
     <w:p>
@@ -2803,7 +2888,7 @@
         <w:docPartGallery w:val="Page Numbers (Bottom of Page)"/>
         <w:docPartUnique w:val="true"/>
       </w:docPartObj>
-      <w:id w:val="1110033218"/>
+      <w:id w:val="1019799027"/>
     </w:sdtPr>
     <w:sdtContent>
       <w:p>

</xml_diff>